<commit_message>
Parte SUS do relatorio
</commit_message>
<xml_diff>
--- a/Outros/Relatorio.docx
+++ b/Outros/Relatorio.docx
@@ -5308,29 +5308,7 @@
                 <w:szCs w:val="24"/>
                 <w:lang w:eastAsia="ar-SA"/>
               </w:rPr>
-              <w:t xml:space="preserve">Durante a realização do registo, não tem logica aparecer uma opção de empresa na escolha do </w:t>
-            </w:r>
-            <w:proofErr w:type="spellStart"/>
-            <w:r>
-              <w:rPr>
-                <w:rFonts w:ascii="Arial" w:hAnsi="Arial" w:cs="Arial"/>
-                <w:bCs/>
-                <w:sz w:val="24"/>
-                <w:szCs w:val="24"/>
-                <w:lang w:eastAsia="ar-SA"/>
-              </w:rPr>
-              <w:t>genero</w:t>
-            </w:r>
-            <w:proofErr w:type="spellEnd"/>
-            <w:r>
-              <w:rPr>
-                <w:rFonts w:ascii="Arial" w:hAnsi="Arial" w:cs="Arial"/>
-                <w:bCs/>
-                <w:sz w:val="24"/>
-                <w:szCs w:val="24"/>
-                <w:lang w:eastAsia="ar-SA"/>
-              </w:rPr>
-              <w:t xml:space="preserve"> </w:t>
+              <w:t xml:space="preserve">Durante a realização do registo, não tem logica aparecer uma opção de empresa na escolha do genero </w:t>
             </w:r>
           </w:p>
         </w:tc>
@@ -5590,51 +5568,7 @@
                 <w:szCs w:val="24"/>
                 <w:lang w:eastAsia="ar-SA"/>
               </w:rPr>
-              <w:t xml:space="preserve">Retirar a opção de empresa passando ter uma </w:t>
-            </w:r>
-            <w:proofErr w:type="spellStart"/>
-            <w:r>
-              <w:rPr>
-                <w:rFonts w:ascii="Arial" w:hAnsi="Arial" w:cs="Arial"/>
-                <w:bCs/>
-                <w:sz w:val="24"/>
-                <w:szCs w:val="24"/>
-                <w:lang w:eastAsia="ar-SA"/>
-              </w:rPr>
-              <w:t>checkbox</w:t>
-            </w:r>
-            <w:proofErr w:type="spellEnd"/>
-            <w:r>
-              <w:rPr>
-                <w:rFonts w:ascii="Arial" w:hAnsi="Arial" w:cs="Arial"/>
-                <w:bCs/>
-                <w:sz w:val="24"/>
-                <w:szCs w:val="24"/>
-                <w:lang w:eastAsia="ar-SA"/>
-              </w:rPr>
-              <w:t xml:space="preserve"> para o </w:t>
-            </w:r>
-            <w:proofErr w:type="spellStart"/>
-            <w:r>
-              <w:rPr>
-                <w:rFonts w:ascii="Arial" w:hAnsi="Arial" w:cs="Arial"/>
-                <w:bCs/>
-                <w:sz w:val="24"/>
-                <w:szCs w:val="24"/>
-                <w:lang w:eastAsia="ar-SA"/>
-              </w:rPr>
-              <w:t>utlizador</w:t>
-            </w:r>
-            <w:proofErr w:type="spellEnd"/>
-            <w:r>
-              <w:rPr>
-                <w:rFonts w:ascii="Arial" w:hAnsi="Arial" w:cs="Arial"/>
-                <w:bCs/>
-                <w:sz w:val="24"/>
-                <w:szCs w:val="24"/>
-                <w:lang w:eastAsia="ar-SA"/>
-              </w:rPr>
-              <w:t xml:space="preserve"> marcar caso esteja se a registar como empresa</w:t>
+              <w:t>Retirar a opção de empresa passando ter uma checkbox para o utlizador marcar caso esteja se a registar como empresa</w:t>
             </w:r>
           </w:p>
         </w:tc>
@@ -6879,27 +6813,15 @@
                 <w:lang w:eastAsia="ar-SA"/>
               </w:rPr>
             </w:pPr>
-            <w:proofErr w:type="spellStart"/>
-            <w:r>
-              <w:rPr>
-                <w:rFonts w:ascii="Arial" w:hAnsi="Arial" w:cs="Arial"/>
-                <w:bCs/>
-                <w:sz w:val="24"/>
-                <w:szCs w:val="24"/>
-                <w:lang w:eastAsia="ar-SA"/>
-              </w:rPr>
-              <w:t>Popover</w:t>
-            </w:r>
-            <w:proofErr w:type="spellEnd"/>
-            <w:r>
-              <w:rPr>
-                <w:rFonts w:ascii="Arial" w:hAnsi="Arial" w:cs="Arial"/>
-                <w:bCs/>
-                <w:sz w:val="24"/>
-                <w:szCs w:val="24"/>
-                <w:lang w:eastAsia="ar-SA"/>
-              </w:rPr>
-              <w:t xml:space="preserve"> quando pretendemos fazer login / registar</w:t>
+            <w:r>
+              <w:rPr>
+                <w:rFonts w:ascii="Arial" w:hAnsi="Arial" w:cs="Arial"/>
+                <w:bCs/>
+                <w:sz w:val="24"/>
+                <w:szCs w:val="24"/>
+                <w:lang w:eastAsia="ar-SA"/>
+              </w:rPr>
+              <w:t>Popover quando pretendemos fazer login / registar</w:t>
             </w:r>
           </w:p>
         </w:tc>
@@ -7027,95 +6949,7 @@
                 <w:szCs w:val="24"/>
                 <w:lang w:eastAsia="ar-SA"/>
               </w:rPr>
-              <w:t xml:space="preserve">Se o utilizador for </w:t>
-            </w:r>
-            <w:proofErr w:type="spellStart"/>
-            <w:r>
-              <w:rPr>
-                <w:rFonts w:ascii="Arial" w:hAnsi="Arial" w:cs="Arial"/>
-                <w:bCs/>
-                <w:sz w:val="24"/>
-                <w:szCs w:val="24"/>
-                <w:lang w:eastAsia="ar-SA"/>
-              </w:rPr>
-              <w:t>clickar</w:t>
-            </w:r>
-            <w:proofErr w:type="spellEnd"/>
-            <w:r>
-              <w:rPr>
-                <w:rFonts w:ascii="Arial" w:hAnsi="Arial" w:cs="Arial"/>
-                <w:bCs/>
-                <w:sz w:val="24"/>
-                <w:szCs w:val="24"/>
-                <w:lang w:eastAsia="ar-SA"/>
-              </w:rPr>
-              <w:t xml:space="preserve"> no botão Entrar/Registar ira abrir uma </w:t>
-            </w:r>
-            <w:proofErr w:type="spellStart"/>
-            <w:r>
-              <w:rPr>
-                <w:rFonts w:ascii="Arial" w:hAnsi="Arial" w:cs="Arial"/>
-                <w:bCs/>
-                <w:sz w:val="24"/>
-                <w:szCs w:val="24"/>
-                <w:lang w:eastAsia="ar-SA"/>
-              </w:rPr>
-              <w:t>Popover</w:t>
-            </w:r>
-            <w:proofErr w:type="spellEnd"/>
-            <w:r>
-              <w:rPr>
-                <w:rFonts w:ascii="Arial" w:hAnsi="Arial" w:cs="Arial"/>
-                <w:bCs/>
-                <w:sz w:val="24"/>
-                <w:szCs w:val="24"/>
-                <w:lang w:eastAsia="ar-SA"/>
-              </w:rPr>
-              <w:t xml:space="preserve"> onde é possível visualizar opções que </w:t>
-            </w:r>
-            <w:proofErr w:type="spellStart"/>
-            <w:r>
-              <w:rPr>
-                <w:rFonts w:ascii="Arial" w:hAnsi="Arial" w:cs="Arial"/>
-                <w:bCs/>
-                <w:sz w:val="24"/>
-                <w:szCs w:val="24"/>
-                <w:lang w:eastAsia="ar-SA"/>
-              </w:rPr>
-              <w:t>so</w:t>
-            </w:r>
-            <w:proofErr w:type="spellEnd"/>
-            <w:r>
-              <w:rPr>
-                <w:rFonts w:ascii="Arial" w:hAnsi="Arial" w:cs="Arial"/>
-                <w:bCs/>
-                <w:sz w:val="24"/>
-                <w:szCs w:val="24"/>
-                <w:lang w:eastAsia="ar-SA"/>
-              </w:rPr>
-              <w:t xml:space="preserve"> deveriam de estar disponíveis depois do utilizador estar </w:t>
-            </w:r>
-            <w:proofErr w:type="spellStart"/>
-            <w:r>
-              <w:rPr>
-                <w:rFonts w:ascii="Arial" w:hAnsi="Arial" w:cs="Arial"/>
-                <w:bCs/>
-                <w:sz w:val="24"/>
-                <w:szCs w:val="24"/>
-                <w:lang w:eastAsia="ar-SA"/>
-              </w:rPr>
-              <w:t>logado</w:t>
-            </w:r>
-            <w:proofErr w:type="spellEnd"/>
-            <w:r>
-              <w:rPr>
-                <w:rFonts w:ascii="Arial" w:hAnsi="Arial" w:cs="Arial"/>
-                <w:bCs/>
-                <w:sz w:val="24"/>
-                <w:szCs w:val="24"/>
-                <w:lang w:eastAsia="ar-SA"/>
-              </w:rPr>
-              <w:t xml:space="preserve"> </w:t>
+              <w:t xml:space="preserve">Se o utilizador for clickar no botão Entrar/Registar ira abrir uma Popover onde é possível visualizar opções que so deveriam de estar disponíveis depois do utilizador estar logado </w:t>
             </w:r>
           </w:p>
         </w:tc>
@@ -7375,20 +7209,8 @@
                 <w:szCs w:val="24"/>
                 <w:lang w:eastAsia="ar-SA"/>
               </w:rPr>
-              <w:t xml:space="preserve">Apenas tornar essas informações visíveis depois do utilizador estar </w:t>
-            </w:r>
-            <w:proofErr w:type="spellStart"/>
-            <w:r>
-              <w:rPr>
-                <w:rFonts w:ascii="Arial" w:hAnsi="Arial" w:cs="Arial"/>
-                <w:bCs/>
-                <w:sz w:val="24"/>
-                <w:szCs w:val="24"/>
-                <w:lang w:eastAsia="ar-SA"/>
-              </w:rPr>
-              <w:t>logado</w:t>
-            </w:r>
-            <w:proofErr w:type="spellEnd"/>
+              <w:t>Apenas tornar essas informações visíveis depois do utilizador estar logado</w:t>
+            </w:r>
           </w:p>
         </w:tc>
       </w:tr>
@@ -8210,20 +8032,8 @@
                 <w:szCs w:val="24"/>
                 <w:lang w:eastAsia="ar-SA"/>
               </w:rPr>
-              <w:t xml:space="preserve">Apenas tornar essas informações visíveis depois do utilizador estar </w:t>
-            </w:r>
-            <w:proofErr w:type="spellStart"/>
-            <w:r>
-              <w:rPr>
-                <w:rFonts w:ascii="Arial" w:hAnsi="Arial" w:cs="Arial"/>
-                <w:bCs/>
-                <w:sz w:val="24"/>
-                <w:szCs w:val="24"/>
-                <w:lang w:eastAsia="ar-SA"/>
-              </w:rPr>
-              <w:t>logado</w:t>
-            </w:r>
-            <w:proofErr w:type="spellEnd"/>
+              <w:t>Apenas tornar essas informações visíveis depois do utilizador estar logado</w:t>
+            </w:r>
           </w:p>
         </w:tc>
       </w:tr>
@@ -12965,20 +12775,8 @@
                 <w:szCs w:val="24"/>
                 <w:lang w:eastAsia="ar-SA"/>
               </w:rPr>
-              <w:t xml:space="preserve">A seta de voltar ao topo fica </w:t>
-            </w:r>
-            <w:proofErr w:type="spellStart"/>
-            <w:r>
-              <w:rPr>
-                <w:rFonts w:ascii="Arial" w:hAnsi="Arial" w:cs="Arial"/>
-                <w:bCs/>
-                <w:sz w:val="24"/>
-                <w:szCs w:val="24"/>
-                <w:lang w:eastAsia="ar-SA"/>
-              </w:rPr>
-              <w:t>desformatada</w:t>
-            </w:r>
-            <w:proofErr w:type="spellEnd"/>
+              <w:t>A seta de voltar ao topo fica desformatada</w:t>
+            </w:r>
           </w:p>
         </w:tc>
       </w:tr>
@@ -16389,7 +16187,6 @@
         </w:rPr>
         <w:t xml:space="preserve">o editor gráfico de vetor e prototipagem </w:t>
       </w:r>
-      <w:proofErr w:type="spellStart"/>
       <w:r>
         <w:rPr>
           <w:rFonts w:ascii="Arial" w:hAnsi="Arial" w:cs="Arial"/>
@@ -16400,14 +16197,12 @@
         </w:rPr>
         <w:t>Figma</w:t>
       </w:r>
-      <w:proofErr w:type="spellEnd"/>
       <w:r>
         <w:rPr>
           <w:rFonts w:ascii="Arial" w:hAnsi="Arial" w:cs="Arial"/>
         </w:rPr>
         <w:t xml:space="preserve">, optou-se por simplificar/resumir algumas funcionalidades implementadas na interface 3d, devido ao facto do </w:t>
       </w:r>
-      <w:proofErr w:type="spellStart"/>
       <w:r>
         <w:rPr>
           <w:rFonts w:ascii="Arial" w:hAnsi="Arial" w:cs="Arial"/>
@@ -16416,7 +16211,6 @@
         </w:rPr>
         <w:t>Figma</w:t>
       </w:r>
-      <w:proofErr w:type="spellEnd"/>
       <w:r>
         <w:rPr>
           <w:rFonts w:ascii="Arial" w:hAnsi="Arial" w:cs="Arial"/>
@@ -16463,35 +16257,7 @@
         <w:rPr>
           <w:rFonts w:ascii="Arial" w:hAnsi="Arial" w:cs="Arial"/>
         </w:rPr>
-        <w:t xml:space="preserve">Na listagem de produtos ao </w:t>
-      </w:r>
-      <w:proofErr w:type="spellStart"/>
-      <w:r>
-        <w:rPr>
-          <w:rFonts w:ascii="Arial" w:hAnsi="Arial" w:cs="Arial"/>
-        </w:rPr>
-        <w:t>clickar</w:t>
-      </w:r>
-      <w:proofErr w:type="spellEnd"/>
-      <w:r>
-        <w:rPr>
-          <w:rFonts w:ascii="Arial" w:hAnsi="Arial" w:cs="Arial"/>
-        </w:rPr>
-        <w:t xml:space="preserve"> no produto desenvolvido em 3d denominado por “Móvel TV, </w:t>
-      </w:r>
-      <w:proofErr w:type="spellStart"/>
-      <w:r>
-        <w:rPr>
-          <w:rFonts w:ascii="Arial" w:hAnsi="Arial" w:cs="Arial"/>
-        </w:rPr>
-        <w:t>gabin</w:t>
-      </w:r>
-      <w:proofErr w:type="spellEnd"/>
-      <w:r>
-        <w:rPr>
-          <w:rFonts w:ascii="Arial" w:hAnsi="Arial" w:cs="Arial"/>
-        </w:rPr>
-        <w:t xml:space="preserve">”, passando por uma </w:t>
+        <w:t xml:space="preserve">Na listagem de produtos ao clickar no produto desenvolvido em 3d denominado por “Móvel TV, gabin”, passando por uma </w:t>
       </w:r>
       <w:r>
         <w:rPr>
@@ -16505,7 +16271,6 @@
         </w:rPr>
         <w:t xml:space="preserve"> de “</w:t>
       </w:r>
-      <w:proofErr w:type="spellStart"/>
       <w:r>
         <w:rPr>
           <w:rFonts w:ascii="Arial" w:hAnsi="Arial" w:cs="Arial"/>
@@ -16514,7 +16279,6 @@
         </w:rPr>
         <w:t>loading</w:t>
       </w:r>
-      <w:proofErr w:type="spellEnd"/>
       <w:r>
         <w:rPr>
           <w:rFonts w:ascii="Arial" w:hAnsi="Arial" w:cs="Arial"/>
@@ -16616,41 +16380,299 @@
     </w:p>
     <w:p>
       <w:pPr>
+        <w:jc w:val="center"/>
+        <w:rPr>
+          <w:rFonts w:ascii="Arial" w:hAnsi="Arial" w:cs="Arial"/>
+          <w:sz w:val="40"/>
+          <w:szCs w:val="40"/>
+        </w:rPr>
+      </w:pPr>
+      <w:r>
+        <w:rPr>
+          <w:rFonts w:ascii="Arial" w:hAnsi="Arial" w:cs="Arial"/>
+          <w:sz w:val="40"/>
+          <w:szCs w:val="40"/>
+        </w:rPr>
+        <w:t>Nº Pergunta 1</w:t>
+      </w:r>
+    </w:p>
+    <w:p>
+      <w:pPr>
         <w:rPr>
           <w:rFonts w:ascii="Arial" w:hAnsi="Arial" w:cs="Arial"/>
           <w:sz w:val="48"/>
           <w:szCs w:val="48"/>
         </w:rPr>
       </w:pPr>
-    </w:p>
-    <w:p>
-      <w:pPr>
+      <w:r>
         <w:rPr>
           <w:rFonts w:ascii="Arial" w:hAnsi="Arial" w:cs="Arial"/>
           <w:sz w:val="48"/>
           <w:szCs w:val="48"/>
         </w:rPr>
-      </w:pPr>
-    </w:p>
-    <w:p>
-      <w:pPr>
-        <w:rPr>
-          <w:rFonts w:ascii="Arial" w:hAnsi="Arial" w:cs="Arial"/>
-          <w:sz w:val="48"/>
-          <w:szCs w:val="48"/>
-        </w:rPr>
-      </w:pPr>
-    </w:p>
-    <w:p>
-      <w:pPr>
-        <w:rPr>
-          <w:rFonts w:ascii="Arial" w:hAnsi="Arial" w:cs="Arial"/>
-          <w:b/>
-          <w:bCs/>
-          <w:sz w:val="48"/>
-          <w:szCs w:val="48"/>
-        </w:rPr>
-      </w:pPr>
+        <w:drawing>
+          <wp:inline distT="0" distB="0" distL="0" distR="0" wp14:anchorId="7B0C2C9A" wp14:editId="50560A77">
+            <wp:extent cx="5400040" cy="2505710"/>
+            <wp:effectExtent l="0" t="0" r="0" b="8890"/>
+            <wp:docPr id="4" name="Imagem 4"/>
+            <wp:cNvGraphicFramePr>
+              <a:graphicFrameLocks xmlns:a="http://schemas.openxmlformats.org/drawingml/2006/main" noChangeAspect="1"/>
+            </wp:cNvGraphicFramePr>
+            <a:graphic xmlns:a="http://schemas.openxmlformats.org/drawingml/2006/main">
+              <a:graphicData uri="http://schemas.openxmlformats.org/drawingml/2006/picture">
+                <pic:pic xmlns:pic="http://schemas.openxmlformats.org/drawingml/2006/picture">
+                  <pic:nvPicPr>
+                    <pic:cNvPr id="1" name=""/>
+                    <pic:cNvPicPr/>
+                  </pic:nvPicPr>
+                  <pic:blipFill>
+                    <a:blip r:embed="rId55"/>
+                    <a:stretch>
+                      <a:fillRect/>
+                    </a:stretch>
+                  </pic:blipFill>
+                  <pic:spPr>
+                    <a:xfrm>
+                      <a:off x="0" y="0"/>
+                      <a:ext cx="5400040" cy="2505710"/>
+                    </a:xfrm>
+                    <a:prstGeom prst="rect">
+                      <a:avLst/>
+                    </a:prstGeom>
+                  </pic:spPr>
+                </pic:pic>
+              </a:graphicData>
+            </a:graphic>
+          </wp:inline>
+        </w:drawing>
+      </w:r>
+    </w:p>
+    <w:p>
+      <w:pPr>
+        <w:rPr>
+          <w:rFonts w:ascii="Arial" w:hAnsi="Arial" w:cs="Arial"/>
+          <w:sz w:val="32"/>
+          <w:szCs w:val="32"/>
+        </w:rPr>
+      </w:pPr>
+      <w:r>
+        <w:rPr>
+          <w:rFonts w:ascii="Arial" w:hAnsi="Arial" w:cs="Arial"/>
+          <w:sz w:val="32"/>
+          <w:szCs w:val="32"/>
+        </w:rPr>
+        <w:t>Valores obtidos 2-1 +3-1+4-1+4-1+4-1+5-1 =16/6=2,66</w:t>
+      </w:r>
+    </w:p>
+    <w:p>
+      <w:pPr>
+        <w:rPr>
+          <w:rFonts w:ascii="Arial" w:hAnsi="Arial" w:cs="Arial"/>
+          <w:sz w:val="32"/>
+          <w:szCs w:val="32"/>
+        </w:rPr>
+      </w:pPr>
+    </w:p>
+    <w:p>
+      <w:pPr>
+        <w:jc w:val="center"/>
+        <w:rPr>
+          <w:rFonts w:ascii="Arial" w:hAnsi="Arial" w:cs="Arial"/>
+          <w:sz w:val="40"/>
+          <w:szCs w:val="40"/>
+        </w:rPr>
+      </w:pPr>
+      <w:r>
+        <w:rPr>
+          <w:rFonts w:ascii="Arial" w:hAnsi="Arial" w:cs="Arial"/>
+          <w:sz w:val="40"/>
+          <w:szCs w:val="40"/>
+        </w:rPr>
+        <w:t>Nº Pergunta 2</w:t>
+      </w:r>
+    </w:p>
+    <w:p>
+      <w:pPr>
+        <w:jc w:val="center"/>
+        <w:rPr>
+          <w:rFonts w:ascii="Arial" w:hAnsi="Arial" w:cs="Arial"/>
+          <w:sz w:val="40"/>
+          <w:szCs w:val="40"/>
+        </w:rPr>
+      </w:pPr>
+      <w:r>
+        <w:rPr>
+          <w:rFonts w:ascii="Arial" w:hAnsi="Arial" w:cs="Arial"/>
+          <w:sz w:val="40"/>
+          <w:szCs w:val="40"/>
+        </w:rPr>
+        <w:drawing>
+          <wp:inline distT="0" distB="0" distL="0" distR="0" wp14:anchorId="4DE25888" wp14:editId="1B41C8AA">
+            <wp:extent cx="5400040" cy="2527935"/>
+            <wp:effectExtent l="0" t="0" r="0" b="5715"/>
+            <wp:docPr id="9" name="Imagem 9"/>
+            <wp:cNvGraphicFramePr>
+              <a:graphicFrameLocks xmlns:a="http://schemas.openxmlformats.org/drawingml/2006/main" noChangeAspect="1"/>
+            </wp:cNvGraphicFramePr>
+            <a:graphic xmlns:a="http://schemas.openxmlformats.org/drawingml/2006/main">
+              <a:graphicData uri="http://schemas.openxmlformats.org/drawingml/2006/picture">
+                <pic:pic xmlns:pic="http://schemas.openxmlformats.org/drawingml/2006/picture">
+                  <pic:nvPicPr>
+                    <pic:cNvPr id="1" name=""/>
+                    <pic:cNvPicPr/>
+                  </pic:nvPicPr>
+                  <pic:blipFill>
+                    <a:blip r:embed="rId56"/>
+                    <a:stretch>
+                      <a:fillRect/>
+                    </a:stretch>
+                  </pic:blipFill>
+                  <pic:spPr>
+                    <a:xfrm>
+                      <a:off x="0" y="0"/>
+                      <a:ext cx="5400040" cy="2527935"/>
+                    </a:xfrm>
+                    <a:prstGeom prst="rect">
+                      <a:avLst/>
+                    </a:prstGeom>
+                  </pic:spPr>
+                </pic:pic>
+              </a:graphicData>
+            </a:graphic>
+          </wp:inline>
+        </w:drawing>
+      </w:r>
+    </w:p>
+    <w:p>
+      <w:pPr>
+        <w:rPr>
+          <w:rFonts w:ascii="Arial" w:hAnsi="Arial" w:cs="Arial"/>
+          <w:sz w:val="32"/>
+          <w:szCs w:val="32"/>
+        </w:rPr>
+      </w:pPr>
+      <w:r>
+        <w:rPr>
+          <w:rFonts w:ascii="Arial" w:hAnsi="Arial" w:cs="Arial"/>
+          <w:sz w:val="32"/>
+          <w:szCs w:val="32"/>
+        </w:rPr>
+        <w:t>Valores obtidos 5-3+5-3+5-3+5-2+5-3+5-3 = 13/6=2,16</w:t>
+      </w:r>
+    </w:p>
+    <w:p>
+      <w:pPr>
+        <w:rPr>
+          <w:rFonts w:ascii="Arial" w:hAnsi="Arial" w:cs="Arial"/>
+          <w:sz w:val="32"/>
+          <w:szCs w:val="32"/>
+        </w:rPr>
+      </w:pPr>
+    </w:p>
+    <w:p>
+      <w:pPr>
+        <w:rPr>
+          <w:rFonts w:ascii="Arial" w:hAnsi="Arial" w:cs="Arial"/>
+          <w:sz w:val="32"/>
+          <w:szCs w:val="32"/>
+        </w:rPr>
+      </w:pPr>
+    </w:p>
+    <w:p>
+      <w:pPr>
+        <w:rPr>
+          <w:rFonts w:ascii="Arial" w:hAnsi="Arial" w:cs="Arial"/>
+          <w:sz w:val="32"/>
+          <w:szCs w:val="32"/>
+        </w:rPr>
+      </w:pPr>
+    </w:p>
+    <w:p>
+      <w:pPr>
+        <w:jc w:val="center"/>
+        <w:rPr>
+          <w:rFonts w:ascii="Arial" w:hAnsi="Arial" w:cs="Arial"/>
+          <w:sz w:val="40"/>
+          <w:szCs w:val="40"/>
+        </w:rPr>
+      </w:pPr>
+      <w:r>
+        <w:rPr>
+          <w:rFonts w:ascii="Arial" w:hAnsi="Arial" w:cs="Arial"/>
+          <w:sz w:val="40"/>
+          <w:szCs w:val="40"/>
+        </w:rPr>
+        <w:t>Nº Pergunta 3</w:t>
+      </w:r>
+    </w:p>
+    <w:p>
+      <w:pPr>
+        <w:jc w:val="center"/>
+        <w:rPr>
+          <w:rFonts w:ascii="Arial" w:hAnsi="Arial" w:cs="Arial"/>
+          <w:sz w:val="40"/>
+          <w:szCs w:val="40"/>
+        </w:rPr>
+      </w:pPr>
+      <w:r>
+        <w:rPr>
+          <w:rFonts w:ascii="Arial" w:hAnsi="Arial" w:cs="Arial"/>
+          <w:sz w:val="40"/>
+          <w:szCs w:val="40"/>
+        </w:rPr>
+        <w:drawing>
+          <wp:inline distT="0" distB="0" distL="0" distR="0" wp14:anchorId="2AD669DE" wp14:editId="52EBDF1B">
+            <wp:extent cx="5400040" cy="2468880"/>
+            <wp:effectExtent l="0" t="0" r="0" b="7620"/>
+            <wp:docPr id="12" name="Imagem 12"/>
+            <wp:cNvGraphicFramePr>
+              <a:graphicFrameLocks xmlns:a="http://schemas.openxmlformats.org/drawingml/2006/main" noChangeAspect="1"/>
+            </wp:cNvGraphicFramePr>
+            <a:graphic xmlns:a="http://schemas.openxmlformats.org/drawingml/2006/main">
+              <a:graphicData uri="http://schemas.openxmlformats.org/drawingml/2006/picture">
+                <pic:pic xmlns:pic="http://schemas.openxmlformats.org/drawingml/2006/picture">
+                  <pic:nvPicPr>
+                    <pic:cNvPr id="1" name=""/>
+                    <pic:cNvPicPr/>
+                  </pic:nvPicPr>
+                  <pic:blipFill>
+                    <a:blip r:embed="rId57"/>
+                    <a:stretch>
+                      <a:fillRect/>
+                    </a:stretch>
+                  </pic:blipFill>
+                  <pic:spPr>
+                    <a:xfrm>
+                      <a:off x="0" y="0"/>
+                      <a:ext cx="5400040" cy="2468880"/>
+                    </a:xfrm>
+                    <a:prstGeom prst="rect">
+                      <a:avLst/>
+                    </a:prstGeom>
+                  </pic:spPr>
+                </pic:pic>
+              </a:graphicData>
+            </a:graphic>
+          </wp:inline>
+        </w:drawing>
+      </w:r>
+    </w:p>
+    <w:p>
+      <w:pPr>
+        <w:rPr>
+          <w:rFonts w:ascii="Arial" w:hAnsi="Arial" w:cs="Arial"/>
+          <w:sz w:val="32"/>
+          <w:szCs w:val="32"/>
+        </w:rPr>
+      </w:pPr>
+      <w:r>
+        <w:rPr>
+          <w:rFonts w:ascii="Arial" w:hAnsi="Arial" w:cs="Arial"/>
+          <w:sz w:val="32"/>
+          <w:szCs w:val="32"/>
+        </w:rPr>
+        <w:t>Valores obtidos 3-1+4-1+4-1+5-1+5-1+5-1 = 20/6=3,33</w:t>
+      </w:r>
     </w:p>
     <w:p>
       <w:pPr>
@@ -16677,24 +16699,76 @@
         <w:tabs>
           <w:tab w:val="left" w:pos="2379"/>
         </w:tabs>
-        <w:rPr>
-          <w:rFonts w:ascii="Arial" w:hAnsi="Arial" w:cs="Arial"/>
-          <w:sz w:val="48"/>
-          <w:szCs w:val="48"/>
-        </w:rPr>
-      </w:pPr>
+        <w:jc w:val="center"/>
+        <w:rPr>
+          <w:rFonts w:ascii="Arial" w:hAnsi="Arial" w:cs="Arial"/>
+          <w:sz w:val="40"/>
+          <w:szCs w:val="40"/>
+        </w:rPr>
+      </w:pPr>
+      <w:r>
+        <w:rPr>
+          <w:rFonts w:ascii="Arial" w:hAnsi="Arial" w:cs="Arial"/>
+          <w:sz w:val="40"/>
+          <w:szCs w:val="40"/>
+        </w:rPr>
+        <w:t>Nº Pergunta 4</w:t>
+      </w:r>
     </w:p>
     <w:p>
       <w:pPr>
         <w:tabs>
           <w:tab w:val="left" w:pos="2379"/>
         </w:tabs>
-        <w:rPr>
-          <w:rFonts w:ascii="Arial" w:hAnsi="Arial" w:cs="Arial"/>
-          <w:sz w:val="48"/>
-          <w:szCs w:val="48"/>
-        </w:rPr>
-      </w:pPr>
+        <w:jc w:val="center"/>
+        <w:rPr>
+          <w:rFonts w:ascii="Arial" w:hAnsi="Arial" w:cs="Arial"/>
+          <w:sz w:val="40"/>
+          <w:szCs w:val="40"/>
+        </w:rPr>
+      </w:pPr>
+      <w:r>
+        <w:rPr>
+          <w:rFonts w:ascii="Arial" w:hAnsi="Arial" w:cs="Arial"/>
+          <w:sz w:val="40"/>
+          <w:szCs w:val="40"/>
+        </w:rPr>
+        <w:drawing>
+          <wp:inline distT="0" distB="0" distL="0" distR="0" wp14:anchorId="179AD35F" wp14:editId="4F7F431D">
+            <wp:extent cx="5400040" cy="2473960"/>
+            <wp:effectExtent l="0" t="0" r="0" b="2540"/>
+            <wp:docPr id="24" name="Imagem 24"/>
+            <wp:cNvGraphicFramePr>
+              <a:graphicFrameLocks xmlns:a="http://schemas.openxmlformats.org/drawingml/2006/main" noChangeAspect="1"/>
+            </wp:cNvGraphicFramePr>
+            <a:graphic xmlns:a="http://schemas.openxmlformats.org/drawingml/2006/main">
+              <a:graphicData uri="http://schemas.openxmlformats.org/drawingml/2006/picture">
+                <pic:pic xmlns:pic="http://schemas.openxmlformats.org/drawingml/2006/picture">
+                  <pic:nvPicPr>
+                    <pic:cNvPr id="1" name=""/>
+                    <pic:cNvPicPr/>
+                  </pic:nvPicPr>
+                  <pic:blipFill>
+                    <a:blip r:embed="rId58"/>
+                    <a:stretch>
+                      <a:fillRect/>
+                    </a:stretch>
+                  </pic:blipFill>
+                  <pic:spPr>
+                    <a:xfrm>
+                      <a:off x="0" y="0"/>
+                      <a:ext cx="5400040" cy="2473960"/>
+                    </a:xfrm>
+                    <a:prstGeom prst="rect">
+                      <a:avLst/>
+                    </a:prstGeom>
+                  </pic:spPr>
+                </pic:pic>
+              </a:graphicData>
+            </a:graphic>
+          </wp:inline>
+        </w:drawing>
+      </w:r>
     </w:p>
     <w:p>
       <w:pPr>
@@ -16703,10 +16777,18 @@
         </w:tabs>
         <w:rPr>
           <w:rFonts w:ascii="Arial" w:hAnsi="Arial" w:cs="Arial"/>
-          <w:sz w:val="48"/>
-          <w:szCs w:val="48"/>
-        </w:rPr>
-      </w:pPr>
+          <w:sz w:val="32"/>
+          <w:szCs w:val="32"/>
+        </w:rPr>
+      </w:pPr>
+      <w:r>
+        <w:rPr>
+          <w:rFonts w:ascii="Arial" w:hAnsi="Arial" w:cs="Arial"/>
+          <w:sz w:val="32"/>
+          <w:szCs w:val="32"/>
+        </w:rPr>
+        <w:t>Valores obtidos 5-1+5-1+5-2+5-2+5-3+5-4 = 17/6=2,83</w:t>
+      </w:r>
     </w:p>
     <w:p>
       <w:pPr>
@@ -16749,29 +16831,1024 @@
         <w:tabs>
           <w:tab w:val="left" w:pos="2379"/>
         </w:tabs>
+        <w:jc w:val="center"/>
+        <w:rPr>
+          <w:rFonts w:ascii="Arial" w:hAnsi="Arial" w:cs="Arial"/>
+          <w:sz w:val="40"/>
+          <w:szCs w:val="40"/>
+        </w:rPr>
+      </w:pPr>
+      <w:r>
+        <w:rPr>
+          <w:rFonts w:ascii="Arial" w:hAnsi="Arial" w:cs="Arial"/>
+          <w:sz w:val="40"/>
+          <w:szCs w:val="40"/>
+        </w:rPr>
+        <w:lastRenderedPageBreak/>
+        <w:t>Nº Pergunta 5</w:t>
+      </w:r>
+    </w:p>
+    <w:p>
+      <w:pPr>
+        <w:tabs>
+          <w:tab w:val="left" w:pos="2379"/>
+        </w:tabs>
         <w:rPr>
           <w:rFonts w:ascii="Arial" w:hAnsi="Arial" w:cs="Arial"/>
           <w:sz w:val="48"/>
           <w:szCs w:val="48"/>
         </w:rPr>
       </w:pPr>
-    </w:p>
-    <w:p>
-      <w:pPr>
+      <w:r>
         <w:rPr>
           <w:rFonts w:ascii="Arial" w:hAnsi="Arial" w:cs="Arial"/>
           <w:sz w:val="48"/>
           <w:szCs w:val="48"/>
         </w:rPr>
+        <w:drawing>
+          <wp:inline distT="0" distB="0" distL="0" distR="0" wp14:anchorId="7B322743" wp14:editId="1691B0E0">
+            <wp:extent cx="5400040" cy="2472690"/>
+            <wp:effectExtent l="0" t="0" r="0" b="3810"/>
+            <wp:docPr id="29" name="Imagem 29"/>
+            <wp:cNvGraphicFramePr>
+              <a:graphicFrameLocks xmlns:a="http://schemas.openxmlformats.org/drawingml/2006/main" noChangeAspect="1"/>
+            </wp:cNvGraphicFramePr>
+            <a:graphic xmlns:a="http://schemas.openxmlformats.org/drawingml/2006/main">
+              <a:graphicData uri="http://schemas.openxmlformats.org/drawingml/2006/picture">
+                <pic:pic xmlns:pic="http://schemas.openxmlformats.org/drawingml/2006/picture">
+                  <pic:nvPicPr>
+                    <pic:cNvPr id="1" name=""/>
+                    <pic:cNvPicPr/>
+                  </pic:nvPicPr>
+                  <pic:blipFill>
+                    <a:blip r:embed="rId59"/>
+                    <a:stretch>
+                      <a:fillRect/>
+                    </a:stretch>
+                  </pic:blipFill>
+                  <pic:spPr>
+                    <a:xfrm>
+                      <a:off x="0" y="0"/>
+                      <a:ext cx="5400040" cy="2472690"/>
+                    </a:xfrm>
+                    <a:prstGeom prst="rect">
+                      <a:avLst/>
+                    </a:prstGeom>
+                  </pic:spPr>
+                </pic:pic>
+              </a:graphicData>
+            </a:graphic>
+          </wp:inline>
+        </w:drawing>
+      </w:r>
+    </w:p>
+    <w:p>
+      <w:pPr>
+        <w:tabs>
+          <w:tab w:val="left" w:pos="2379"/>
+        </w:tabs>
+        <w:rPr>
+          <w:rFonts w:ascii="Arial" w:hAnsi="Arial" w:cs="Arial"/>
+          <w:sz w:val="32"/>
+          <w:szCs w:val="32"/>
+        </w:rPr>
       </w:pPr>
       <w:r>
+        <w:rPr>
+          <w:rFonts w:ascii="Arial" w:hAnsi="Arial" w:cs="Arial"/>
+          <w:sz w:val="32"/>
+          <w:szCs w:val="32"/>
+        </w:rPr>
+        <w:t>Valores obtidos 3-1+3-1+4-1+4-1+5-1+5-1 = 18/6=3</w:t>
+      </w:r>
+    </w:p>
+    <w:p>
+      <w:pPr>
+        <w:tabs>
+          <w:tab w:val="left" w:pos="2379"/>
+        </w:tabs>
         <w:rPr>
           <w:rFonts w:ascii="Arial" w:hAnsi="Arial" w:cs="Arial"/>
           <w:sz w:val="48"/>
           <w:szCs w:val="48"/>
         </w:rPr>
+      </w:pPr>
+    </w:p>
+    <w:p>
+      <w:pPr>
+        <w:tabs>
+          <w:tab w:val="left" w:pos="2379"/>
+        </w:tabs>
+        <w:jc w:val="center"/>
+        <w:rPr>
+          <w:rFonts w:ascii="Arial" w:hAnsi="Arial" w:cs="Arial"/>
+          <w:sz w:val="40"/>
+          <w:szCs w:val="40"/>
+        </w:rPr>
+      </w:pPr>
+      <w:r>
+        <w:rPr>
+          <w:rFonts w:ascii="Arial" w:hAnsi="Arial" w:cs="Arial"/>
+          <w:sz w:val="40"/>
+          <w:szCs w:val="40"/>
+        </w:rPr>
+        <w:t>Nº Pergunta 6</w:t>
+      </w:r>
+    </w:p>
+    <w:p>
+      <w:pPr>
+        <w:rPr>
+          <w:rFonts w:ascii="Arial" w:hAnsi="Arial" w:cs="Arial"/>
+          <w:sz w:val="48"/>
+          <w:szCs w:val="48"/>
+        </w:rPr>
+      </w:pPr>
+      <w:r>
+        <w:rPr>
+          <w:rFonts w:ascii="Arial" w:hAnsi="Arial" w:cs="Arial"/>
+          <w:sz w:val="48"/>
+          <w:szCs w:val="48"/>
+        </w:rPr>
+        <w:drawing>
+          <wp:inline distT="0" distB="0" distL="0" distR="0" wp14:anchorId="3D912B9C" wp14:editId="359284C4">
+            <wp:extent cx="5400040" cy="2484120"/>
+            <wp:effectExtent l="0" t="0" r="0" b="0"/>
+            <wp:docPr id="30" name="Imagem 30"/>
+            <wp:cNvGraphicFramePr>
+              <a:graphicFrameLocks xmlns:a="http://schemas.openxmlformats.org/drawingml/2006/main" noChangeAspect="1"/>
+            </wp:cNvGraphicFramePr>
+            <a:graphic xmlns:a="http://schemas.openxmlformats.org/drawingml/2006/main">
+              <a:graphicData uri="http://schemas.openxmlformats.org/drawingml/2006/picture">
+                <pic:pic xmlns:pic="http://schemas.openxmlformats.org/drawingml/2006/picture">
+                  <pic:nvPicPr>
+                    <pic:cNvPr id="1" name=""/>
+                    <pic:cNvPicPr/>
+                  </pic:nvPicPr>
+                  <pic:blipFill>
+                    <a:blip r:embed="rId60"/>
+                    <a:stretch>
+                      <a:fillRect/>
+                    </a:stretch>
+                  </pic:blipFill>
+                  <pic:spPr>
+                    <a:xfrm>
+                      <a:off x="0" y="0"/>
+                      <a:ext cx="5400040" cy="2484120"/>
+                    </a:xfrm>
+                    <a:prstGeom prst="rect">
+                      <a:avLst/>
+                    </a:prstGeom>
+                  </pic:spPr>
+                </pic:pic>
+              </a:graphicData>
+            </a:graphic>
+          </wp:inline>
+        </w:drawing>
+      </w:r>
+    </w:p>
+    <w:p>
+      <w:pPr>
+        <w:rPr>
+          <w:rFonts w:ascii="Arial" w:hAnsi="Arial" w:cs="Arial"/>
+          <w:sz w:val="32"/>
+          <w:szCs w:val="32"/>
+        </w:rPr>
+      </w:pPr>
+      <w:r>
+        <w:rPr>
+          <w:rFonts w:ascii="Arial" w:hAnsi="Arial" w:cs="Arial"/>
+          <w:sz w:val="32"/>
+          <w:szCs w:val="32"/>
+        </w:rPr>
+        <w:t>Valores obtidos 5-1+5-1+5-2+5-2+5-2+5-3 = 19/6=3,16</w:t>
+      </w:r>
+    </w:p>
+    <w:p>
+      <w:pPr>
+        <w:rPr>
+          <w:rFonts w:ascii="Arial" w:hAnsi="Arial" w:cs="Arial"/>
+          <w:sz w:val="32"/>
+          <w:szCs w:val="32"/>
+        </w:rPr>
+      </w:pPr>
+    </w:p>
+    <w:p>
+      <w:pPr>
+        <w:rPr>
+          <w:rFonts w:ascii="Arial" w:hAnsi="Arial" w:cs="Arial"/>
+          <w:sz w:val="32"/>
+          <w:szCs w:val="32"/>
+        </w:rPr>
+      </w:pPr>
+    </w:p>
+    <w:p>
+      <w:pPr>
+        <w:rPr>
+          <w:rFonts w:ascii="Arial" w:hAnsi="Arial" w:cs="Arial"/>
+          <w:sz w:val="32"/>
+          <w:szCs w:val="32"/>
+        </w:rPr>
+      </w:pPr>
+    </w:p>
+    <w:p>
+      <w:pPr>
+        <w:rPr>
+          <w:rFonts w:ascii="Arial" w:hAnsi="Arial" w:cs="Arial"/>
+          <w:sz w:val="32"/>
+          <w:szCs w:val="32"/>
+        </w:rPr>
+      </w:pPr>
+    </w:p>
+    <w:p>
+      <w:pPr>
+        <w:rPr>
+          <w:rFonts w:ascii="Arial" w:hAnsi="Arial" w:cs="Arial"/>
+          <w:sz w:val="32"/>
+          <w:szCs w:val="32"/>
+        </w:rPr>
+      </w:pPr>
+    </w:p>
+    <w:p>
+      <w:pPr>
+        <w:jc w:val="center"/>
+        <w:rPr>
+          <w:rFonts w:ascii="Arial" w:hAnsi="Arial" w:cs="Arial"/>
+          <w:sz w:val="40"/>
+          <w:szCs w:val="40"/>
+        </w:rPr>
+      </w:pPr>
+      <w:r>
+        <w:rPr>
+          <w:rFonts w:ascii="Arial" w:hAnsi="Arial" w:cs="Arial"/>
+          <w:sz w:val="40"/>
+          <w:szCs w:val="40"/>
+        </w:rPr>
+        <w:lastRenderedPageBreak/>
+        <w:t>Nº Pergunta 7</w:t>
+      </w:r>
+    </w:p>
+    <w:p>
+      <w:pPr>
+        <w:jc w:val="center"/>
+        <w:rPr>
+          <w:rFonts w:ascii="Arial" w:hAnsi="Arial" w:cs="Arial"/>
+          <w:sz w:val="40"/>
+          <w:szCs w:val="40"/>
+        </w:rPr>
+      </w:pPr>
+      <w:r>
+        <w:rPr>
+          <w:rFonts w:ascii="Arial" w:hAnsi="Arial" w:cs="Arial"/>
+          <w:sz w:val="40"/>
+          <w:szCs w:val="40"/>
+        </w:rPr>
+        <w:drawing>
+          <wp:inline distT="0" distB="0" distL="0" distR="0" wp14:anchorId="7D9B6556" wp14:editId="15F9F4D4">
+            <wp:extent cx="5400040" cy="2458720"/>
+            <wp:effectExtent l="0" t="0" r="0" b="0"/>
+            <wp:docPr id="31" name="Imagem 31"/>
+            <wp:cNvGraphicFramePr>
+              <a:graphicFrameLocks xmlns:a="http://schemas.openxmlformats.org/drawingml/2006/main" noChangeAspect="1"/>
+            </wp:cNvGraphicFramePr>
+            <a:graphic xmlns:a="http://schemas.openxmlformats.org/drawingml/2006/main">
+              <a:graphicData uri="http://schemas.openxmlformats.org/drawingml/2006/picture">
+                <pic:pic xmlns:pic="http://schemas.openxmlformats.org/drawingml/2006/picture">
+                  <pic:nvPicPr>
+                    <pic:cNvPr id="1" name=""/>
+                    <pic:cNvPicPr/>
+                  </pic:nvPicPr>
+                  <pic:blipFill>
+                    <a:blip r:embed="rId61"/>
+                    <a:stretch>
+                      <a:fillRect/>
+                    </a:stretch>
+                  </pic:blipFill>
+                  <pic:spPr>
+                    <a:xfrm>
+                      <a:off x="0" y="0"/>
+                      <a:ext cx="5400040" cy="2458720"/>
+                    </a:xfrm>
+                    <a:prstGeom prst="rect">
+                      <a:avLst/>
+                    </a:prstGeom>
+                  </pic:spPr>
+                </pic:pic>
+              </a:graphicData>
+            </a:graphic>
+          </wp:inline>
+        </w:drawing>
+      </w:r>
+    </w:p>
+    <w:p>
+      <w:pPr>
+        <w:jc w:val="center"/>
+        <w:rPr>
+          <w:rFonts w:ascii="Arial" w:hAnsi="Arial" w:cs="Arial"/>
+          <w:sz w:val="32"/>
+          <w:szCs w:val="32"/>
+        </w:rPr>
+      </w:pPr>
+      <w:r>
+        <w:rPr>
+          <w:rFonts w:ascii="Arial" w:hAnsi="Arial" w:cs="Arial"/>
+          <w:sz w:val="32"/>
+          <w:szCs w:val="32"/>
+        </w:rPr>
+        <w:t>Valores obtidos 3-1+4-1+4-1+4-1+5-1+5-1 = 19/6=3,16</w:t>
+      </w:r>
+    </w:p>
+    <w:p>
+      <w:pPr>
+        <w:jc w:val="center"/>
+        <w:rPr>
+          <w:rFonts w:ascii="Arial" w:hAnsi="Arial" w:cs="Arial"/>
+          <w:sz w:val="32"/>
+          <w:szCs w:val="32"/>
+        </w:rPr>
+      </w:pPr>
+    </w:p>
+    <w:p>
+      <w:pPr>
+        <w:jc w:val="center"/>
+        <w:rPr>
+          <w:rFonts w:ascii="Arial" w:hAnsi="Arial" w:cs="Arial"/>
+          <w:sz w:val="40"/>
+          <w:szCs w:val="40"/>
+        </w:rPr>
+      </w:pPr>
+      <w:r>
+        <w:rPr>
+          <w:rFonts w:ascii="Arial" w:hAnsi="Arial" w:cs="Arial"/>
+          <w:sz w:val="40"/>
+          <w:szCs w:val="40"/>
+        </w:rPr>
+        <w:t>Nº Pergunta 8</w:t>
+      </w:r>
+    </w:p>
+    <w:p>
+      <w:pPr>
+        <w:jc w:val="center"/>
+        <w:rPr>
+          <w:rFonts w:ascii="Arial" w:hAnsi="Arial" w:cs="Arial"/>
+          <w:sz w:val="40"/>
+          <w:szCs w:val="40"/>
+        </w:rPr>
+      </w:pPr>
+      <w:r>
+        <w:rPr>
+          <w:rFonts w:ascii="Arial" w:hAnsi="Arial" w:cs="Arial"/>
+          <w:sz w:val="40"/>
+          <w:szCs w:val="40"/>
+        </w:rPr>
+        <w:drawing>
+          <wp:inline distT="0" distB="0" distL="0" distR="0" wp14:anchorId="73E2672F" wp14:editId="51B3479B">
+            <wp:extent cx="5400040" cy="2481580"/>
+            <wp:effectExtent l="0" t="0" r="0" b="0"/>
+            <wp:docPr id="32" name="Imagem 32"/>
+            <wp:cNvGraphicFramePr>
+              <a:graphicFrameLocks xmlns:a="http://schemas.openxmlformats.org/drawingml/2006/main" noChangeAspect="1"/>
+            </wp:cNvGraphicFramePr>
+            <a:graphic xmlns:a="http://schemas.openxmlformats.org/drawingml/2006/main">
+              <a:graphicData uri="http://schemas.openxmlformats.org/drawingml/2006/picture">
+                <pic:pic xmlns:pic="http://schemas.openxmlformats.org/drawingml/2006/picture">
+                  <pic:nvPicPr>
+                    <pic:cNvPr id="1" name=""/>
+                    <pic:cNvPicPr/>
+                  </pic:nvPicPr>
+                  <pic:blipFill>
+                    <a:blip r:embed="rId62"/>
+                    <a:stretch>
+                      <a:fillRect/>
+                    </a:stretch>
+                  </pic:blipFill>
+                  <pic:spPr>
+                    <a:xfrm>
+                      <a:off x="0" y="0"/>
+                      <a:ext cx="5400040" cy="2481580"/>
+                    </a:xfrm>
+                    <a:prstGeom prst="rect">
+                      <a:avLst/>
+                    </a:prstGeom>
+                  </pic:spPr>
+                </pic:pic>
+              </a:graphicData>
+            </a:graphic>
+          </wp:inline>
+        </w:drawing>
+      </w:r>
+    </w:p>
+    <w:p>
+      <w:pPr>
+        <w:jc w:val="center"/>
+        <w:rPr>
+          <w:rFonts w:ascii="Arial" w:hAnsi="Arial" w:cs="Arial"/>
+          <w:sz w:val="32"/>
+          <w:szCs w:val="32"/>
+        </w:rPr>
+      </w:pPr>
+      <w:r>
+        <w:rPr>
+          <w:rFonts w:ascii="Arial" w:hAnsi="Arial" w:cs="Arial"/>
+          <w:sz w:val="32"/>
+          <w:szCs w:val="32"/>
+        </w:rPr>
+        <w:t>Valores obtidos 5-1+5-1+5-1+5-1+5-2+5-2= 22/6=3,66</w:t>
+      </w:r>
+    </w:p>
+    <w:p>
+      <w:pPr>
+        <w:rPr>
+          <w:rFonts w:ascii="Arial" w:hAnsi="Arial" w:cs="Arial"/>
+          <w:sz w:val="32"/>
+          <w:szCs w:val="32"/>
+        </w:rPr>
+      </w:pPr>
+      <w:r>
+        <w:rPr>
+          <w:rFonts w:ascii="Arial" w:hAnsi="Arial" w:cs="Arial"/>
+          <w:sz w:val="32"/>
+          <w:szCs w:val="32"/>
+        </w:rPr>
         <w:br w:type="page"/>
       </w:r>
+    </w:p>
+    <w:p>
+      <w:pPr>
+        <w:jc w:val="center"/>
+        <w:rPr>
+          <w:rFonts w:ascii="Arial" w:hAnsi="Arial" w:cs="Arial"/>
+          <w:sz w:val="40"/>
+          <w:szCs w:val="40"/>
+        </w:rPr>
+      </w:pPr>
+      <w:r>
+        <w:rPr>
+          <w:rFonts w:ascii="Arial" w:hAnsi="Arial" w:cs="Arial"/>
+          <w:sz w:val="40"/>
+          <w:szCs w:val="40"/>
+        </w:rPr>
+        <w:lastRenderedPageBreak/>
+        <w:t>Nº Pergunta 9</w:t>
+      </w:r>
+    </w:p>
+    <w:p>
+      <w:pPr>
+        <w:jc w:val="center"/>
+        <w:rPr>
+          <w:rFonts w:ascii="Arial" w:hAnsi="Arial" w:cs="Arial"/>
+          <w:sz w:val="40"/>
+          <w:szCs w:val="40"/>
+        </w:rPr>
+      </w:pPr>
+    </w:p>
+    <w:p>
+      <w:pPr>
+        <w:jc w:val="center"/>
+        <w:rPr>
+          <w:rFonts w:ascii="Arial" w:hAnsi="Arial" w:cs="Arial"/>
+          <w:sz w:val="40"/>
+          <w:szCs w:val="40"/>
+        </w:rPr>
+      </w:pPr>
+      <w:r>
+        <w:rPr>
+          <w:rFonts w:ascii="Arial" w:hAnsi="Arial" w:cs="Arial"/>
+          <w:sz w:val="40"/>
+          <w:szCs w:val="40"/>
+        </w:rPr>
+        <w:drawing>
+          <wp:inline distT="0" distB="0" distL="0" distR="0" wp14:anchorId="196059F2" wp14:editId="65EA821B">
+            <wp:extent cx="5400040" cy="2457450"/>
+            <wp:effectExtent l="0" t="0" r="0" b="0"/>
+            <wp:docPr id="33" name="Imagem 33"/>
+            <wp:cNvGraphicFramePr>
+              <a:graphicFrameLocks xmlns:a="http://schemas.openxmlformats.org/drawingml/2006/main" noChangeAspect="1"/>
+            </wp:cNvGraphicFramePr>
+            <a:graphic xmlns:a="http://schemas.openxmlformats.org/drawingml/2006/main">
+              <a:graphicData uri="http://schemas.openxmlformats.org/drawingml/2006/picture">
+                <pic:pic xmlns:pic="http://schemas.openxmlformats.org/drawingml/2006/picture">
+                  <pic:nvPicPr>
+                    <pic:cNvPr id="1" name=""/>
+                    <pic:cNvPicPr/>
+                  </pic:nvPicPr>
+                  <pic:blipFill>
+                    <a:blip r:embed="rId63"/>
+                    <a:stretch>
+                      <a:fillRect/>
+                    </a:stretch>
+                  </pic:blipFill>
+                  <pic:spPr>
+                    <a:xfrm>
+                      <a:off x="0" y="0"/>
+                      <a:ext cx="5400040" cy="2457450"/>
+                    </a:xfrm>
+                    <a:prstGeom prst="rect">
+                      <a:avLst/>
+                    </a:prstGeom>
+                  </pic:spPr>
+                </pic:pic>
+              </a:graphicData>
+            </a:graphic>
+          </wp:inline>
+        </w:drawing>
+      </w:r>
+    </w:p>
+    <w:p>
+      <w:pPr>
+        <w:jc w:val="center"/>
+        <w:rPr>
+          <w:rFonts w:ascii="Arial" w:hAnsi="Arial" w:cs="Arial"/>
+          <w:sz w:val="40"/>
+          <w:szCs w:val="40"/>
+        </w:rPr>
+      </w:pPr>
+    </w:p>
+    <w:p>
+      <w:pPr>
+        <w:jc w:val="center"/>
+        <w:rPr>
+          <w:rFonts w:ascii="Arial" w:hAnsi="Arial" w:cs="Arial"/>
+          <w:sz w:val="32"/>
+          <w:szCs w:val="32"/>
+        </w:rPr>
+      </w:pPr>
+      <w:r>
+        <w:rPr>
+          <w:rFonts w:ascii="Arial" w:hAnsi="Arial" w:cs="Arial"/>
+          <w:sz w:val="32"/>
+          <w:szCs w:val="32"/>
+        </w:rPr>
+        <w:t>Valores obtidos 3-1+3-1+4-1+4-1+4-1+5-1= 17/6=2,83</w:t>
+      </w:r>
+    </w:p>
+    <w:p>
+      <w:pPr>
+        <w:jc w:val="center"/>
+        <w:rPr>
+          <w:rFonts w:ascii="Arial" w:hAnsi="Arial" w:cs="Arial"/>
+          <w:sz w:val="32"/>
+          <w:szCs w:val="32"/>
+        </w:rPr>
+      </w:pPr>
+    </w:p>
+    <w:p>
+      <w:pPr>
+        <w:jc w:val="center"/>
+        <w:rPr>
+          <w:rFonts w:ascii="Arial" w:hAnsi="Arial" w:cs="Arial"/>
+          <w:sz w:val="40"/>
+          <w:szCs w:val="40"/>
+        </w:rPr>
+      </w:pPr>
+      <w:r>
+        <w:rPr>
+          <w:rFonts w:ascii="Arial" w:hAnsi="Arial" w:cs="Arial"/>
+          <w:sz w:val="40"/>
+          <w:szCs w:val="40"/>
+        </w:rPr>
+        <w:t>Nº Pergunta 10</w:t>
+      </w:r>
+    </w:p>
+    <w:p>
+      <w:pPr>
+        <w:jc w:val="center"/>
+        <w:rPr>
+          <w:rFonts w:ascii="Arial" w:hAnsi="Arial" w:cs="Arial"/>
+          <w:sz w:val="40"/>
+          <w:szCs w:val="40"/>
+        </w:rPr>
+      </w:pPr>
+      <w:r>
+        <w:rPr>
+          <w:rFonts w:ascii="Arial" w:hAnsi="Arial" w:cs="Arial"/>
+          <w:sz w:val="40"/>
+          <w:szCs w:val="40"/>
+        </w:rPr>
+        <w:drawing>
+          <wp:inline distT="0" distB="0" distL="0" distR="0" wp14:anchorId="4BB09A45" wp14:editId="2D1BF8B7">
+            <wp:extent cx="5400040" cy="2428240"/>
+            <wp:effectExtent l="0" t="0" r="0" b="0"/>
+            <wp:docPr id="34" name="Imagem 34"/>
+            <wp:cNvGraphicFramePr>
+              <a:graphicFrameLocks xmlns:a="http://schemas.openxmlformats.org/drawingml/2006/main" noChangeAspect="1"/>
+            </wp:cNvGraphicFramePr>
+            <a:graphic xmlns:a="http://schemas.openxmlformats.org/drawingml/2006/main">
+              <a:graphicData uri="http://schemas.openxmlformats.org/drawingml/2006/picture">
+                <pic:pic xmlns:pic="http://schemas.openxmlformats.org/drawingml/2006/picture">
+                  <pic:nvPicPr>
+                    <pic:cNvPr id="1" name=""/>
+                    <pic:cNvPicPr/>
+                  </pic:nvPicPr>
+                  <pic:blipFill>
+                    <a:blip r:embed="rId64"/>
+                    <a:stretch>
+                      <a:fillRect/>
+                    </a:stretch>
+                  </pic:blipFill>
+                  <pic:spPr>
+                    <a:xfrm>
+                      <a:off x="0" y="0"/>
+                      <a:ext cx="5400040" cy="2428240"/>
+                    </a:xfrm>
+                    <a:prstGeom prst="rect">
+                      <a:avLst/>
+                    </a:prstGeom>
+                  </pic:spPr>
+                </pic:pic>
+              </a:graphicData>
+            </a:graphic>
+          </wp:inline>
+        </w:drawing>
+      </w:r>
+    </w:p>
+    <w:p>
+      <w:pPr>
+        <w:jc w:val="center"/>
+        <w:rPr>
+          <w:rFonts w:ascii="Arial" w:hAnsi="Arial" w:cs="Arial"/>
+          <w:sz w:val="32"/>
+          <w:szCs w:val="32"/>
+        </w:rPr>
+      </w:pPr>
+      <w:r>
+        <w:rPr>
+          <w:rFonts w:ascii="Arial" w:hAnsi="Arial" w:cs="Arial"/>
+          <w:sz w:val="32"/>
+          <w:szCs w:val="32"/>
+        </w:rPr>
+        <w:t>Valores obtidos 5-1+5-1+5-3+5-3+5-3+5-4= 15/6=2,5</w:t>
+      </w:r>
+    </w:p>
+    <w:p>
+      <w:pPr>
+        <w:jc w:val="center"/>
+        <w:rPr>
+          <w:rFonts w:ascii="Arial" w:hAnsi="Arial" w:cs="Arial"/>
+          <w:sz w:val="32"/>
+          <w:szCs w:val="32"/>
+        </w:rPr>
+      </w:pPr>
+    </w:p>
+    <w:p>
+      <w:pPr>
+        <w:jc w:val="center"/>
+        <w:rPr>
+          <w:rFonts w:ascii="Arial" w:hAnsi="Arial" w:cs="Arial"/>
+          <w:sz w:val="32"/>
+          <w:szCs w:val="32"/>
+        </w:rPr>
+      </w:pPr>
+    </w:p>
+    <w:p>
+      <w:pPr>
+        <w:jc w:val="center"/>
+        <w:rPr>
+          <w:rFonts w:ascii="Arial" w:hAnsi="Arial" w:cs="Arial"/>
+          <w:sz w:val="32"/>
+          <w:szCs w:val="32"/>
+        </w:rPr>
+      </w:pPr>
+    </w:p>
+    <w:p>
+      <w:pPr>
+        <w:jc w:val="center"/>
+        <w:rPr>
+          <w:rFonts w:ascii="Arial" w:hAnsi="Arial" w:cs="Arial"/>
+          <w:b/>
+          <w:bCs/>
+          <w:sz w:val="32"/>
+          <w:szCs w:val="32"/>
+        </w:rPr>
+      </w:pPr>
+      <w:r>
+        <w:rPr>
+          <w:rFonts w:ascii="Arial" w:hAnsi="Arial" w:cs="Arial"/>
+          <w:b/>
+          <w:bCs/>
+          <w:sz w:val="32"/>
+          <w:szCs w:val="32"/>
+        </w:rPr>
+        <w:lastRenderedPageBreak/>
+        <w:t>Formula de Calcular o SUS Score</w:t>
+      </w:r>
+    </w:p>
+    <w:p>
+      <w:pPr>
+        <w:jc w:val="center"/>
+        <w:rPr>
+          <w:rFonts w:ascii="Arial" w:hAnsi="Arial" w:cs="Arial"/>
+          <w:sz w:val="32"/>
+          <w:szCs w:val="32"/>
+        </w:rPr>
+      </w:pPr>
+      <w:r>
+        <w:rPr>
+          <w:rFonts w:ascii="Arial" w:hAnsi="Arial" w:cs="Arial"/>
+          <w:sz w:val="32"/>
+          <w:szCs w:val="32"/>
+        </w:rPr>
+        <w:t>SUS Score = (valor perguntas pares + valor perguntas ímpares) * 2,5</w:t>
+      </w:r>
+    </w:p>
+    <w:p>
+      <w:pPr>
+        <w:jc w:val="center"/>
+        <w:rPr>
+          <w:rFonts w:ascii="Arial" w:hAnsi="Arial" w:cs="Arial"/>
+          <w:sz w:val="40"/>
+          <w:szCs w:val="40"/>
+        </w:rPr>
+      </w:pPr>
+    </w:p>
+    <w:p>
+      <w:pPr>
+        <w:jc w:val="center"/>
+        <w:rPr>
+          <w:rFonts w:ascii="Arial" w:hAnsi="Arial" w:cs="Arial"/>
+          <w:b/>
+          <w:bCs/>
+          <w:sz w:val="24"/>
+          <w:szCs w:val="24"/>
+        </w:rPr>
+      </w:pPr>
+      <w:r>
+        <w:rPr>
+          <w:rFonts w:ascii="Arial" w:hAnsi="Arial" w:cs="Arial"/>
+          <w:b/>
+          <w:bCs/>
+          <w:sz w:val="24"/>
+          <w:szCs w:val="24"/>
+        </w:rPr>
+        <w:t xml:space="preserve"> (2,16+2,83+3,16+3,66+2,5+2,66+3,33+3+3,16+2,</w:t>
+      </w:r>
+      <w:r>
+        <w:rPr>
+          <w:rFonts w:ascii="Arial" w:hAnsi="Arial" w:cs="Arial"/>
+          <w:b/>
+          <w:bCs/>
+          <w:sz w:val="24"/>
+          <w:szCs w:val="24"/>
+        </w:rPr>
+        <w:t>83) *</w:t>
+      </w:r>
+      <w:r>
+        <w:rPr>
+          <w:rFonts w:ascii="Arial" w:hAnsi="Arial" w:cs="Arial"/>
+          <w:b/>
+          <w:bCs/>
+          <w:sz w:val="24"/>
+          <w:szCs w:val="24"/>
+        </w:rPr>
+        <w:t>2.5=</w:t>
+      </w:r>
+      <w:r>
+        <w:rPr>
+          <w:rFonts w:ascii="Arial" w:hAnsi="Arial" w:cs="Arial"/>
+          <w:b/>
+          <w:bCs/>
+          <w:sz w:val="24"/>
+          <w:szCs w:val="24"/>
+        </w:rPr>
+        <w:t xml:space="preserve"> </w:t>
+      </w:r>
+      <w:r>
+        <w:rPr>
+          <w:rFonts w:ascii="Arial" w:hAnsi="Arial" w:cs="Arial"/>
+          <w:b/>
+          <w:bCs/>
+          <w:sz w:val="24"/>
+          <w:szCs w:val="24"/>
+        </w:rPr>
+        <w:t>73.225</w:t>
+      </w:r>
+    </w:p>
+    <w:p>
+      <w:pPr>
+        <w:jc w:val="center"/>
+        <w:rPr>
+          <w:rFonts w:ascii="Arial" w:hAnsi="Arial" w:cs="Arial"/>
+          <w:b/>
+          <w:bCs/>
+          <w:sz w:val="24"/>
+          <w:szCs w:val="24"/>
+        </w:rPr>
+      </w:pPr>
+      <w:r>
+        <w:rPr>
+          <w:rFonts w:ascii="Arial" w:hAnsi="Arial" w:cs="Arial"/>
+          <w:b/>
+          <w:bCs/>
+          <w:sz w:val="24"/>
+          <w:szCs w:val="24"/>
+        </w:rPr>
+        <w:drawing>
+          <wp:inline distT="0" distB="0" distL="0" distR="0" wp14:anchorId="272E815E" wp14:editId="2BA4E95F">
+            <wp:extent cx="5400040" cy="1724660"/>
+            <wp:effectExtent l="0" t="0" r="0" b="8890"/>
+            <wp:docPr id="35" name="Imagem 35"/>
+            <wp:cNvGraphicFramePr>
+              <a:graphicFrameLocks xmlns:a="http://schemas.openxmlformats.org/drawingml/2006/main" noChangeAspect="1"/>
+            </wp:cNvGraphicFramePr>
+            <a:graphic xmlns:a="http://schemas.openxmlformats.org/drawingml/2006/main">
+              <a:graphicData uri="http://schemas.openxmlformats.org/drawingml/2006/picture">
+                <pic:pic xmlns:pic="http://schemas.openxmlformats.org/drawingml/2006/picture">
+                  <pic:nvPicPr>
+                    <pic:cNvPr id="1" name=""/>
+                    <pic:cNvPicPr/>
+                  </pic:nvPicPr>
+                  <pic:blipFill>
+                    <a:blip r:embed="rId65"/>
+                    <a:stretch>
+                      <a:fillRect/>
+                    </a:stretch>
+                  </pic:blipFill>
+                  <pic:spPr>
+                    <a:xfrm>
+                      <a:off x="0" y="0"/>
+                      <a:ext cx="5400040" cy="1724660"/>
+                    </a:xfrm>
+                    <a:prstGeom prst="rect">
+                      <a:avLst/>
+                    </a:prstGeom>
+                  </pic:spPr>
+                </pic:pic>
+              </a:graphicData>
+            </a:graphic>
+          </wp:inline>
+        </w:drawing>
+      </w:r>
+    </w:p>
+    <w:p>
+      <w:pPr>
+        <w:jc w:val="center"/>
+        <w:rPr>
+          <w:rFonts w:ascii="Arial" w:hAnsi="Arial" w:cs="Arial"/>
+          <w:b/>
+          <w:bCs/>
+          <w:sz w:val="24"/>
+          <w:szCs w:val="24"/>
+        </w:rPr>
+      </w:pPr>
+      <w:r>
+        <w:rPr>
+          <w:rFonts w:ascii="Arial" w:hAnsi="Arial" w:cs="Arial"/>
+          <w:b/>
+          <w:bCs/>
+          <w:sz w:val="24"/>
+          <w:szCs w:val="24"/>
+        </w:rPr>
+        <w:t>O SUS Score com o valor de 73 danos uma pontuação entre bom e excelente.</w:t>
+      </w:r>
+    </w:p>
+    <w:p>
+      <w:pPr>
+        <w:jc w:val="center"/>
+        <w:rPr>
+          <w:rFonts w:ascii="Arial" w:hAnsi="Arial" w:cs="Arial"/>
+          <w:sz w:val="40"/>
+          <w:szCs w:val="40"/>
+        </w:rPr>
+      </w:pPr>
+    </w:p>
+    <w:p>
+      <w:pPr>
+        <w:jc w:val="center"/>
+        <w:rPr>
+          <w:rFonts w:ascii="Arial" w:hAnsi="Arial" w:cs="Arial"/>
+          <w:sz w:val="40"/>
+          <w:szCs w:val="40"/>
+        </w:rPr>
+      </w:pPr>
+    </w:p>
+    <w:p>
+      <w:pPr>
+        <w:jc w:val="center"/>
+        <w:rPr>
+          <w:rFonts w:ascii="Arial" w:hAnsi="Arial" w:cs="Arial"/>
+          <w:sz w:val="40"/>
+          <w:szCs w:val="40"/>
+        </w:rPr>
+      </w:pPr>
+    </w:p>
+    <w:p>
+      <w:pPr>
+        <w:jc w:val="center"/>
+        <w:rPr>
+          <w:rFonts w:ascii="Arial" w:hAnsi="Arial" w:cs="Arial"/>
+          <w:sz w:val="40"/>
+          <w:szCs w:val="40"/>
+        </w:rPr>
+      </w:pPr>
+    </w:p>
+    <w:p>
+      <w:pPr>
+        <w:jc w:val="center"/>
+        <w:rPr>
+          <w:rFonts w:ascii="Arial" w:hAnsi="Arial" w:cs="Arial"/>
+          <w:sz w:val="40"/>
+          <w:szCs w:val="40"/>
+        </w:rPr>
+      </w:pPr>
+    </w:p>
+    <w:p>
+      <w:pPr>
+        <w:jc w:val="center"/>
+        <w:rPr>
+          <w:rFonts w:ascii="Arial" w:hAnsi="Arial" w:cs="Arial"/>
+          <w:sz w:val="40"/>
+          <w:szCs w:val="40"/>
+        </w:rPr>
+      </w:pPr>
+    </w:p>
+    <w:p>
+      <w:pPr>
+        <w:jc w:val="center"/>
+        <w:rPr>
+          <w:rFonts w:ascii="Arial" w:hAnsi="Arial" w:cs="Arial"/>
+          <w:sz w:val="40"/>
+          <w:szCs w:val="40"/>
+        </w:rPr>
+      </w:pPr>
+    </w:p>
+    <w:p>
+      <w:pPr>
+        <w:jc w:val="center"/>
+        <w:rPr>
+          <w:rFonts w:ascii="Arial" w:hAnsi="Arial" w:cs="Arial"/>
+          <w:sz w:val="40"/>
+          <w:szCs w:val="40"/>
+        </w:rPr>
+      </w:pPr>
+    </w:p>
+    <w:p>
+      <w:pPr>
+        <w:jc w:val="center"/>
+        <w:rPr>
+          <w:rFonts w:ascii="Arial" w:hAnsi="Arial" w:cs="Arial"/>
+          <w:sz w:val="40"/>
+          <w:szCs w:val="40"/>
+        </w:rPr>
+      </w:pPr>
+    </w:p>
+    <w:p>
+      <w:pPr>
+        <w:jc w:val="center"/>
+        <w:rPr>
+          <w:rFonts w:ascii="Arial" w:hAnsi="Arial" w:cs="Arial"/>
+          <w:sz w:val="40"/>
+          <w:szCs w:val="40"/>
+        </w:rPr>
+      </w:pPr>
+    </w:p>
+    <w:p>
+      <w:pPr>
+        <w:jc w:val="center"/>
+        <w:rPr>
+          <w:rFonts w:ascii="Arial" w:hAnsi="Arial" w:cs="Arial"/>
+          <w:sz w:val="40"/>
+          <w:szCs w:val="40"/>
+        </w:rPr>
+      </w:pPr>
+    </w:p>
+    <w:p>
+      <w:pPr>
+        <w:jc w:val="center"/>
+        <w:rPr>
+          <w:rFonts w:ascii="Arial" w:hAnsi="Arial" w:cs="Arial"/>
+          <w:sz w:val="40"/>
+          <w:szCs w:val="40"/>
+        </w:rPr>
+      </w:pPr>
+    </w:p>
+    <w:p>
+      <w:pPr>
+        <w:jc w:val="center"/>
+        <w:rPr>
+          <w:rFonts w:ascii="Arial" w:hAnsi="Arial" w:cs="Arial"/>
+          <w:sz w:val="40"/>
+          <w:szCs w:val="40"/>
+        </w:rPr>
+      </w:pPr>
+    </w:p>
+    <w:p>
+      <w:pPr>
+        <w:jc w:val="center"/>
+        <w:rPr>
+          <w:rFonts w:ascii="Arial" w:hAnsi="Arial" w:cs="Arial"/>
+          <w:sz w:val="40"/>
+          <w:szCs w:val="40"/>
+        </w:rPr>
+      </w:pPr>
+    </w:p>
+    <w:p>
+      <w:pPr>
+        <w:jc w:val="center"/>
+        <w:rPr>
+          <w:rFonts w:ascii="Arial" w:hAnsi="Arial" w:cs="Arial"/>
+          <w:sz w:val="40"/>
+          <w:szCs w:val="40"/>
+        </w:rPr>
+      </w:pPr>
     </w:p>
     <w:p>
       <w:pPr>
@@ -16792,7 +17869,6 @@
           <w:sz w:val="48"/>
           <w:szCs w:val="48"/>
         </w:rPr>
-        <w:lastRenderedPageBreak/>
         <w:t>Justificação das principais opções tomadas no desenvolvimento da interface</w:t>
       </w:r>
       <w:bookmarkEnd w:id="52"/>
@@ -16812,15 +17888,7 @@
     </w:p>
     <w:p>
       <w:r>
-        <w:t xml:space="preserve">Na página detalhes sobre o produto foi removido a listagem de produtos, não só pela dificuldades em correção alguns erros que tinha como também pela falta de utilidade pois caso o utilizador pretendesse  consultar mais detalhadamente as características do  produto teria que fazer </w:t>
-      </w:r>
-      <w:proofErr w:type="spellStart"/>
-      <w:r>
-        <w:t>scrool</w:t>
-      </w:r>
-      <w:proofErr w:type="spellEnd"/>
-      <w:r>
-        <w:t xml:space="preserve"> para conseguir consultar </w:t>
+        <w:t xml:space="preserve">Na página detalhes sobre o produto foi removido a listagem de produtos, não só pela dificuldades em correção alguns erros que tinha como também pela falta de utilidade pois caso o utilizador pretendesse  consultar mais detalhadamente as características do  produto teria que fazer scrool para conseguir consultar </w:t>
       </w:r>
     </w:p>
     <w:p/>
@@ -16875,7 +17943,7 @@
           <w:numId w:val="6"/>
         </w:numPr>
       </w:pPr>
-      <w:hyperlink r:id="rId55" w:history="1">
+      <w:hyperlink r:id="rId66" w:history="1">
         <w:r>
           <w:rPr>
             <w:rStyle w:val="Hiperligao"/>
@@ -16892,7 +17960,7 @@
           <w:numId w:val="6"/>
         </w:numPr>
       </w:pPr>
-      <w:hyperlink r:id="rId56" w:history="1">
+      <w:hyperlink r:id="rId67" w:history="1">
         <w:r>
           <w:rPr>
             <w:rStyle w:val="Hiperligao"/>
@@ -16902,21 +17970,16 @@
       </w:hyperlink>
     </w:p>
     <w:p>
-      <w:proofErr w:type="spellStart"/>
       <w:r>
-        <w:t>Icons</w:t>
+        <w:t xml:space="preserve">Icons </w:t>
       </w:r>
-      <w:proofErr w:type="spellEnd"/>
+    </w:p>
+    <w:p>
       <w:r>
         <w:t xml:space="preserve"> </w:t>
       </w:r>
     </w:p>
     <w:p>
-      <w:r>
-        <w:t xml:space="preserve"> </w:t>
-      </w:r>
-    </w:p>
-    <w:p>
       <w:pPr>
         <w:tabs>
           <w:tab w:val="left" w:pos="2379"/>
@@ -16929,8 +17992,8 @@
       </w:pPr>
     </w:p>
     <w:sectPr>
-      <w:headerReference w:type="default" r:id="rId57"/>
-      <w:footerReference w:type="default" r:id="rId58"/>
+      <w:headerReference w:type="default" r:id="rId68"/>
+      <w:footerReference w:type="default" r:id="rId69"/>
       <w:pgSz w:w="11906" w:h="16838"/>
       <w:pgMar w:top="1417" w:right="1701" w:bottom="1417" w:left="1701" w:header="708" w:footer="708" w:gutter="0"/>
       <w:cols w:space="708"/>

</xml_diff>

<commit_message>
Correção de erros, e limpeza de codigo
</commit_message>
<xml_diff>
--- a/Outros/Relatorio.docx
+++ b/Outros/Relatorio.docx
@@ -3177,14 +3177,27 @@
                             <w:r>
                               <w:t xml:space="preserve">Figura </w:t>
                             </w:r>
-                            <w:fldSimple w:instr=" SEQ Figura \* ARABIC ">
-                              <w:r>
-                                <w:rPr>
-                                  <w:noProof/>
-                                </w:rPr>
-                                <w:t>1</w:t>
-                              </w:r>
-                            </w:fldSimple>
+                            <w:r>
+                              <w:fldChar w:fldCharType="begin"/>
+                            </w:r>
+                            <w:r>
+                              <w:instrText xml:space="preserve"> SEQ Figura \* ARABIC </w:instrText>
+                            </w:r>
+                            <w:r>
+                              <w:fldChar w:fldCharType="separate"/>
+                            </w:r>
+                            <w:r>
+                              <w:rPr>
+                                <w:noProof/>
+                              </w:rPr>
+                              <w:t>1</w:t>
+                            </w:r>
+                            <w:r>
+                              <w:rPr>
+                                <w:noProof/>
+                              </w:rPr>
+                              <w:fldChar w:fldCharType="end"/>
+                            </w:r>
                             <w:r>
                               <w:t>- AH Registo 1</w:t>
                             </w:r>
@@ -3225,14 +3238,27 @@
                       <w:r>
                         <w:t xml:space="preserve">Figura </w:t>
                       </w:r>
-                      <w:fldSimple w:instr=" SEQ Figura \* ARABIC ">
-                        <w:r>
-                          <w:rPr>
-                            <w:noProof/>
-                          </w:rPr>
-                          <w:t>1</w:t>
-                        </w:r>
-                      </w:fldSimple>
+                      <w:r>
+                        <w:fldChar w:fldCharType="begin"/>
+                      </w:r>
+                      <w:r>
+                        <w:instrText xml:space="preserve"> SEQ Figura \* ARABIC </w:instrText>
+                      </w:r>
+                      <w:r>
+                        <w:fldChar w:fldCharType="separate"/>
+                      </w:r>
+                      <w:r>
+                        <w:rPr>
+                          <w:noProof/>
+                        </w:rPr>
+                        <w:t>1</w:t>
+                      </w:r>
+                      <w:r>
+                        <w:rPr>
+                          <w:noProof/>
+                        </w:rPr>
+                        <w:fldChar w:fldCharType="end"/>
+                      </w:r>
                       <w:r>
                         <w:t>- AH Registo 1</w:t>
                       </w:r>
@@ -3668,7 +3694,29 @@
                 <w:szCs w:val="24"/>
                 <w:lang w:eastAsia="ar-SA"/>
               </w:rPr>
-              <w:t>Para que exista uma interface visualmente agradável e minimalista é necessário o utilizador reconhecer e conseguir interpretar o que lê, no caso de utilizadores com problemas oculares  certas e determinadas cores poderá levar a alguma dificuldade na interpretação dos elementos gráficos levando o utilizador a não utilizar o website .</w:t>
+              <w:t xml:space="preserve">Para que exista uma interface visualmente agradável e minimalista é necessário o utilizador reconhecer e conseguir interpretar o que lê, no caso de utilizadores com problemas </w:t>
+            </w:r>
+            <w:proofErr w:type="gramStart"/>
+            <w:r>
+              <w:rPr>
+                <w:rFonts w:ascii="Arial" w:hAnsi="Arial" w:cs="Arial"/>
+                <w:bCs/>
+                <w:sz w:val="24"/>
+                <w:szCs w:val="24"/>
+                <w:lang w:eastAsia="ar-SA"/>
+              </w:rPr>
+              <w:t>oculares  certas</w:t>
+            </w:r>
+            <w:proofErr w:type="gramEnd"/>
+            <w:r>
+              <w:rPr>
+                <w:rFonts w:ascii="Arial" w:hAnsi="Arial" w:cs="Arial"/>
+                <w:bCs/>
+                <w:sz w:val="24"/>
+                <w:szCs w:val="24"/>
+                <w:lang w:eastAsia="ar-SA"/>
+              </w:rPr>
+              <w:t xml:space="preserve"> e determinadas cores poderá levar a alguma dificuldade na interpretação dos elementos gráficos levando o utilizador a não utilizar o website .</w:t>
             </w:r>
           </w:p>
         </w:tc>
@@ -4562,8 +4610,20 @@
                 <w:szCs w:val="24"/>
                 <w:lang w:eastAsia="ar-SA"/>
               </w:rPr>
-              <w:t>Escolher uma cor que se adeque com a imagem e seja facilmente  visível</w:t>
-            </w:r>
+              <w:t xml:space="preserve">Escolher uma cor que se adeque com a imagem e seja </w:t>
+            </w:r>
+            <w:proofErr w:type="gramStart"/>
+            <w:r>
+              <w:rPr>
+                <w:rFonts w:ascii="Arial" w:hAnsi="Arial" w:cs="Arial"/>
+                <w:bCs/>
+                <w:sz w:val="24"/>
+                <w:szCs w:val="24"/>
+                <w:lang w:eastAsia="ar-SA"/>
+              </w:rPr>
+              <w:t>facilmente  visível</w:t>
+            </w:r>
+            <w:proofErr w:type="gramEnd"/>
           </w:p>
         </w:tc>
       </w:tr>
@@ -4639,14 +4699,27 @@
                             <w:r>
                               <w:t xml:space="preserve">Figura </w:t>
                             </w:r>
-                            <w:fldSimple w:instr=" SEQ Figura \* ARABIC ">
-                              <w:r>
-                                <w:rPr>
-                                  <w:noProof/>
-                                </w:rPr>
-                                <w:t>2</w:t>
-                              </w:r>
-                            </w:fldSimple>
+                            <w:r>
+                              <w:fldChar w:fldCharType="begin"/>
+                            </w:r>
+                            <w:r>
+                              <w:instrText xml:space="preserve"> SEQ Figura \* ARABIC </w:instrText>
+                            </w:r>
+                            <w:r>
+                              <w:fldChar w:fldCharType="separate"/>
+                            </w:r>
+                            <w:r>
+                              <w:rPr>
+                                <w:noProof/>
+                              </w:rPr>
+                              <w:t>2</w:t>
+                            </w:r>
+                            <w:r>
+                              <w:rPr>
+                                <w:noProof/>
+                              </w:rPr>
+                              <w:fldChar w:fldCharType="end"/>
+                            </w:r>
                             <w:r>
                               <w:t>-AH Registo 2.2</w:t>
                             </w:r>
@@ -4683,14 +4756,27 @@
                       <w:r>
                         <w:t xml:space="preserve">Figura </w:t>
                       </w:r>
-                      <w:fldSimple w:instr=" SEQ Figura \* ARABIC ">
-                        <w:r>
-                          <w:rPr>
-                            <w:noProof/>
-                          </w:rPr>
-                          <w:t>2</w:t>
-                        </w:r>
-                      </w:fldSimple>
+                      <w:r>
+                        <w:fldChar w:fldCharType="begin"/>
+                      </w:r>
+                      <w:r>
+                        <w:instrText xml:space="preserve"> SEQ Figura \* ARABIC </w:instrText>
+                      </w:r>
+                      <w:r>
+                        <w:fldChar w:fldCharType="separate"/>
+                      </w:r>
+                      <w:r>
+                        <w:rPr>
+                          <w:noProof/>
+                        </w:rPr>
+                        <w:t>2</w:t>
+                      </w:r>
+                      <w:r>
+                        <w:rPr>
+                          <w:noProof/>
+                        </w:rPr>
+                        <w:fldChar w:fldCharType="end"/>
+                      </w:r>
                       <w:r>
                         <w:t>-AH Registo 2.2</w:t>
                       </w:r>
@@ -4832,14 +4918,27 @@
                             <w:r>
                               <w:t xml:space="preserve">Figura </w:t>
                             </w:r>
-                            <w:fldSimple w:instr=" SEQ Figura \* ARABIC ">
-                              <w:r>
-                                <w:rPr>
-                                  <w:noProof/>
-                                </w:rPr>
-                                <w:t>3</w:t>
-                              </w:r>
-                            </w:fldSimple>
+                            <w:r>
+                              <w:fldChar w:fldCharType="begin"/>
+                            </w:r>
+                            <w:r>
+                              <w:instrText xml:space="preserve"> SEQ Figura \* ARABIC </w:instrText>
+                            </w:r>
+                            <w:r>
+                              <w:fldChar w:fldCharType="separate"/>
+                            </w:r>
+                            <w:r>
+                              <w:rPr>
+                                <w:noProof/>
+                              </w:rPr>
+                              <w:t>3</w:t>
+                            </w:r>
+                            <w:r>
+                              <w:rPr>
+                                <w:noProof/>
+                              </w:rPr>
+                              <w:fldChar w:fldCharType="end"/>
+                            </w:r>
                             <w:r>
                               <w:t>- AH Registo 2.1</w:t>
                             </w:r>
@@ -4876,14 +4975,27 @@
                       <w:r>
                         <w:t xml:space="preserve">Figura </w:t>
                       </w:r>
-                      <w:fldSimple w:instr=" SEQ Figura \* ARABIC ">
-                        <w:r>
-                          <w:rPr>
-                            <w:noProof/>
-                          </w:rPr>
-                          <w:t>3</w:t>
-                        </w:r>
-                      </w:fldSimple>
+                      <w:r>
+                        <w:fldChar w:fldCharType="begin"/>
+                      </w:r>
+                      <w:r>
+                        <w:instrText xml:space="preserve"> SEQ Figura \* ARABIC </w:instrText>
+                      </w:r>
+                      <w:r>
+                        <w:fldChar w:fldCharType="separate"/>
+                      </w:r>
+                      <w:r>
+                        <w:rPr>
+                          <w:noProof/>
+                        </w:rPr>
+                        <w:t>3</w:t>
+                      </w:r>
+                      <w:r>
+                        <w:rPr>
+                          <w:noProof/>
+                        </w:rPr>
+                        <w:fldChar w:fldCharType="end"/>
+                      </w:r>
                       <w:r>
                         <w:t>- AH Registo 2.1</w:t>
                       </w:r>
@@ -5308,7 +5420,29 @@
                 <w:szCs w:val="24"/>
                 <w:lang w:eastAsia="ar-SA"/>
               </w:rPr>
-              <w:t xml:space="preserve">Durante a realização do registo, não tem logica aparecer uma opção de empresa na escolha do genero </w:t>
+              <w:t xml:space="preserve">Durante a realização do registo, não tem logica aparecer uma opção de empresa na escolha do </w:t>
+            </w:r>
+            <w:proofErr w:type="spellStart"/>
+            <w:r>
+              <w:rPr>
+                <w:rFonts w:ascii="Arial" w:hAnsi="Arial" w:cs="Arial"/>
+                <w:bCs/>
+                <w:sz w:val="24"/>
+                <w:szCs w:val="24"/>
+                <w:lang w:eastAsia="ar-SA"/>
+              </w:rPr>
+              <w:t>genero</w:t>
+            </w:r>
+            <w:proofErr w:type="spellEnd"/>
+            <w:r>
+              <w:rPr>
+                <w:rFonts w:ascii="Arial" w:hAnsi="Arial" w:cs="Arial"/>
+                <w:bCs/>
+                <w:sz w:val="24"/>
+                <w:szCs w:val="24"/>
+                <w:lang w:eastAsia="ar-SA"/>
+              </w:rPr>
+              <w:t xml:space="preserve"> </w:t>
             </w:r>
           </w:p>
         </w:tc>
@@ -5568,7 +5702,51 @@
                 <w:szCs w:val="24"/>
                 <w:lang w:eastAsia="ar-SA"/>
               </w:rPr>
-              <w:t>Retirar a opção de empresa passando ter uma checkbox para o utlizador marcar caso esteja se a registar como empresa</w:t>
+              <w:t xml:space="preserve">Retirar a opção de empresa passando ter uma </w:t>
+            </w:r>
+            <w:proofErr w:type="spellStart"/>
+            <w:r>
+              <w:rPr>
+                <w:rFonts w:ascii="Arial" w:hAnsi="Arial" w:cs="Arial"/>
+                <w:bCs/>
+                <w:sz w:val="24"/>
+                <w:szCs w:val="24"/>
+                <w:lang w:eastAsia="ar-SA"/>
+              </w:rPr>
+              <w:t>checkbox</w:t>
+            </w:r>
+            <w:proofErr w:type="spellEnd"/>
+            <w:r>
+              <w:rPr>
+                <w:rFonts w:ascii="Arial" w:hAnsi="Arial" w:cs="Arial"/>
+                <w:bCs/>
+                <w:sz w:val="24"/>
+                <w:szCs w:val="24"/>
+                <w:lang w:eastAsia="ar-SA"/>
+              </w:rPr>
+              <w:t xml:space="preserve"> para o </w:t>
+            </w:r>
+            <w:proofErr w:type="spellStart"/>
+            <w:r>
+              <w:rPr>
+                <w:rFonts w:ascii="Arial" w:hAnsi="Arial" w:cs="Arial"/>
+                <w:bCs/>
+                <w:sz w:val="24"/>
+                <w:szCs w:val="24"/>
+                <w:lang w:eastAsia="ar-SA"/>
+              </w:rPr>
+              <w:t>utlizador</w:t>
+            </w:r>
+            <w:proofErr w:type="spellEnd"/>
+            <w:r>
+              <w:rPr>
+                <w:rFonts w:ascii="Arial" w:hAnsi="Arial" w:cs="Arial"/>
+                <w:bCs/>
+                <w:sz w:val="24"/>
+                <w:szCs w:val="24"/>
+                <w:lang w:eastAsia="ar-SA"/>
+              </w:rPr>
+              <w:t xml:space="preserve"> marcar caso esteja se a registar como empresa</w:t>
             </w:r>
           </w:p>
         </w:tc>
@@ -5644,18 +5822,36 @@
                             <w:r>
                               <w:t xml:space="preserve">Figura </w:t>
                             </w:r>
-                            <w:fldSimple w:instr=" SEQ Figura \* ARABIC ">
-                              <w:r>
-                                <w:rPr>
-                                  <w:noProof/>
-                                </w:rPr>
-                                <w:t>4</w:t>
-                              </w:r>
-                            </w:fldSimple>
                             <w:r>
-                              <w:t>-AH Registo  3</w:t>
+                              <w:fldChar w:fldCharType="begin"/>
+                            </w:r>
+                            <w:r>
+                              <w:instrText xml:space="preserve"> SEQ Figura \* ARABIC </w:instrText>
+                            </w:r>
+                            <w:r>
+                              <w:fldChar w:fldCharType="separate"/>
+                            </w:r>
+                            <w:r>
+                              <w:rPr>
+                                <w:noProof/>
+                              </w:rPr>
+                              <w:t>4</w:t>
+                            </w:r>
+                            <w:r>
+                              <w:rPr>
+                                <w:noProof/>
+                              </w:rPr>
+                              <w:fldChar w:fldCharType="end"/>
+                            </w:r>
+                            <w:r>
+                              <w:t xml:space="preserve">-AH </w:t>
+                            </w:r>
+                            <w:proofErr w:type="gramStart"/>
+                            <w:r>
+                              <w:t>Registo  3</w:t>
                             </w:r>
                             <w:bookmarkEnd w:id="9"/>
+                            <w:proofErr w:type="gramEnd"/>
                           </w:p>
                         </w:txbxContent>
                       </wps:txbx>
@@ -5688,18 +5884,36 @@
                       <w:r>
                         <w:t xml:space="preserve">Figura </w:t>
                       </w:r>
-                      <w:fldSimple w:instr=" SEQ Figura \* ARABIC ">
-                        <w:r>
-                          <w:rPr>
-                            <w:noProof/>
-                          </w:rPr>
-                          <w:t>4</w:t>
-                        </w:r>
-                      </w:fldSimple>
                       <w:r>
-                        <w:t>-AH Registo  3</w:t>
+                        <w:fldChar w:fldCharType="begin"/>
+                      </w:r>
+                      <w:r>
+                        <w:instrText xml:space="preserve"> SEQ Figura \* ARABIC </w:instrText>
+                      </w:r>
+                      <w:r>
+                        <w:fldChar w:fldCharType="separate"/>
+                      </w:r>
+                      <w:r>
+                        <w:rPr>
+                          <w:noProof/>
+                        </w:rPr>
+                        <w:t>4</w:t>
+                      </w:r>
+                      <w:r>
+                        <w:rPr>
+                          <w:noProof/>
+                        </w:rPr>
+                        <w:fldChar w:fldCharType="end"/>
+                      </w:r>
+                      <w:r>
+                        <w:t xml:space="preserve">-AH </w:t>
+                      </w:r>
+                      <w:proofErr w:type="gramStart"/>
+                      <w:r>
+                        <w:t>Registo  3</w:t>
                       </w:r>
                       <w:bookmarkEnd w:id="10"/>
+                      <w:proofErr w:type="gramEnd"/>
                     </w:p>
                   </w:txbxContent>
                 </v:textbox>
@@ -6127,7 +6341,29 @@
                 <w:szCs w:val="24"/>
                 <w:lang w:eastAsia="ar-SA"/>
               </w:rPr>
-              <w:t xml:space="preserve">Durante a listagem é possível visualizar, pelo menos um vez,  um produto que esteja desalinhado em comparação com os outros, algo que não deve acontecer pois pode dificultar a leitura do utilizador </w:t>
+              <w:t xml:space="preserve">Durante a listagem é possível visualizar, pelo menos um </w:t>
+            </w:r>
+            <w:proofErr w:type="gramStart"/>
+            <w:r>
+              <w:rPr>
+                <w:rFonts w:ascii="Arial" w:hAnsi="Arial" w:cs="Arial"/>
+                <w:bCs/>
+                <w:sz w:val="24"/>
+                <w:szCs w:val="24"/>
+                <w:lang w:eastAsia="ar-SA"/>
+              </w:rPr>
+              <w:t>vez,  um</w:t>
+            </w:r>
+            <w:proofErr w:type="gramEnd"/>
+            <w:r>
+              <w:rPr>
+                <w:rFonts w:ascii="Arial" w:hAnsi="Arial" w:cs="Arial"/>
+                <w:bCs/>
+                <w:sz w:val="24"/>
+                <w:szCs w:val="24"/>
+                <w:lang w:eastAsia="ar-SA"/>
+              </w:rPr>
+              <w:t xml:space="preserve"> produto que esteja desalinhado em comparação com os outros, algo que não deve acontecer pois pode dificultar a leitura do utilizador </w:t>
             </w:r>
           </w:p>
         </w:tc>
@@ -6387,7 +6623,29 @@
                 <w:szCs w:val="24"/>
                 <w:lang w:eastAsia="ar-SA"/>
               </w:rPr>
-              <w:t>Alinhar o/os objetos desalinhados ao mesmo nível que os outros</w:t>
+              <w:t xml:space="preserve">Alinhar </w:t>
+            </w:r>
+            <w:proofErr w:type="gramStart"/>
+            <w:r>
+              <w:rPr>
+                <w:rFonts w:ascii="Arial" w:hAnsi="Arial" w:cs="Arial"/>
+                <w:bCs/>
+                <w:sz w:val="24"/>
+                <w:szCs w:val="24"/>
+                <w:lang w:eastAsia="ar-SA"/>
+              </w:rPr>
+              <w:t>o/os objetos desalinhados</w:t>
+            </w:r>
+            <w:proofErr w:type="gramEnd"/>
+            <w:r>
+              <w:rPr>
+                <w:rFonts w:ascii="Arial" w:hAnsi="Arial" w:cs="Arial"/>
+                <w:bCs/>
+                <w:sz w:val="24"/>
+                <w:szCs w:val="24"/>
+                <w:lang w:eastAsia="ar-SA"/>
+              </w:rPr>
+              <w:t xml:space="preserve"> ao mesmo nível que os outros</w:t>
             </w:r>
           </w:p>
         </w:tc>
@@ -6463,18 +6721,36 @@
                             <w:r>
                               <w:t xml:space="preserve">Figura </w:t>
                             </w:r>
-                            <w:fldSimple w:instr=" SEQ Figura \* ARABIC ">
-                              <w:r>
-                                <w:rPr>
-                                  <w:noProof/>
-                                </w:rPr>
-                                <w:t>5</w:t>
-                              </w:r>
-                            </w:fldSimple>
                             <w:r>
-                              <w:t>-AH Registo  4</w:t>
+                              <w:fldChar w:fldCharType="begin"/>
+                            </w:r>
+                            <w:r>
+                              <w:instrText xml:space="preserve"> SEQ Figura \* ARABIC </w:instrText>
+                            </w:r>
+                            <w:r>
+                              <w:fldChar w:fldCharType="separate"/>
+                            </w:r>
+                            <w:r>
+                              <w:rPr>
+                                <w:noProof/>
+                              </w:rPr>
+                              <w:t>5</w:t>
+                            </w:r>
+                            <w:r>
+                              <w:rPr>
+                                <w:noProof/>
+                              </w:rPr>
+                              <w:fldChar w:fldCharType="end"/>
+                            </w:r>
+                            <w:r>
+                              <w:t xml:space="preserve">-AH </w:t>
+                            </w:r>
+                            <w:proofErr w:type="gramStart"/>
+                            <w:r>
+                              <w:t>Registo  4</w:t>
                             </w:r>
                             <w:bookmarkEnd w:id="11"/>
+                            <w:proofErr w:type="gramEnd"/>
                           </w:p>
                         </w:txbxContent>
                       </wps:txbx>
@@ -6507,18 +6783,36 @@
                       <w:r>
                         <w:t xml:space="preserve">Figura </w:t>
                       </w:r>
-                      <w:fldSimple w:instr=" SEQ Figura \* ARABIC ">
-                        <w:r>
-                          <w:rPr>
-                            <w:noProof/>
-                          </w:rPr>
-                          <w:t>5</w:t>
-                        </w:r>
-                      </w:fldSimple>
                       <w:r>
-                        <w:t>-AH Registo  4</w:t>
+                        <w:fldChar w:fldCharType="begin"/>
+                      </w:r>
+                      <w:r>
+                        <w:instrText xml:space="preserve"> SEQ Figura \* ARABIC </w:instrText>
+                      </w:r>
+                      <w:r>
+                        <w:fldChar w:fldCharType="separate"/>
+                      </w:r>
+                      <w:r>
+                        <w:rPr>
+                          <w:noProof/>
+                        </w:rPr>
+                        <w:t>5</w:t>
+                      </w:r>
+                      <w:r>
+                        <w:rPr>
+                          <w:noProof/>
+                        </w:rPr>
+                        <w:fldChar w:fldCharType="end"/>
+                      </w:r>
+                      <w:r>
+                        <w:t xml:space="preserve">-AH </w:t>
+                      </w:r>
+                      <w:proofErr w:type="gramStart"/>
+                      <w:r>
+                        <w:t>Registo  4</w:t>
                       </w:r>
                       <w:bookmarkEnd w:id="12"/>
+                      <w:proofErr w:type="gramEnd"/>
                     </w:p>
                   </w:txbxContent>
                 </v:textbox>
@@ -6813,15 +7107,27 @@
                 <w:lang w:eastAsia="ar-SA"/>
               </w:rPr>
             </w:pPr>
-            <w:r>
-              <w:rPr>
-                <w:rFonts w:ascii="Arial" w:hAnsi="Arial" w:cs="Arial"/>
-                <w:bCs/>
-                <w:sz w:val="24"/>
-                <w:szCs w:val="24"/>
-                <w:lang w:eastAsia="ar-SA"/>
-              </w:rPr>
-              <w:t>Popover quando pretendemos fazer login / registar</w:t>
+            <w:proofErr w:type="spellStart"/>
+            <w:r>
+              <w:rPr>
+                <w:rFonts w:ascii="Arial" w:hAnsi="Arial" w:cs="Arial"/>
+                <w:bCs/>
+                <w:sz w:val="24"/>
+                <w:szCs w:val="24"/>
+                <w:lang w:eastAsia="ar-SA"/>
+              </w:rPr>
+              <w:t>Popover</w:t>
+            </w:r>
+            <w:proofErr w:type="spellEnd"/>
+            <w:r>
+              <w:rPr>
+                <w:rFonts w:ascii="Arial" w:hAnsi="Arial" w:cs="Arial"/>
+                <w:bCs/>
+                <w:sz w:val="24"/>
+                <w:szCs w:val="24"/>
+                <w:lang w:eastAsia="ar-SA"/>
+              </w:rPr>
+              <w:t xml:space="preserve"> quando pretendemos fazer login / registar</w:t>
             </w:r>
           </w:p>
         </w:tc>
@@ -6949,7 +7255,95 @@
                 <w:szCs w:val="24"/>
                 <w:lang w:eastAsia="ar-SA"/>
               </w:rPr>
-              <w:t xml:space="preserve">Se o utilizador for clickar no botão Entrar/Registar ira abrir uma Popover onde é possível visualizar opções que so deveriam de estar disponíveis depois do utilizador estar logado </w:t>
+              <w:t xml:space="preserve">Se o utilizador for </w:t>
+            </w:r>
+            <w:proofErr w:type="spellStart"/>
+            <w:r>
+              <w:rPr>
+                <w:rFonts w:ascii="Arial" w:hAnsi="Arial" w:cs="Arial"/>
+                <w:bCs/>
+                <w:sz w:val="24"/>
+                <w:szCs w:val="24"/>
+                <w:lang w:eastAsia="ar-SA"/>
+              </w:rPr>
+              <w:t>clickar</w:t>
+            </w:r>
+            <w:proofErr w:type="spellEnd"/>
+            <w:r>
+              <w:rPr>
+                <w:rFonts w:ascii="Arial" w:hAnsi="Arial" w:cs="Arial"/>
+                <w:bCs/>
+                <w:sz w:val="24"/>
+                <w:szCs w:val="24"/>
+                <w:lang w:eastAsia="ar-SA"/>
+              </w:rPr>
+              <w:t xml:space="preserve"> no botão Entrar/Registar ira abrir uma </w:t>
+            </w:r>
+            <w:proofErr w:type="spellStart"/>
+            <w:r>
+              <w:rPr>
+                <w:rFonts w:ascii="Arial" w:hAnsi="Arial" w:cs="Arial"/>
+                <w:bCs/>
+                <w:sz w:val="24"/>
+                <w:szCs w:val="24"/>
+                <w:lang w:eastAsia="ar-SA"/>
+              </w:rPr>
+              <w:t>Popover</w:t>
+            </w:r>
+            <w:proofErr w:type="spellEnd"/>
+            <w:r>
+              <w:rPr>
+                <w:rFonts w:ascii="Arial" w:hAnsi="Arial" w:cs="Arial"/>
+                <w:bCs/>
+                <w:sz w:val="24"/>
+                <w:szCs w:val="24"/>
+                <w:lang w:eastAsia="ar-SA"/>
+              </w:rPr>
+              <w:t xml:space="preserve"> onde é possível visualizar opções que </w:t>
+            </w:r>
+            <w:proofErr w:type="spellStart"/>
+            <w:r>
+              <w:rPr>
+                <w:rFonts w:ascii="Arial" w:hAnsi="Arial" w:cs="Arial"/>
+                <w:bCs/>
+                <w:sz w:val="24"/>
+                <w:szCs w:val="24"/>
+                <w:lang w:eastAsia="ar-SA"/>
+              </w:rPr>
+              <w:t>so</w:t>
+            </w:r>
+            <w:proofErr w:type="spellEnd"/>
+            <w:r>
+              <w:rPr>
+                <w:rFonts w:ascii="Arial" w:hAnsi="Arial" w:cs="Arial"/>
+                <w:bCs/>
+                <w:sz w:val="24"/>
+                <w:szCs w:val="24"/>
+                <w:lang w:eastAsia="ar-SA"/>
+              </w:rPr>
+              <w:t xml:space="preserve"> deveriam de estar disponíveis depois do utilizador estar </w:t>
+            </w:r>
+            <w:proofErr w:type="spellStart"/>
+            <w:r>
+              <w:rPr>
+                <w:rFonts w:ascii="Arial" w:hAnsi="Arial" w:cs="Arial"/>
+                <w:bCs/>
+                <w:sz w:val="24"/>
+                <w:szCs w:val="24"/>
+                <w:lang w:eastAsia="ar-SA"/>
+              </w:rPr>
+              <w:t>logado</w:t>
+            </w:r>
+            <w:proofErr w:type="spellEnd"/>
+            <w:r>
+              <w:rPr>
+                <w:rFonts w:ascii="Arial" w:hAnsi="Arial" w:cs="Arial"/>
+                <w:bCs/>
+                <w:sz w:val="24"/>
+                <w:szCs w:val="24"/>
+                <w:lang w:eastAsia="ar-SA"/>
+              </w:rPr>
+              <w:t xml:space="preserve"> </w:t>
             </w:r>
           </w:p>
         </w:tc>
@@ -7209,8 +7603,20 @@
                 <w:szCs w:val="24"/>
                 <w:lang w:eastAsia="ar-SA"/>
               </w:rPr>
-              <w:t>Apenas tornar essas informações visíveis depois do utilizador estar logado</w:t>
-            </w:r>
+              <w:t xml:space="preserve">Apenas tornar essas informações visíveis depois do utilizador estar </w:t>
+            </w:r>
+            <w:proofErr w:type="spellStart"/>
+            <w:r>
+              <w:rPr>
+                <w:rFonts w:ascii="Arial" w:hAnsi="Arial" w:cs="Arial"/>
+                <w:bCs/>
+                <w:sz w:val="24"/>
+                <w:szCs w:val="24"/>
+                <w:lang w:eastAsia="ar-SA"/>
+              </w:rPr>
+              <w:t>logado</w:t>
+            </w:r>
+            <w:proofErr w:type="spellEnd"/>
           </w:p>
         </w:tc>
       </w:tr>
@@ -7285,14 +7691,27 @@
                             <w:r>
                               <w:t xml:space="preserve">Figura </w:t>
                             </w:r>
-                            <w:fldSimple w:instr=" SEQ Figura \* ARABIC ">
-                              <w:r>
-                                <w:rPr>
-                                  <w:noProof/>
-                                </w:rPr>
-                                <w:t>6</w:t>
-                              </w:r>
-                            </w:fldSimple>
+                            <w:r>
+                              <w:fldChar w:fldCharType="begin"/>
+                            </w:r>
+                            <w:r>
+                              <w:instrText xml:space="preserve"> SEQ Figura \* ARABIC </w:instrText>
+                            </w:r>
+                            <w:r>
+                              <w:fldChar w:fldCharType="separate"/>
+                            </w:r>
+                            <w:r>
+                              <w:rPr>
+                                <w:noProof/>
+                              </w:rPr>
+                              <w:t>6</w:t>
+                            </w:r>
+                            <w:r>
+                              <w:rPr>
+                                <w:noProof/>
+                              </w:rPr>
+                              <w:fldChar w:fldCharType="end"/>
+                            </w:r>
                             <w:r>
                               <w:t>-AH Registo 5</w:t>
                             </w:r>
@@ -7329,14 +7748,27 @@
                       <w:r>
                         <w:t xml:space="preserve">Figura </w:t>
                       </w:r>
-                      <w:fldSimple w:instr=" SEQ Figura \* ARABIC ">
-                        <w:r>
-                          <w:rPr>
-                            <w:noProof/>
-                          </w:rPr>
-                          <w:t>6</w:t>
-                        </w:r>
-                      </w:fldSimple>
+                      <w:r>
+                        <w:fldChar w:fldCharType="begin"/>
+                      </w:r>
+                      <w:r>
+                        <w:instrText xml:space="preserve"> SEQ Figura \* ARABIC </w:instrText>
+                      </w:r>
+                      <w:r>
+                        <w:fldChar w:fldCharType="separate"/>
+                      </w:r>
+                      <w:r>
+                        <w:rPr>
+                          <w:noProof/>
+                        </w:rPr>
+                        <w:t>6</w:t>
+                      </w:r>
+                      <w:r>
+                        <w:rPr>
+                          <w:noProof/>
+                        </w:rPr>
+                        <w:fldChar w:fldCharType="end"/>
+                      </w:r>
                       <w:r>
                         <w:t>-AH Registo 5</w:t>
                       </w:r>
@@ -8032,8 +8464,20 @@
                 <w:szCs w:val="24"/>
                 <w:lang w:eastAsia="ar-SA"/>
               </w:rPr>
-              <w:t>Apenas tornar essas informações visíveis depois do utilizador estar logado</w:t>
-            </w:r>
+              <w:t xml:space="preserve">Apenas tornar essas informações visíveis depois do utilizador estar </w:t>
+            </w:r>
+            <w:proofErr w:type="spellStart"/>
+            <w:r>
+              <w:rPr>
+                <w:rFonts w:ascii="Arial" w:hAnsi="Arial" w:cs="Arial"/>
+                <w:bCs/>
+                <w:sz w:val="24"/>
+                <w:szCs w:val="24"/>
+                <w:lang w:eastAsia="ar-SA"/>
+              </w:rPr>
+              <w:t>logado</w:t>
+            </w:r>
+            <w:proofErr w:type="spellEnd"/>
           </w:p>
         </w:tc>
       </w:tr>
@@ -8108,14 +8552,27 @@
                             <w:r>
                               <w:t xml:space="preserve">Figura </w:t>
                             </w:r>
-                            <w:fldSimple w:instr=" SEQ Figura \* ARABIC ">
-                              <w:r>
-                                <w:rPr>
-                                  <w:noProof/>
-                                </w:rPr>
-                                <w:t>7</w:t>
-                              </w:r>
-                            </w:fldSimple>
+                            <w:r>
+                              <w:fldChar w:fldCharType="begin"/>
+                            </w:r>
+                            <w:r>
+                              <w:instrText xml:space="preserve"> SEQ Figura \* ARABIC </w:instrText>
+                            </w:r>
+                            <w:r>
+                              <w:fldChar w:fldCharType="separate"/>
+                            </w:r>
+                            <w:r>
+                              <w:rPr>
+                                <w:noProof/>
+                              </w:rPr>
+                              <w:t>7</w:t>
+                            </w:r>
+                            <w:r>
+                              <w:rPr>
+                                <w:noProof/>
+                              </w:rPr>
+                              <w:fldChar w:fldCharType="end"/>
+                            </w:r>
                             <w:r>
                               <w:t>-AH Registo 6</w:t>
                             </w:r>
@@ -8152,14 +8609,27 @@
                       <w:r>
                         <w:t xml:space="preserve">Figura </w:t>
                       </w:r>
-                      <w:fldSimple w:instr=" SEQ Figura \* ARABIC ">
-                        <w:r>
-                          <w:rPr>
-                            <w:noProof/>
-                          </w:rPr>
-                          <w:t>7</w:t>
-                        </w:r>
-                      </w:fldSimple>
+                      <w:r>
+                        <w:fldChar w:fldCharType="begin"/>
+                      </w:r>
+                      <w:r>
+                        <w:instrText xml:space="preserve"> SEQ Figura \* ARABIC </w:instrText>
+                      </w:r>
+                      <w:r>
+                        <w:fldChar w:fldCharType="separate"/>
+                      </w:r>
+                      <w:r>
+                        <w:rPr>
+                          <w:noProof/>
+                        </w:rPr>
+                        <w:t>7</w:t>
+                      </w:r>
+                      <w:r>
+                        <w:rPr>
+                          <w:noProof/>
+                        </w:rPr>
+                        <w:fldChar w:fldCharType="end"/>
+                      </w:r>
                       <w:r>
                         <w:t>-AH Registo 6</w:t>
                       </w:r>
@@ -8615,7 +9085,29 @@
                 <w:szCs w:val="24"/>
                 <w:lang w:eastAsia="ar-SA"/>
               </w:rPr>
-              <w:t xml:space="preserve"> que facilita  o reconhecimento sobre a sua funcionalidade, outras funcionalidades como na consulta de artigos favoritos </w:t>
+              <w:t xml:space="preserve"> que </w:t>
+            </w:r>
+            <w:proofErr w:type="gramStart"/>
+            <w:r>
+              <w:rPr>
+                <w:rFonts w:ascii="Arial" w:hAnsi="Arial" w:cs="Arial"/>
+                <w:bCs/>
+                <w:sz w:val="24"/>
+                <w:szCs w:val="24"/>
+                <w:lang w:eastAsia="ar-SA"/>
+              </w:rPr>
+              <w:t>facilita  o</w:t>
+            </w:r>
+            <w:proofErr w:type="gramEnd"/>
+            <w:r>
+              <w:rPr>
+                <w:rFonts w:ascii="Arial" w:hAnsi="Arial" w:cs="Arial"/>
+                <w:bCs/>
+                <w:sz w:val="24"/>
+                <w:szCs w:val="24"/>
+                <w:lang w:eastAsia="ar-SA"/>
+              </w:rPr>
+              <w:t xml:space="preserve"> reconhecimento sobre a sua funcionalidade, outras funcionalidades como na consulta de artigos favoritos </w:t>
             </w:r>
           </w:p>
         </w:tc>
@@ -8973,14 +9465,27 @@
                             <w:r>
                               <w:t xml:space="preserve">Figura </w:t>
                             </w:r>
-                            <w:fldSimple w:instr=" SEQ Figura \* ARABIC ">
-                              <w:r>
-                                <w:rPr>
-                                  <w:noProof/>
-                                </w:rPr>
-                                <w:t>8</w:t>
-                              </w:r>
-                            </w:fldSimple>
+                            <w:r>
+                              <w:fldChar w:fldCharType="begin"/>
+                            </w:r>
+                            <w:r>
+                              <w:instrText xml:space="preserve"> SEQ Figura \* ARABIC </w:instrText>
+                            </w:r>
+                            <w:r>
+                              <w:fldChar w:fldCharType="separate"/>
+                            </w:r>
+                            <w:r>
+                              <w:rPr>
+                                <w:noProof/>
+                              </w:rPr>
+                              <w:t>8</w:t>
+                            </w:r>
+                            <w:r>
+                              <w:rPr>
+                                <w:noProof/>
+                              </w:rPr>
+                              <w:fldChar w:fldCharType="end"/>
+                            </w:r>
                             <w:r>
                               <w:t>- AH Registo 7</w:t>
                             </w:r>
@@ -9017,14 +9522,27 @@
                       <w:r>
                         <w:t xml:space="preserve">Figura </w:t>
                       </w:r>
-                      <w:fldSimple w:instr=" SEQ Figura \* ARABIC ">
-                        <w:r>
-                          <w:rPr>
-                            <w:noProof/>
-                          </w:rPr>
-                          <w:t>8</w:t>
-                        </w:r>
-                      </w:fldSimple>
+                      <w:r>
+                        <w:fldChar w:fldCharType="begin"/>
+                      </w:r>
+                      <w:r>
+                        <w:instrText xml:space="preserve"> SEQ Figura \* ARABIC </w:instrText>
+                      </w:r>
+                      <w:r>
+                        <w:fldChar w:fldCharType="separate"/>
+                      </w:r>
+                      <w:r>
+                        <w:rPr>
+                          <w:noProof/>
+                        </w:rPr>
+                        <w:t>8</w:t>
+                      </w:r>
+                      <w:r>
+                        <w:rPr>
+                          <w:noProof/>
+                        </w:rPr>
+                        <w:fldChar w:fldCharType="end"/>
+                      </w:r>
                       <w:r>
                         <w:t>- AH Registo 7</w:t>
                       </w:r>
@@ -9801,14 +10319,27 @@
                             <w:r>
                               <w:t xml:space="preserve">Figura </w:t>
                             </w:r>
-                            <w:fldSimple w:instr=" SEQ Figura \* ARABIC ">
-                              <w:r>
-                                <w:rPr>
-                                  <w:noProof/>
-                                </w:rPr>
-                                <w:t>9</w:t>
-                              </w:r>
-                            </w:fldSimple>
+                            <w:r>
+                              <w:fldChar w:fldCharType="begin"/>
+                            </w:r>
+                            <w:r>
+                              <w:instrText xml:space="preserve"> SEQ Figura \* ARABIC </w:instrText>
+                            </w:r>
+                            <w:r>
+                              <w:fldChar w:fldCharType="separate"/>
+                            </w:r>
+                            <w:r>
+                              <w:rPr>
+                                <w:noProof/>
+                              </w:rPr>
+                              <w:t>9</w:t>
+                            </w:r>
+                            <w:r>
+                              <w:rPr>
+                                <w:noProof/>
+                              </w:rPr>
+                              <w:fldChar w:fldCharType="end"/>
+                            </w:r>
                             <w:r>
                               <w:t>-</w:t>
                             </w:r>
@@ -9851,14 +10382,27 @@
                       <w:r>
                         <w:t xml:space="preserve">Figura </w:t>
                       </w:r>
-                      <w:fldSimple w:instr=" SEQ Figura \* ARABIC ">
-                        <w:r>
-                          <w:rPr>
-                            <w:noProof/>
-                          </w:rPr>
-                          <w:t>9</w:t>
-                        </w:r>
-                      </w:fldSimple>
+                      <w:r>
+                        <w:fldChar w:fldCharType="begin"/>
+                      </w:r>
+                      <w:r>
+                        <w:instrText xml:space="preserve"> SEQ Figura \* ARABIC </w:instrText>
+                      </w:r>
+                      <w:r>
+                        <w:fldChar w:fldCharType="separate"/>
+                      </w:r>
+                      <w:r>
+                        <w:rPr>
+                          <w:noProof/>
+                        </w:rPr>
+                        <w:t>9</w:t>
+                      </w:r>
+                      <w:r>
+                        <w:rPr>
+                          <w:noProof/>
+                        </w:rPr>
+                        <w:fldChar w:fldCharType="end"/>
+                      </w:r>
                       <w:r>
                         <w:t>-</w:t>
                       </w:r>
@@ -10107,6 +10651,7 @@
               </w:rPr>
               <w:t xml:space="preserve">Navegar na página de um produto </w:t>
             </w:r>
+            <w:proofErr w:type="gramStart"/>
             <w:r>
               <w:rPr>
                 <w:rFonts w:ascii="Arial" w:hAnsi="Arial" w:cs="Arial"/>
@@ -10117,6 +10662,7 @@
               </w:rPr>
               <w:t>especifico</w:t>
             </w:r>
+            <w:proofErr w:type="gramEnd"/>
           </w:p>
         </w:tc>
       </w:tr>
@@ -10310,7 +10856,29 @@
                 <w:szCs w:val="24"/>
                 <w:lang w:eastAsia="ar-SA"/>
               </w:rPr>
-              <w:t>Ficaria melhor esteticamente se o texto estive-se centrado</w:t>
+              <w:t xml:space="preserve">Ficaria melhor esteticamente se o texto </w:t>
+            </w:r>
+            <w:proofErr w:type="gramStart"/>
+            <w:r>
+              <w:rPr>
+                <w:rFonts w:ascii="Arial" w:hAnsi="Arial" w:cs="Arial"/>
+                <w:bCs/>
+                <w:sz w:val="24"/>
+                <w:szCs w:val="24"/>
+                <w:lang w:eastAsia="ar-SA"/>
+              </w:rPr>
+              <w:t>estive-se</w:t>
+            </w:r>
+            <w:proofErr w:type="gramEnd"/>
+            <w:r>
+              <w:rPr>
+                <w:rFonts w:ascii="Arial" w:hAnsi="Arial" w:cs="Arial"/>
+                <w:bCs/>
+                <w:sz w:val="24"/>
+                <w:szCs w:val="24"/>
+                <w:lang w:eastAsia="ar-SA"/>
+              </w:rPr>
+              <w:t xml:space="preserve"> centrado</w:t>
             </w:r>
           </w:p>
         </w:tc>
@@ -10440,7 +11008,29 @@
                 <w:szCs w:val="24"/>
                 <w:lang w:eastAsia="ar-SA"/>
               </w:rPr>
-              <w:t>Repete em várias paginas de produtos</w:t>
+              <w:t xml:space="preserve">Repete em várias </w:t>
+            </w:r>
+            <w:proofErr w:type="gramStart"/>
+            <w:r>
+              <w:rPr>
+                <w:rFonts w:ascii="Arial" w:hAnsi="Arial" w:cs="Arial"/>
+                <w:bCs/>
+                <w:sz w:val="24"/>
+                <w:szCs w:val="24"/>
+                <w:lang w:eastAsia="ar-SA"/>
+              </w:rPr>
+              <w:t>paginas</w:t>
+            </w:r>
+            <w:proofErr w:type="gramEnd"/>
+            <w:r>
+              <w:rPr>
+                <w:rFonts w:ascii="Arial" w:hAnsi="Arial" w:cs="Arial"/>
+                <w:bCs/>
+                <w:sz w:val="24"/>
+                <w:szCs w:val="24"/>
+                <w:lang w:eastAsia="ar-SA"/>
+              </w:rPr>
+              <w:t xml:space="preserve"> de produtos</w:t>
             </w:r>
           </w:p>
         </w:tc>
@@ -10646,14 +11236,27 @@
                             <w:r>
                               <w:t xml:space="preserve">Figura </w:t>
                             </w:r>
-                            <w:fldSimple w:instr=" SEQ Figura \* ARABIC ">
-                              <w:r>
-                                <w:rPr>
-                                  <w:noProof/>
-                                </w:rPr>
-                                <w:t>10</w:t>
-                              </w:r>
-                            </w:fldSimple>
+                            <w:r>
+                              <w:fldChar w:fldCharType="begin"/>
+                            </w:r>
+                            <w:r>
+                              <w:instrText xml:space="preserve"> SEQ Figura \* ARABIC </w:instrText>
+                            </w:r>
+                            <w:r>
+                              <w:fldChar w:fldCharType="separate"/>
+                            </w:r>
+                            <w:r>
+                              <w:rPr>
+                                <w:noProof/>
+                              </w:rPr>
+                              <w:t>10</w:t>
+                            </w:r>
+                            <w:r>
+                              <w:rPr>
+                                <w:noProof/>
+                              </w:rPr>
+                              <w:fldChar w:fldCharType="end"/>
+                            </w:r>
                             <w:r>
                               <w:t>-</w:t>
                             </w:r>
@@ -10696,14 +11299,27 @@
                       <w:r>
                         <w:t xml:space="preserve">Figura </w:t>
                       </w:r>
-                      <w:fldSimple w:instr=" SEQ Figura \* ARABIC ">
-                        <w:r>
-                          <w:rPr>
-                            <w:noProof/>
-                          </w:rPr>
-                          <w:t>10</w:t>
-                        </w:r>
-                      </w:fldSimple>
+                      <w:r>
+                        <w:fldChar w:fldCharType="begin"/>
+                      </w:r>
+                      <w:r>
+                        <w:instrText xml:space="preserve"> SEQ Figura \* ARABIC </w:instrText>
+                      </w:r>
+                      <w:r>
+                        <w:fldChar w:fldCharType="separate"/>
+                      </w:r>
+                      <w:r>
+                        <w:rPr>
+                          <w:noProof/>
+                        </w:rPr>
+                        <w:t>10</w:t>
+                      </w:r>
+                      <w:r>
+                        <w:rPr>
+                          <w:noProof/>
+                        </w:rPr>
+                        <w:fldChar w:fldCharType="end"/>
+                      </w:r>
                       <w:r>
                         <w:t>-</w:t>
                       </w:r>
@@ -11468,14 +12084,27 @@
                             <w:r>
                               <w:t xml:space="preserve">Figura </w:t>
                             </w:r>
-                            <w:fldSimple w:instr=" SEQ Figura \* ARABIC ">
-                              <w:r>
-                                <w:rPr>
-                                  <w:noProof/>
-                                </w:rPr>
-                                <w:t>11</w:t>
-                              </w:r>
-                            </w:fldSimple>
+                            <w:r>
+                              <w:fldChar w:fldCharType="begin"/>
+                            </w:r>
+                            <w:r>
+                              <w:instrText xml:space="preserve"> SEQ Figura \* ARABIC </w:instrText>
+                            </w:r>
+                            <w:r>
+                              <w:fldChar w:fldCharType="separate"/>
+                            </w:r>
+                            <w:r>
+                              <w:rPr>
+                                <w:noProof/>
+                              </w:rPr>
+                              <w:t>11</w:t>
+                            </w:r>
+                            <w:r>
+                              <w:rPr>
+                                <w:noProof/>
+                              </w:rPr>
+                              <w:fldChar w:fldCharType="end"/>
+                            </w:r>
                             <w:r>
                               <w:t>-AH Registo 10</w:t>
                             </w:r>
@@ -11512,14 +12141,27 @@
                       <w:r>
                         <w:t xml:space="preserve">Figura </w:t>
                       </w:r>
-                      <w:fldSimple w:instr=" SEQ Figura \* ARABIC ">
-                        <w:r>
-                          <w:rPr>
-                            <w:noProof/>
-                          </w:rPr>
-                          <w:t>11</w:t>
-                        </w:r>
-                      </w:fldSimple>
+                      <w:r>
+                        <w:fldChar w:fldCharType="begin"/>
+                      </w:r>
+                      <w:r>
+                        <w:instrText xml:space="preserve"> SEQ Figura \* ARABIC </w:instrText>
+                      </w:r>
+                      <w:r>
+                        <w:fldChar w:fldCharType="separate"/>
+                      </w:r>
+                      <w:r>
+                        <w:rPr>
+                          <w:noProof/>
+                        </w:rPr>
+                        <w:t>11</w:t>
+                      </w:r>
+                      <w:r>
+                        <w:rPr>
+                          <w:noProof/>
+                        </w:rPr>
+                        <w:fldChar w:fldCharType="end"/>
+                      </w:r>
                       <w:r>
                         <w:t>-AH Registo 10</w:t>
                       </w:r>
@@ -11945,7 +12587,29 @@
                 <w:szCs w:val="24"/>
                 <w:lang w:eastAsia="ar-SA"/>
               </w:rPr>
-              <w:t>O texto esta em cima de outro texto</w:t>
+              <w:t xml:space="preserve">O texto </w:t>
+            </w:r>
+            <w:proofErr w:type="gramStart"/>
+            <w:r>
+              <w:rPr>
+                <w:rFonts w:ascii="Arial" w:hAnsi="Arial" w:cs="Arial"/>
+                <w:bCs/>
+                <w:sz w:val="24"/>
+                <w:szCs w:val="24"/>
+                <w:lang w:eastAsia="ar-SA"/>
+              </w:rPr>
+              <w:t>esta</w:t>
+            </w:r>
+            <w:proofErr w:type="gramEnd"/>
+            <w:r>
+              <w:rPr>
+                <w:rFonts w:ascii="Arial" w:hAnsi="Arial" w:cs="Arial"/>
+                <w:bCs/>
+                <w:sz w:val="24"/>
+                <w:szCs w:val="24"/>
+                <w:lang w:eastAsia="ar-SA"/>
+              </w:rPr>
+              <w:t xml:space="preserve"> em cima de outro texto</w:t>
             </w:r>
           </w:p>
         </w:tc>
@@ -12285,14 +12949,27 @@
                             <w:r>
                               <w:t xml:space="preserve">Figura </w:t>
                             </w:r>
-                            <w:fldSimple w:instr=" SEQ Figura \* ARABIC ">
-                              <w:r>
-                                <w:rPr>
-                                  <w:noProof/>
-                                </w:rPr>
-                                <w:t>12</w:t>
-                              </w:r>
-                            </w:fldSimple>
+                            <w:r>
+                              <w:fldChar w:fldCharType="begin"/>
+                            </w:r>
+                            <w:r>
+                              <w:instrText xml:space="preserve"> SEQ Figura \* ARABIC </w:instrText>
+                            </w:r>
+                            <w:r>
+                              <w:fldChar w:fldCharType="separate"/>
+                            </w:r>
+                            <w:r>
+                              <w:rPr>
+                                <w:noProof/>
+                              </w:rPr>
+                              <w:t>12</w:t>
+                            </w:r>
+                            <w:r>
+                              <w:rPr>
+                                <w:noProof/>
+                              </w:rPr>
+                              <w:fldChar w:fldCharType="end"/>
+                            </w:r>
                             <w:r>
                               <w:t xml:space="preserve"> - </w:t>
                             </w:r>
@@ -12335,14 +13012,27 @@
                       <w:r>
                         <w:t xml:space="preserve">Figura </w:t>
                       </w:r>
-                      <w:fldSimple w:instr=" SEQ Figura \* ARABIC ">
-                        <w:r>
-                          <w:rPr>
-                            <w:noProof/>
-                          </w:rPr>
-                          <w:t>12</w:t>
-                        </w:r>
-                      </w:fldSimple>
+                      <w:r>
+                        <w:fldChar w:fldCharType="begin"/>
+                      </w:r>
+                      <w:r>
+                        <w:instrText xml:space="preserve"> SEQ Figura \* ARABIC </w:instrText>
+                      </w:r>
+                      <w:r>
+                        <w:fldChar w:fldCharType="separate"/>
+                      </w:r>
+                      <w:r>
+                        <w:rPr>
+                          <w:noProof/>
+                        </w:rPr>
+                        <w:t>12</w:t>
+                      </w:r>
+                      <w:r>
+                        <w:rPr>
+                          <w:noProof/>
+                        </w:rPr>
+                        <w:fldChar w:fldCharType="end"/>
+                      </w:r>
                       <w:r>
                         <w:t xml:space="preserve"> - </w:t>
                       </w:r>
@@ -12775,8 +13465,20 @@
                 <w:szCs w:val="24"/>
                 <w:lang w:eastAsia="ar-SA"/>
               </w:rPr>
-              <w:t>A seta de voltar ao topo fica desformatada</w:t>
-            </w:r>
+              <w:t xml:space="preserve">A seta de voltar ao topo fica </w:t>
+            </w:r>
+            <w:proofErr w:type="spellStart"/>
+            <w:r>
+              <w:rPr>
+                <w:rFonts w:ascii="Arial" w:hAnsi="Arial" w:cs="Arial"/>
+                <w:bCs/>
+                <w:sz w:val="24"/>
+                <w:szCs w:val="24"/>
+                <w:lang w:eastAsia="ar-SA"/>
+              </w:rPr>
+              <w:t>desformatada</w:t>
+            </w:r>
+            <w:proofErr w:type="spellEnd"/>
           </w:p>
         </w:tc>
       </w:tr>
@@ -13195,14 +13897,27 @@
                             <w:r>
                               <w:t xml:space="preserve">Figura </w:t>
                             </w:r>
-                            <w:fldSimple w:instr=" SEQ Figura \* ARABIC ">
-                              <w:r>
-                                <w:rPr>
-                                  <w:noProof/>
-                                </w:rPr>
-                                <w:t>13</w:t>
-                              </w:r>
-                            </w:fldSimple>
+                            <w:r>
+                              <w:fldChar w:fldCharType="begin"/>
+                            </w:r>
+                            <w:r>
+                              <w:instrText xml:space="preserve"> SEQ Figura \* ARABIC </w:instrText>
+                            </w:r>
+                            <w:r>
+                              <w:fldChar w:fldCharType="separate"/>
+                            </w:r>
+                            <w:r>
+                              <w:rPr>
+                                <w:noProof/>
+                              </w:rPr>
+                              <w:t>13</w:t>
+                            </w:r>
+                            <w:r>
+                              <w:rPr>
+                                <w:noProof/>
+                              </w:rPr>
+                              <w:fldChar w:fldCharType="end"/>
+                            </w:r>
                             <w:r>
                               <w:t>-</w:t>
                             </w:r>
@@ -13247,14 +13962,27 @@
                       <w:r>
                         <w:t xml:space="preserve">Figura </w:t>
                       </w:r>
-                      <w:fldSimple w:instr=" SEQ Figura \* ARABIC ">
-                        <w:r>
-                          <w:rPr>
-                            <w:noProof/>
-                          </w:rPr>
-                          <w:t>13</w:t>
-                        </w:r>
-                      </w:fldSimple>
+                      <w:r>
+                        <w:fldChar w:fldCharType="begin"/>
+                      </w:r>
+                      <w:r>
+                        <w:instrText xml:space="preserve"> SEQ Figura \* ARABIC </w:instrText>
+                      </w:r>
+                      <w:r>
+                        <w:fldChar w:fldCharType="separate"/>
+                      </w:r>
+                      <w:r>
+                        <w:rPr>
+                          <w:noProof/>
+                        </w:rPr>
+                        <w:t>13</w:t>
+                      </w:r>
+                      <w:r>
+                        <w:rPr>
+                          <w:noProof/>
+                        </w:rPr>
+                        <w:fldChar w:fldCharType="end"/>
+                      </w:r>
                       <w:r>
                         <w:t>-</w:t>
                       </w:r>
@@ -13632,7 +14360,29 @@
                 <w:szCs w:val="24"/>
                 <w:lang w:eastAsia="ar-SA"/>
               </w:rPr>
-              <w:t>O texto esta em português mas a ultima palavra esta em inglês</w:t>
+              <w:t xml:space="preserve">O texto </w:t>
+            </w:r>
+            <w:proofErr w:type="gramStart"/>
+            <w:r>
+              <w:rPr>
+                <w:rFonts w:ascii="Arial" w:hAnsi="Arial" w:cs="Arial"/>
+                <w:bCs/>
+                <w:sz w:val="24"/>
+                <w:szCs w:val="24"/>
+                <w:lang w:eastAsia="ar-SA"/>
+              </w:rPr>
+              <w:t>esta</w:t>
+            </w:r>
+            <w:proofErr w:type="gramEnd"/>
+            <w:r>
+              <w:rPr>
+                <w:rFonts w:ascii="Arial" w:hAnsi="Arial" w:cs="Arial"/>
+                <w:bCs/>
+                <w:sz w:val="24"/>
+                <w:szCs w:val="24"/>
+                <w:lang w:eastAsia="ar-SA"/>
+              </w:rPr>
+              <w:t xml:space="preserve"> em português mas a ultima palavra esta em inglês</w:t>
             </w:r>
           </w:p>
         </w:tc>
@@ -13969,14 +14719,27 @@
                             <w:r>
                               <w:t xml:space="preserve">Figura </w:t>
                             </w:r>
-                            <w:fldSimple w:instr=" SEQ Figura \* ARABIC ">
-                              <w:r>
-                                <w:rPr>
-                                  <w:noProof/>
-                                </w:rPr>
-                                <w:t>14</w:t>
-                              </w:r>
-                            </w:fldSimple>
+                            <w:r>
+                              <w:fldChar w:fldCharType="begin"/>
+                            </w:r>
+                            <w:r>
+                              <w:instrText xml:space="preserve"> SEQ Figura \* ARABIC </w:instrText>
+                            </w:r>
+                            <w:r>
+                              <w:fldChar w:fldCharType="separate"/>
+                            </w:r>
+                            <w:r>
+                              <w:rPr>
+                                <w:noProof/>
+                              </w:rPr>
+                              <w:t>14</w:t>
+                            </w:r>
+                            <w:r>
+                              <w:rPr>
+                                <w:noProof/>
+                              </w:rPr>
+                              <w:fldChar w:fldCharType="end"/>
+                            </w:r>
                             <w:r>
                               <w:t>-</w:t>
                             </w:r>
@@ -14019,14 +14782,27 @@
                       <w:r>
                         <w:t xml:space="preserve">Figura </w:t>
                       </w:r>
-                      <w:fldSimple w:instr=" SEQ Figura \* ARABIC ">
-                        <w:r>
-                          <w:rPr>
-                            <w:noProof/>
-                          </w:rPr>
-                          <w:t>14</w:t>
-                        </w:r>
-                      </w:fldSimple>
+                      <w:r>
+                        <w:fldChar w:fldCharType="begin"/>
+                      </w:r>
+                      <w:r>
+                        <w:instrText xml:space="preserve"> SEQ Figura \* ARABIC </w:instrText>
+                      </w:r>
+                      <w:r>
+                        <w:fldChar w:fldCharType="separate"/>
+                      </w:r>
+                      <w:r>
+                        <w:rPr>
+                          <w:noProof/>
+                        </w:rPr>
+                        <w:t>14</w:t>
+                      </w:r>
+                      <w:r>
+                        <w:rPr>
+                          <w:noProof/>
+                        </w:rPr>
+                        <w:fldChar w:fldCharType="end"/>
+                      </w:r>
                       <w:r>
                         <w:t>-</w:t>
                       </w:r>
@@ -14318,14 +15094,27 @@
                             <w:r>
                               <w:t xml:space="preserve">Figura </w:t>
                             </w:r>
-                            <w:fldSimple w:instr=" SEQ Figura \* ARABIC ">
-                              <w:r>
-                                <w:rPr>
-                                  <w:noProof/>
-                                </w:rPr>
-                                <w:t>15</w:t>
-                              </w:r>
-                            </w:fldSimple>
+                            <w:r>
+                              <w:fldChar w:fldCharType="begin"/>
+                            </w:r>
+                            <w:r>
+                              <w:instrText xml:space="preserve"> SEQ Figura \* ARABIC </w:instrText>
+                            </w:r>
+                            <w:r>
+                              <w:fldChar w:fldCharType="separate"/>
+                            </w:r>
+                            <w:r>
+                              <w:rPr>
+                                <w:noProof/>
+                              </w:rPr>
+                              <w:t>15</w:t>
+                            </w:r>
+                            <w:r>
+                              <w:rPr>
+                                <w:noProof/>
+                              </w:rPr>
+                              <w:fldChar w:fldCharType="end"/>
+                            </w:r>
                             <w:r>
                               <w:t>-SUS Formulário 1.1</w:t>
                             </w:r>
@@ -14366,14 +15155,27 @@
                       <w:r>
                         <w:t xml:space="preserve">Figura </w:t>
                       </w:r>
-                      <w:fldSimple w:instr=" SEQ Figura \* ARABIC ">
-                        <w:r>
-                          <w:rPr>
-                            <w:noProof/>
-                          </w:rPr>
-                          <w:t>15</w:t>
-                        </w:r>
-                      </w:fldSimple>
+                      <w:r>
+                        <w:fldChar w:fldCharType="begin"/>
+                      </w:r>
+                      <w:r>
+                        <w:instrText xml:space="preserve"> SEQ Figura \* ARABIC </w:instrText>
+                      </w:r>
+                      <w:r>
+                        <w:fldChar w:fldCharType="separate"/>
+                      </w:r>
+                      <w:r>
+                        <w:rPr>
+                          <w:noProof/>
+                        </w:rPr>
+                        <w:t>15</w:t>
+                      </w:r>
+                      <w:r>
+                        <w:rPr>
+                          <w:noProof/>
+                        </w:rPr>
+                        <w:fldChar w:fldCharType="end"/>
+                      </w:r>
                       <w:r>
                         <w:t>-SUS Formulário 1.1</w:t>
                       </w:r>
@@ -14541,14 +15343,27 @@
       <w:r>
         <w:t xml:space="preserve">Figura </w:t>
       </w:r>
-      <w:fldSimple w:instr=" SEQ Figura \* ARABIC ">
-        <w:r>
-          <w:rPr>
-            <w:noProof/>
-          </w:rPr>
-          <w:t>16</w:t>
-        </w:r>
-      </w:fldSimple>
+      <w:r>
+        <w:fldChar w:fldCharType="begin"/>
+      </w:r>
+      <w:r>
+        <w:instrText xml:space="preserve"> SEQ Figura \* ARABIC </w:instrText>
+      </w:r>
+      <w:r>
+        <w:fldChar w:fldCharType="separate"/>
+      </w:r>
+      <w:r>
+        <w:rPr>
+          <w:noProof/>
+        </w:rPr>
+        <w:t>16</w:t>
+      </w:r>
+      <w:r>
+        <w:rPr>
+          <w:noProof/>
+        </w:rPr>
+        <w:fldChar w:fldCharType="end"/>
+      </w:r>
       <w:r>
         <w:t>-SUS Formulário 1.2</w:t>
       </w:r>
@@ -14624,14 +15439,27 @@
                             <w:r>
                               <w:t xml:space="preserve">Figura </w:t>
                             </w:r>
-                            <w:fldSimple w:instr=" SEQ Figura \* ARABIC ">
-                              <w:r>
-                                <w:rPr>
-                                  <w:noProof/>
-                                </w:rPr>
-                                <w:t>17</w:t>
-                              </w:r>
-                            </w:fldSimple>
+                            <w:r>
+                              <w:fldChar w:fldCharType="begin"/>
+                            </w:r>
+                            <w:r>
+                              <w:instrText xml:space="preserve"> SEQ Figura \* ARABIC </w:instrText>
+                            </w:r>
+                            <w:r>
+                              <w:fldChar w:fldCharType="separate"/>
+                            </w:r>
+                            <w:r>
+                              <w:rPr>
+                                <w:noProof/>
+                              </w:rPr>
+                              <w:t>17</w:t>
+                            </w:r>
+                            <w:r>
+                              <w:rPr>
+                                <w:noProof/>
+                              </w:rPr>
+                              <w:fldChar w:fldCharType="end"/>
+                            </w:r>
                             <w:r>
                               <w:t>-SUS Formulário 1.3</w:t>
                             </w:r>
@@ -14668,14 +15496,27 @@
                       <w:r>
                         <w:t xml:space="preserve">Figura </w:t>
                       </w:r>
-                      <w:fldSimple w:instr=" SEQ Figura \* ARABIC ">
-                        <w:r>
-                          <w:rPr>
-                            <w:noProof/>
-                          </w:rPr>
-                          <w:t>17</w:t>
-                        </w:r>
-                      </w:fldSimple>
+                      <w:r>
+                        <w:fldChar w:fldCharType="begin"/>
+                      </w:r>
+                      <w:r>
+                        <w:instrText xml:space="preserve"> SEQ Figura \* ARABIC </w:instrText>
+                      </w:r>
+                      <w:r>
+                        <w:fldChar w:fldCharType="separate"/>
+                      </w:r>
+                      <w:r>
+                        <w:rPr>
+                          <w:noProof/>
+                        </w:rPr>
+                        <w:t>17</w:t>
+                      </w:r>
+                      <w:r>
+                        <w:rPr>
+                          <w:noProof/>
+                        </w:rPr>
+                        <w:fldChar w:fldCharType="end"/>
+                      </w:r>
                       <w:r>
                         <w:t>-SUS Formulário 1.3</w:t>
                       </w:r>
@@ -14834,14 +15675,27 @@
       <w:r>
         <w:t xml:space="preserve">Figura </w:t>
       </w:r>
-      <w:fldSimple w:instr=" SEQ Figura \* ARABIC ">
-        <w:r>
-          <w:rPr>
-            <w:noProof/>
-          </w:rPr>
-          <w:t>18</w:t>
-        </w:r>
-      </w:fldSimple>
+      <w:r>
+        <w:fldChar w:fldCharType="begin"/>
+      </w:r>
+      <w:r>
+        <w:instrText xml:space="preserve"> SEQ Figura \* ARABIC </w:instrText>
+      </w:r>
+      <w:r>
+        <w:fldChar w:fldCharType="separate"/>
+      </w:r>
+      <w:r>
+        <w:rPr>
+          <w:noProof/>
+        </w:rPr>
+        <w:t>18</w:t>
+      </w:r>
+      <w:r>
+        <w:rPr>
+          <w:noProof/>
+        </w:rPr>
+        <w:fldChar w:fldCharType="end"/>
+      </w:r>
       <w:r>
         <w:t>-</w:t>
       </w:r>
@@ -14918,14 +15772,27 @@
                             <w:r>
                               <w:t xml:space="preserve">Figura </w:t>
                             </w:r>
-                            <w:fldSimple w:instr=" SEQ Figura \* ARABIC ">
-                              <w:r>
-                                <w:rPr>
-                                  <w:noProof/>
-                                </w:rPr>
-                                <w:t>19</w:t>
-                              </w:r>
-                            </w:fldSimple>
+                            <w:r>
+                              <w:fldChar w:fldCharType="begin"/>
+                            </w:r>
+                            <w:r>
+                              <w:instrText xml:space="preserve"> SEQ Figura \* ARABIC </w:instrText>
+                            </w:r>
+                            <w:r>
+                              <w:fldChar w:fldCharType="separate"/>
+                            </w:r>
+                            <w:r>
+                              <w:rPr>
+                                <w:noProof/>
+                              </w:rPr>
+                              <w:t>19</w:t>
+                            </w:r>
+                            <w:r>
+                              <w:rPr>
+                                <w:noProof/>
+                              </w:rPr>
+                              <w:fldChar w:fldCharType="end"/>
+                            </w:r>
                             <w:r>
                               <w:t>-</w:t>
                             </w:r>
@@ -14968,14 +15835,27 @@
                       <w:r>
                         <w:t xml:space="preserve">Figura </w:t>
                       </w:r>
-                      <w:fldSimple w:instr=" SEQ Figura \* ARABIC ">
-                        <w:r>
-                          <w:rPr>
-                            <w:noProof/>
-                          </w:rPr>
-                          <w:t>19</w:t>
-                        </w:r>
-                      </w:fldSimple>
+                      <w:r>
+                        <w:fldChar w:fldCharType="begin"/>
+                      </w:r>
+                      <w:r>
+                        <w:instrText xml:space="preserve"> SEQ Figura \* ARABIC </w:instrText>
+                      </w:r>
+                      <w:r>
+                        <w:fldChar w:fldCharType="separate"/>
+                      </w:r>
+                      <w:r>
+                        <w:rPr>
+                          <w:noProof/>
+                        </w:rPr>
+                        <w:t>19</w:t>
+                      </w:r>
+                      <w:r>
+                        <w:rPr>
+                          <w:noProof/>
+                        </w:rPr>
+                        <w:fldChar w:fldCharType="end"/>
+                      </w:r>
                       <w:r>
                         <w:t>-</w:t>
                       </w:r>
@@ -15119,14 +15999,27 @@
       <w:r>
         <w:t xml:space="preserve">Figura </w:t>
       </w:r>
-      <w:fldSimple w:instr=" SEQ Figura \* ARABIC ">
-        <w:r>
-          <w:rPr>
-            <w:noProof/>
-          </w:rPr>
-          <w:t>20</w:t>
-        </w:r>
-      </w:fldSimple>
+      <w:r>
+        <w:fldChar w:fldCharType="begin"/>
+      </w:r>
+      <w:r>
+        <w:instrText xml:space="preserve"> SEQ Figura \* ARABIC </w:instrText>
+      </w:r>
+      <w:r>
+        <w:fldChar w:fldCharType="separate"/>
+      </w:r>
+      <w:r>
+        <w:rPr>
+          <w:noProof/>
+        </w:rPr>
+        <w:t>20</w:t>
+      </w:r>
+      <w:r>
+        <w:rPr>
+          <w:noProof/>
+        </w:rPr>
+        <w:fldChar w:fldCharType="end"/>
+      </w:r>
       <w:r>
         <w:t>-</w:t>
       </w:r>
@@ -15203,14 +16096,27 @@
                             <w:r>
                               <w:t xml:space="preserve">Figura </w:t>
                             </w:r>
-                            <w:fldSimple w:instr=" SEQ Figura \* ARABIC ">
-                              <w:r>
-                                <w:rPr>
-                                  <w:noProof/>
-                                </w:rPr>
-                                <w:t>21</w:t>
-                              </w:r>
-                            </w:fldSimple>
+                            <w:r>
+                              <w:fldChar w:fldCharType="begin"/>
+                            </w:r>
+                            <w:r>
+                              <w:instrText xml:space="preserve"> SEQ Figura \* ARABIC </w:instrText>
+                            </w:r>
+                            <w:r>
+                              <w:fldChar w:fldCharType="separate"/>
+                            </w:r>
+                            <w:r>
+                              <w:rPr>
+                                <w:noProof/>
+                              </w:rPr>
+                              <w:t>21</w:t>
+                            </w:r>
+                            <w:r>
+                              <w:rPr>
+                                <w:noProof/>
+                              </w:rPr>
+                              <w:fldChar w:fldCharType="end"/>
+                            </w:r>
                             <w:r>
                               <w:t>-</w:t>
                             </w:r>
@@ -15250,14 +16156,27 @@
                       <w:r>
                         <w:t xml:space="preserve">Figura </w:t>
                       </w:r>
-                      <w:fldSimple w:instr=" SEQ Figura \* ARABIC ">
-                        <w:r>
-                          <w:rPr>
-                            <w:noProof/>
-                          </w:rPr>
-                          <w:t>21</w:t>
-                        </w:r>
-                      </w:fldSimple>
+                      <w:r>
+                        <w:fldChar w:fldCharType="begin"/>
+                      </w:r>
+                      <w:r>
+                        <w:instrText xml:space="preserve"> SEQ Figura \* ARABIC </w:instrText>
+                      </w:r>
+                      <w:r>
+                        <w:fldChar w:fldCharType="separate"/>
+                      </w:r>
+                      <w:r>
+                        <w:rPr>
+                          <w:noProof/>
+                        </w:rPr>
+                        <w:t>21</w:t>
+                      </w:r>
+                      <w:r>
+                        <w:rPr>
+                          <w:noProof/>
+                        </w:rPr>
+                        <w:fldChar w:fldCharType="end"/>
+                      </w:r>
                       <w:r>
                         <w:t>-</w:t>
                       </w:r>
@@ -15432,14 +16351,27 @@
                             <w:r>
                               <w:t xml:space="preserve">Figura </w:t>
                             </w:r>
-                            <w:fldSimple w:instr=" SEQ Figura \* ARABIC ">
-                              <w:r>
-                                <w:rPr>
-                                  <w:noProof/>
-                                </w:rPr>
-                                <w:t>22</w:t>
-                              </w:r>
-                            </w:fldSimple>
+                            <w:r>
+                              <w:fldChar w:fldCharType="begin"/>
+                            </w:r>
+                            <w:r>
+                              <w:instrText xml:space="preserve"> SEQ Figura \* ARABIC </w:instrText>
+                            </w:r>
+                            <w:r>
+                              <w:fldChar w:fldCharType="separate"/>
+                            </w:r>
+                            <w:r>
+                              <w:rPr>
+                                <w:noProof/>
+                              </w:rPr>
+                              <w:t>22</w:t>
+                            </w:r>
+                            <w:r>
+                              <w:rPr>
+                                <w:noProof/>
+                              </w:rPr>
+                              <w:fldChar w:fldCharType="end"/>
+                            </w:r>
                             <w:r>
                               <w:t>-</w:t>
                             </w:r>
@@ -15486,14 +16418,27 @@
                       <w:r>
                         <w:t xml:space="preserve">Figura </w:t>
                       </w:r>
-                      <w:fldSimple w:instr=" SEQ Figura \* ARABIC ">
-                        <w:r>
-                          <w:rPr>
-                            <w:noProof/>
-                          </w:rPr>
-                          <w:t>22</w:t>
-                        </w:r>
-                      </w:fldSimple>
+                      <w:r>
+                        <w:fldChar w:fldCharType="begin"/>
+                      </w:r>
+                      <w:r>
+                        <w:instrText xml:space="preserve"> SEQ Figura \* ARABIC </w:instrText>
+                      </w:r>
+                      <w:r>
+                        <w:fldChar w:fldCharType="separate"/>
+                      </w:r>
+                      <w:r>
+                        <w:rPr>
+                          <w:noProof/>
+                        </w:rPr>
+                        <w:t>22</w:t>
+                      </w:r>
+                      <w:r>
+                        <w:rPr>
+                          <w:noProof/>
+                        </w:rPr>
+                        <w:fldChar w:fldCharType="end"/>
+                      </w:r>
                       <w:r>
                         <w:t>-</w:t>
                       </w:r>
@@ -15640,14 +16585,27 @@
                             <w:r>
                               <w:t xml:space="preserve">Figura </w:t>
                             </w:r>
-                            <w:fldSimple w:instr=" SEQ Figura \* ARABIC ">
-                              <w:r>
-                                <w:rPr>
-                                  <w:noProof/>
-                                </w:rPr>
-                                <w:t>23</w:t>
-                              </w:r>
-                            </w:fldSimple>
+                            <w:r>
+                              <w:fldChar w:fldCharType="begin"/>
+                            </w:r>
+                            <w:r>
+                              <w:instrText xml:space="preserve"> SEQ Figura \* ARABIC </w:instrText>
+                            </w:r>
+                            <w:r>
+                              <w:fldChar w:fldCharType="separate"/>
+                            </w:r>
+                            <w:r>
+                              <w:rPr>
+                                <w:noProof/>
+                              </w:rPr>
+                              <w:t>23</w:t>
+                            </w:r>
+                            <w:r>
+                              <w:rPr>
+                                <w:noProof/>
+                              </w:rPr>
+                              <w:fldChar w:fldCharType="end"/>
+                            </w:r>
                             <w:r>
                               <w:t>-</w:t>
                             </w:r>
@@ -15690,14 +16648,27 @@
                       <w:r>
                         <w:t xml:space="preserve">Figura </w:t>
                       </w:r>
-                      <w:fldSimple w:instr=" SEQ Figura \* ARABIC ">
-                        <w:r>
-                          <w:rPr>
-                            <w:noProof/>
-                          </w:rPr>
-                          <w:t>23</w:t>
-                        </w:r>
-                      </w:fldSimple>
+                      <w:r>
+                        <w:fldChar w:fldCharType="begin"/>
+                      </w:r>
+                      <w:r>
+                        <w:instrText xml:space="preserve"> SEQ Figura \* ARABIC </w:instrText>
+                      </w:r>
+                      <w:r>
+                        <w:fldChar w:fldCharType="separate"/>
+                      </w:r>
+                      <w:r>
+                        <w:rPr>
+                          <w:noProof/>
+                        </w:rPr>
+                        <w:t>23</w:t>
+                      </w:r>
+                      <w:r>
+                        <w:rPr>
+                          <w:noProof/>
+                        </w:rPr>
+                        <w:fldChar w:fldCharType="end"/>
+                      </w:r>
                       <w:r>
                         <w:t>-</w:t>
                       </w:r>
@@ -15836,14 +16807,27 @@
       <w:r>
         <w:t xml:space="preserve">Figura </w:t>
       </w:r>
-      <w:fldSimple w:instr=" SEQ Figura \* ARABIC ">
-        <w:r>
-          <w:rPr>
-            <w:noProof/>
-          </w:rPr>
-          <w:t>24</w:t>
-        </w:r>
-      </w:fldSimple>
+      <w:r>
+        <w:fldChar w:fldCharType="begin"/>
+      </w:r>
+      <w:r>
+        <w:instrText xml:space="preserve"> SEQ Figura \* ARABIC </w:instrText>
+      </w:r>
+      <w:r>
+        <w:fldChar w:fldCharType="separate"/>
+      </w:r>
+      <w:r>
+        <w:rPr>
+          <w:noProof/>
+        </w:rPr>
+        <w:t>24</w:t>
+      </w:r>
+      <w:r>
+        <w:rPr>
+          <w:noProof/>
+        </w:rPr>
+        <w:fldChar w:fldCharType="end"/>
+      </w:r>
       <w:r>
         <w:t xml:space="preserve">-SUS Formulário </w:t>
       </w:r>
@@ -16153,23 +17137,17 @@
         <w:jc w:val="both"/>
         <w:rPr>
           <w:rFonts w:ascii="Arial" w:hAnsi="Arial" w:cs="Arial"/>
-        </w:rPr>
-      </w:pPr>
-      <w:r>
-        <w:rPr>
-          <w:rFonts w:ascii="Arial" w:hAnsi="Arial" w:cs="Arial"/>
           <w:sz w:val="24"/>
           <w:szCs w:val="24"/>
         </w:rPr>
-        <w:t xml:space="preserve">No protótipo de Alta-Fidelidade desenvolvido </w:t>
-      </w:r>
+      </w:pPr>
       <w:r>
         <w:rPr>
           <w:rFonts w:ascii="Arial" w:hAnsi="Arial" w:cs="Arial"/>
           <w:sz w:val="24"/>
           <w:szCs w:val="24"/>
         </w:rPr>
-        <w:t>através</w:t>
+        <w:t xml:space="preserve">No protótipo de Alta-Fidelidade desenvolvido </w:t>
       </w:r>
       <w:r>
         <w:rPr>
@@ -16177,7 +17155,7 @@
           <w:sz w:val="24"/>
           <w:szCs w:val="24"/>
         </w:rPr>
-        <w:t xml:space="preserve"> d</w:t>
+        <w:t>através</w:t>
       </w:r>
       <w:r>
         <w:rPr>
@@ -16185,8 +17163,17 @@
           <w:sz w:val="24"/>
           <w:szCs w:val="24"/>
         </w:rPr>
+        <w:t xml:space="preserve"> d</w:t>
+      </w:r>
+      <w:r>
+        <w:rPr>
+          <w:rFonts w:ascii="Arial" w:hAnsi="Arial" w:cs="Arial"/>
+          <w:sz w:val="24"/>
+          <w:szCs w:val="24"/>
+        </w:rPr>
         <w:t xml:space="preserve">o editor gráfico de vetor e prototipagem </w:t>
       </w:r>
+      <w:proofErr w:type="spellStart"/>
       <w:r>
         <w:rPr>
           <w:rFonts w:ascii="Arial" w:hAnsi="Arial" w:cs="Arial"/>
@@ -16197,29 +17184,40 @@
         </w:rPr>
         <w:t>Figma</w:t>
       </w:r>
-      <w:r>
-        <w:rPr>
-          <w:rFonts w:ascii="Arial" w:hAnsi="Arial" w:cs="Arial"/>
+      <w:proofErr w:type="spellEnd"/>
+      <w:r>
+        <w:rPr>
+          <w:rFonts w:ascii="Arial" w:hAnsi="Arial" w:cs="Arial"/>
+          <w:sz w:val="24"/>
+          <w:szCs w:val="24"/>
         </w:rPr>
         <w:t xml:space="preserve">, optou-se por simplificar/resumir algumas funcionalidades implementadas na interface 3d, devido ao facto do </w:t>
       </w:r>
+      <w:proofErr w:type="spellStart"/>
       <w:r>
         <w:rPr>
           <w:rFonts w:ascii="Arial" w:hAnsi="Arial" w:cs="Arial"/>
           <w:i/>
           <w:iCs/>
+          <w:sz w:val="24"/>
+          <w:szCs w:val="24"/>
         </w:rPr>
         <w:t>Figma</w:t>
       </w:r>
-      <w:r>
-        <w:rPr>
-          <w:rFonts w:ascii="Arial" w:hAnsi="Arial" w:cs="Arial"/>
+      <w:proofErr w:type="spellEnd"/>
+      <w:r>
+        <w:rPr>
+          <w:rFonts w:ascii="Arial" w:hAnsi="Arial" w:cs="Arial"/>
+          <w:sz w:val="24"/>
+          <w:szCs w:val="24"/>
         </w:rPr>
         <w:t xml:space="preserve"> </w:t>
       </w:r>
       <w:r>
         <w:rPr>
           <w:rFonts w:ascii="Arial" w:hAnsi="Arial" w:cs="Arial"/>
+          <w:sz w:val="24"/>
+          <w:szCs w:val="24"/>
         </w:rPr>
         <w:t xml:space="preserve">não suportar animações. </w:t>
       </w:r>
@@ -16234,110 +17232,359 @@
     </w:p>
     <w:p>
       <w:pPr>
+        <w:pStyle w:val="PargrafodaLista"/>
+        <w:numPr>
+          <w:ilvl w:val="0"/>
+          <w:numId w:val="7"/>
+        </w:numPr>
         <w:jc w:val="both"/>
         <w:rPr>
           <w:rFonts w:ascii="Arial" w:hAnsi="Arial" w:cs="Arial"/>
-        </w:rPr>
-      </w:pPr>
-      <w:r>
-        <w:rPr>
-          <w:rFonts w:ascii="Arial" w:hAnsi="Arial" w:cs="Arial"/>
+          <w:b/>
+          <w:bCs/>
+          <w:sz w:val="24"/>
+          <w:szCs w:val="24"/>
+        </w:rPr>
+      </w:pPr>
+      <w:r>
+        <w:rPr>
+          <w:rFonts w:ascii="Arial" w:hAnsi="Arial" w:cs="Arial"/>
+          <w:b/>
+          <w:bCs/>
+          <w:sz w:val="24"/>
+          <w:szCs w:val="24"/>
         </w:rPr>
         <w:t>Funcionalidades implementadas:</w:t>
       </w:r>
     </w:p>
     <w:p>
       <w:pPr>
+        <w:pStyle w:val="PargrafodaLista"/>
+        <w:numPr>
+          <w:ilvl w:val="0"/>
+          <w:numId w:val="8"/>
+        </w:numPr>
         <w:jc w:val="both"/>
         <w:rPr>
           <w:rFonts w:ascii="Arial" w:hAnsi="Arial" w:cs="Arial"/>
-        </w:rPr>
-      </w:pPr>
-      <w:r>
-        <w:rPr>
-          <w:rFonts w:ascii="Arial" w:hAnsi="Arial" w:cs="Arial"/>
-        </w:rPr>
-        <w:t xml:space="preserve">Na listagem de produtos ao clickar no produto desenvolvido em 3d denominado por “Móvel TV, gabin”, passando por uma </w:t>
-      </w:r>
-      <w:r>
-        <w:rPr>
-          <w:rFonts w:ascii="Arial" w:hAnsi="Arial" w:cs="Arial"/>
+          <w:sz w:val="24"/>
+          <w:szCs w:val="24"/>
+        </w:rPr>
+      </w:pPr>
+      <w:r>
+        <w:rPr>
+          <w:rFonts w:ascii="Arial" w:hAnsi="Arial" w:cs="Arial"/>
+          <w:sz w:val="24"/>
+          <w:szCs w:val="24"/>
+        </w:rPr>
+        <w:t xml:space="preserve">Na </w:t>
+      </w:r>
+      <w:r>
+        <w:rPr>
+          <w:rFonts w:ascii="Arial" w:hAnsi="Arial" w:cs="Arial"/>
+          <w:b/>
+          <w:bCs/>
+          <w:sz w:val="24"/>
+          <w:szCs w:val="24"/>
+        </w:rPr>
+        <w:t>listagem de produtos</w:t>
+      </w:r>
+      <w:r>
+        <w:rPr>
+          <w:rFonts w:ascii="Arial" w:hAnsi="Arial" w:cs="Arial"/>
+          <w:sz w:val="24"/>
+          <w:szCs w:val="24"/>
+        </w:rPr>
+        <w:t xml:space="preserve"> ao </w:t>
+      </w:r>
+      <w:proofErr w:type="spellStart"/>
+      <w:r>
+        <w:rPr>
+          <w:rFonts w:ascii="Arial" w:hAnsi="Arial" w:cs="Arial"/>
+          <w:sz w:val="24"/>
+          <w:szCs w:val="24"/>
+        </w:rPr>
+        <w:t>clickar</w:t>
+      </w:r>
+      <w:proofErr w:type="spellEnd"/>
+      <w:r>
+        <w:rPr>
+          <w:rFonts w:ascii="Arial" w:hAnsi="Arial" w:cs="Arial"/>
+          <w:sz w:val="24"/>
+          <w:szCs w:val="24"/>
+        </w:rPr>
+        <w:t xml:space="preserve"> no produto desenvolvido em 3d denominado por “Móvel TV, </w:t>
+      </w:r>
+      <w:proofErr w:type="spellStart"/>
+      <w:r>
+        <w:rPr>
+          <w:rFonts w:ascii="Arial" w:hAnsi="Arial" w:cs="Arial"/>
+          <w:sz w:val="24"/>
+          <w:szCs w:val="24"/>
+        </w:rPr>
+        <w:t>gabin</w:t>
+      </w:r>
+      <w:proofErr w:type="spellEnd"/>
+      <w:r>
+        <w:rPr>
+          <w:rFonts w:ascii="Arial" w:hAnsi="Arial" w:cs="Arial"/>
+          <w:sz w:val="24"/>
+          <w:szCs w:val="24"/>
+        </w:rPr>
+        <w:t xml:space="preserve">”, passando por uma </w:t>
+      </w:r>
+      <w:r>
+        <w:rPr>
+          <w:rFonts w:ascii="Arial" w:hAnsi="Arial" w:cs="Arial"/>
+          <w:sz w:val="24"/>
+          <w:szCs w:val="24"/>
         </w:rPr>
         <w:t>página</w:t>
       </w:r>
       <w:r>
         <w:rPr>
           <w:rFonts w:ascii="Arial" w:hAnsi="Arial" w:cs="Arial"/>
+          <w:sz w:val="24"/>
+          <w:szCs w:val="24"/>
         </w:rPr>
         <w:t xml:space="preserve"> de “</w:t>
       </w:r>
+      <w:proofErr w:type="spellStart"/>
       <w:r>
         <w:rPr>
           <w:rFonts w:ascii="Arial" w:hAnsi="Arial" w:cs="Arial"/>
           <w:i/>
           <w:iCs/>
+          <w:sz w:val="24"/>
+          <w:szCs w:val="24"/>
         </w:rPr>
         <w:t>loading</w:t>
       </w:r>
-      <w:r>
-        <w:rPr>
-          <w:rFonts w:ascii="Arial" w:hAnsi="Arial" w:cs="Arial"/>
+      <w:proofErr w:type="spellEnd"/>
+      <w:r>
+        <w:rPr>
+          <w:rFonts w:ascii="Arial" w:hAnsi="Arial" w:cs="Arial"/>
+          <w:sz w:val="24"/>
+          <w:szCs w:val="24"/>
         </w:rPr>
         <w:t>”, e de seguida para a página de detalhes desse mesmo produto.</w:t>
       </w:r>
     </w:p>
     <w:p>
       <w:pPr>
+        <w:pStyle w:val="PargrafodaLista"/>
         <w:jc w:val="both"/>
         <w:rPr>
           <w:rFonts w:ascii="Arial" w:hAnsi="Arial" w:cs="Arial"/>
-        </w:rPr>
-      </w:pPr>
-    </w:p>
-    <w:p>
-      <w:pPr>
+          <w:sz w:val="24"/>
+          <w:szCs w:val="24"/>
+        </w:rPr>
+      </w:pPr>
+    </w:p>
+    <w:p>
+      <w:pPr>
+        <w:pStyle w:val="PargrafodaLista"/>
+        <w:numPr>
+          <w:ilvl w:val="0"/>
+          <w:numId w:val="8"/>
+        </w:numPr>
         <w:jc w:val="both"/>
         <w:rPr>
           <w:rFonts w:ascii="Arial" w:hAnsi="Arial" w:cs="Arial"/>
-        </w:rPr>
-      </w:pPr>
-      <w:r>
-        <w:rPr>
-          <w:rFonts w:ascii="Arial" w:hAnsi="Arial" w:cs="Arial"/>
-        </w:rPr>
-        <w:t xml:space="preserve">Na página de detalhes </w:t>
-      </w:r>
-      <w:r>
-        <w:rPr>
-          <w:rFonts w:ascii="Arial" w:hAnsi="Arial" w:cs="Arial"/>
-        </w:rPr>
-        <w:t>do produto é possível:</w:t>
-      </w:r>
-    </w:p>
-    <w:p>
-      <w:pPr>
+          <w:sz w:val="24"/>
+          <w:szCs w:val="24"/>
+        </w:rPr>
+      </w:pPr>
+      <w:r>
+        <w:rPr>
+          <w:rFonts w:ascii="Arial" w:hAnsi="Arial" w:cs="Arial"/>
+          <w:sz w:val="24"/>
+          <w:szCs w:val="24"/>
+        </w:rPr>
+        <w:t xml:space="preserve">Na </w:t>
+      </w:r>
+      <w:r>
+        <w:rPr>
+          <w:rFonts w:ascii="Arial" w:hAnsi="Arial" w:cs="Arial"/>
+          <w:b/>
+          <w:bCs/>
+          <w:sz w:val="24"/>
+          <w:szCs w:val="24"/>
+        </w:rPr>
+        <w:t xml:space="preserve">página de detalhes </w:t>
+      </w:r>
+      <w:r>
+        <w:rPr>
+          <w:rFonts w:ascii="Arial" w:hAnsi="Arial" w:cs="Arial"/>
+          <w:b/>
+          <w:bCs/>
+          <w:sz w:val="24"/>
+          <w:szCs w:val="24"/>
+        </w:rPr>
+        <w:t xml:space="preserve">do </w:t>
+      </w:r>
+      <w:r>
+        <w:rPr>
+          <w:rFonts w:ascii="Arial" w:hAnsi="Arial" w:cs="Arial"/>
+          <w:b/>
+          <w:bCs/>
+          <w:sz w:val="24"/>
+          <w:szCs w:val="24"/>
+        </w:rPr>
+        <w:t>móvel</w:t>
+      </w:r>
+      <w:r>
+        <w:rPr>
+          <w:rFonts w:ascii="Arial" w:hAnsi="Arial" w:cs="Arial"/>
+          <w:sz w:val="24"/>
+          <w:szCs w:val="24"/>
+        </w:rPr>
+        <w:t xml:space="preserve"> é possível:</w:t>
+      </w:r>
+    </w:p>
+    <w:p>
+      <w:pPr>
+        <w:pStyle w:val="PargrafodaLista"/>
+        <w:numPr>
+          <w:ilvl w:val="0"/>
+          <w:numId w:val="9"/>
+        </w:numPr>
         <w:jc w:val="both"/>
         <w:rPr>
           <w:rFonts w:ascii="Arial" w:hAnsi="Arial" w:cs="Arial"/>
-        </w:rPr>
-      </w:pPr>
-      <w:r>
-        <w:rPr>
-          <w:rFonts w:ascii="Arial" w:hAnsi="Arial" w:cs="Arial"/>
-        </w:rPr>
-        <w:t xml:space="preserve">Mudar o tipo de material </w:t>
-      </w:r>
-    </w:p>
-    <w:p>
-      <w:pPr>
+          <w:sz w:val="24"/>
+          <w:szCs w:val="24"/>
+        </w:rPr>
+      </w:pPr>
+      <w:r>
+        <w:rPr>
+          <w:rFonts w:ascii="Arial" w:hAnsi="Arial" w:cs="Arial"/>
+          <w:sz w:val="24"/>
+          <w:szCs w:val="24"/>
+        </w:rPr>
+        <w:t xml:space="preserve">Mudar o </w:t>
+      </w:r>
+      <w:r>
+        <w:rPr>
+          <w:rFonts w:ascii="Arial" w:hAnsi="Arial" w:cs="Arial"/>
+          <w:sz w:val="24"/>
+          <w:szCs w:val="24"/>
+        </w:rPr>
+        <w:t>material do movel para qualquer tipo de madeira, o interior da porta;</w:t>
+      </w:r>
+    </w:p>
+    <w:p>
+      <w:pPr>
+        <w:pStyle w:val="PargrafodaLista"/>
+        <w:numPr>
+          <w:ilvl w:val="0"/>
+          <w:numId w:val="9"/>
+        </w:numPr>
         <w:jc w:val="both"/>
         <w:rPr>
           <w:rFonts w:ascii="Arial" w:hAnsi="Arial" w:cs="Arial"/>
-        </w:rPr>
-      </w:pPr>
-      <w:r>
-        <w:rPr>
-          <w:rFonts w:ascii="Arial" w:hAnsi="Arial" w:cs="Arial"/>
+          <w:sz w:val="24"/>
+          <w:szCs w:val="24"/>
+        </w:rPr>
+      </w:pPr>
+      <w:r>
+        <w:rPr>
+          <w:rFonts w:ascii="Arial" w:hAnsi="Arial" w:cs="Arial"/>
+          <w:sz w:val="24"/>
+          <w:szCs w:val="24"/>
+        </w:rPr>
+        <w:t>Possibilidade de visualizar as medidas do móvel com dois tipos de material (primeira e segunda textura</w:t>
+      </w:r>
+      <w:r>
+        <w:rPr>
+          <w:rFonts w:ascii="Arial" w:hAnsi="Arial" w:cs="Arial"/>
+          <w:sz w:val="24"/>
+          <w:szCs w:val="24"/>
+        </w:rPr>
+        <w:t xml:space="preserve"> de madeira)</w:t>
+      </w:r>
+      <w:r>
+        <w:rPr>
+          <w:rFonts w:ascii="Arial" w:hAnsi="Arial" w:cs="Arial"/>
+          <w:sz w:val="24"/>
+          <w:szCs w:val="24"/>
+        </w:rPr>
+        <w:t xml:space="preserve"> selecionados previamente</w:t>
+      </w:r>
+      <w:r>
+        <w:rPr>
+          <w:rFonts w:ascii="Arial" w:hAnsi="Arial" w:cs="Arial"/>
+          <w:sz w:val="24"/>
+          <w:szCs w:val="24"/>
+        </w:rPr>
+        <w:t>.</w:t>
+      </w:r>
+    </w:p>
+    <w:p>
+      <w:pPr>
+        <w:pStyle w:val="PargrafodaLista"/>
+        <w:numPr>
+          <w:ilvl w:val="0"/>
+          <w:numId w:val="9"/>
+        </w:numPr>
+        <w:jc w:val="both"/>
+        <w:rPr>
+          <w:rFonts w:ascii="Arial" w:hAnsi="Arial" w:cs="Arial"/>
+          <w:sz w:val="24"/>
+          <w:szCs w:val="24"/>
+        </w:rPr>
+      </w:pPr>
+      <w:r>
+        <w:rPr>
+          <w:rFonts w:ascii="Arial" w:hAnsi="Arial" w:cs="Arial"/>
+          <w:sz w:val="24"/>
+          <w:szCs w:val="24"/>
+        </w:rPr>
+        <w:t xml:space="preserve">Possibilidade de visualizar o móvel em diferentes posições (frente, atrás, lado esquerdo, lado direito), apenas com a primeira cor selecionada. Para retornar á “pagina inicial” apenas é necessário </w:t>
+      </w:r>
+      <w:proofErr w:type="spellStart"/>
+      <w:r>
+        <w:rPr>
+          <w:rFonts w:ascii="Arial" w:hAnsi="Arial" w:cs="Arial"/>
+          <w:sz w:val="24"/>
+          <w:szCs w:val="24"/>
+        </w:rPr>
+        <w:t>clickar</w:t>
+      </w:r>
+      <w:proofErr w:type="spellEnd"/>
+      <w:r>
+        <w:rPr>
+          <w:rFonts w:ascii="Arial" w:hAnsi="Arial" w:cs="Arial"/>
+          <w:sz w:val="24"/>
+          <w:szCs w:val="24"/>
+        </w:rPr>
+        <w:t xml:space="preserve"> no botão vista “normal”.</w:t>
+      </w:r>
+    </w:p>
+    <w:p>
+      <w:pPr>
+        <w:jc w:val="both"/>
+        <w:rPr>
+          <w:rFonts w:ascii="Arial" w:hAnsi="Arial" w:cs="Arial"/>
+          <w:sz w:val="24"/>
+          <w:szCs w:val="24"/>
+        </w:rPr>
+      </w:pPr>
+    </w:p>
+    <w:p>
+      <w:pPr>
+        <w:jc w:val="both"/>
+        <w:rPr>
+          <w:rFonts w:ascii="Arial" w:hAnsi="Arial" w:cs="Arial"/>
+          <w:sz w:val="24"/>
+          <w:szCs w:val="24"/>
+        </w:rPr>
+      </w:pPr>
+      <w:r>
+        <w:rPr>
+          <w:rFonts w:ascii="Arial" w:hAnsi="Arial" w:cs="Arial"/>
+          <w:sz w:val="24"/>
+          <w:szCs w:val="24"/>
         </w:rPr>
         <w:br w:type="page"/>
       </w:r>
@@ -16407,6 +17654,7 @@
       <w:r>
         <w:rPr>
           <w:rFonts w:ascii="Arial" w:hAnsi="Arial" w:cs="Arial"/>
+          <w:noProof/>
           <w:sz w:val="48"/>
           <w:szCs w:val="48"/>
         </w:rPr>
@@ -16503,6 +17751,7 @@
       <w:r>
         <w:rPr>
           <w:rFonts w:ascii="Arial" w:hAnsi="Arial" w:cs="Arial"/>
+          <w:noProof/>
           <w:sz w:val="40"/>
           <w:szCs w:val="40"/>
         </w:rPr>
@@ -16617,6 +17866,7 @@
       <w:r>
         <w:rPr>
           <w:rFonts w:ascii="Arial" w:hAnsi="Arial" w:cs="Arial"/>
+          <w:noProof/>
           <w:sz w:val="40"/>
           <w:szCs w:val="40"/>
         </w:rPr>
@@ -16730,6 +17980,7 @@
       <w:r>
         <w:rPr>
           <w:rFonts w:ascii="Arial" w:hAnsi="Arial" w:cs="Arial"/>
+          <w:noProof/>
           <w:sz w:val="40"/>
           <w:szCs w:val="40"/>
         </w:rPr>
@@ -16862,6 +18113,7 @@
       <w:r>
         <w:rPr>
           <w:rFonts w:ascii="Arial" w:hAnsi="Arial" w:cs="Arial"/>
+          <w:noProof/>
           <w:sz w:val="48"/>
           <w:szCs w:val="48"/>
         </w:rPr>
@@ -16966,6 +18218,7 @@
       <w:r>
         <w:rPr>
           <w:rFonts w:ascii="Arial" w:hAnsi="Arial" w:cs="Arial"/>
+          <w:noProof/>
           <w:sz w:val="48"/>
           <w:szCs w:val="48"/>
         </w:rPr>
@@ -17099,6 +18352,7 @@
       <w:r>
         <w:rPr>
           <w:rFonts w:ascii="Arial" w:hAnsi="Arial" w:cs="Arial"/>
+          <w:noProof/>
           <w:sz w:val="40"/>
           <w:szCs w:val="40"/>
         </w:rPr>
@@ -17197,6 +18451,7 @@
       <w:r>
         <w:rPr>
           <w:rFonts w:ascii="Arial" w:hAnsi="Arial" w:cs="Arial"/>
+          <w:noProof/>
           <w:sz w:val="40"/>
           <w:szCs w:val="40"/>
         </w:rPr>
@@ -17313,6 +18568,7 @@
       <w:r>
         <w:rPr>
           <w:rFonts w:ascii="Arial" w:hAnsi="Arial" w:cs="Arial"/>
+          <w:noProof/>
           <w:sz w:val="40"/>
           <w:szCs w:val="40"/>
         </w:rPr>
@@ -17421,6 +18677,7 @@
       <w:r>
         <w:rPr>
           <w:rFonts w:ascii="Arial" w:hAnsi="Arial" w:cs="Arial"/>
+          <w:noProof/>
           <w:sz w:val="40"/>
           <w:szCs w:val="40"/>
         </w:rPr>
@@ -17579,7 +18836,7 @@
           <w:sz w:val="24"/>
           <w:szCs w:val="24"/>
         </w:rPr>
-        <w:t xml:space="preserve"> (2,16+2,83+3,16+3,66+2,5+2,66+3,33+3+3,16+2,</w:t>
+        <w:t xml:space="preserve"> (2,16+2,83+3,16+3,66+2,5+2,66+3,33+3+3,16+2,83) *2.5=</w:t>
       </w:r>
       <w:r>
         <w:rPr>
@@ -17589,7 +18846,7 @@
           <w:sz w:val="24"/>
           <w:szCs w:val="24"/>
         </w:rPr>
-        <w:t>83) *</w:t>
+        <w:t xml:space="preserve"> </w:t>
       </w:r>
       <w:r>
         <w:rPr>
@@ -17599,9 +18856,12 @@
           <w:sz w:val="24"/>
           <w:szCs w:val="24"/>
         </w:rPr>
-        <w:t>2.5=</w:t>
-      </w:r>
-      <w:r>
+        <w:t>73.225</w:t>
+      </w:r>
+    </w:p>
+    <w:p>
+      <w:pPr>
+        <w:jc w:val="center"/>
         <w:rPr>
           <w:rFonts w:ascii="Arial" w:hAnsi="Arial" w:cs="Arial"/>
           <w:b/>
@@ -17609,35 +18869,13 @@
           <w:sz w:val="24"/>
           <w:szCs w:val="24"/>
         </w:rPr>
-        <w:t xml:space="preserve"> </w:t>
-      </w:r>
+      </w:pPr>
       <w:r>
         <w:rPr>
           <w:rFonts w:ascii="Arial" w:hAnsi="Arial" w:cs="Arial"/>
           <w:b/>
           <w:bCs/>
-          <w:sz w:val="24"/>
-          <w:szCs w:val="24"/>
-        </w:rPr>
-        <w:t>73.225</w:t>
-      </w:r>
-    </w:p>
-    <w:p>
-      <w:pPr>
-        <w:jc w:val="center"/>
-        <w:rPr>
-          <w:rFonts w:ascii="Arial" w:hAnsi="Arial" w:cs="Arial"/>
-          <w:b/>
-          <w:bCs/>
-          <w:sz w:val="24"/>
-          <w:szCs w:val="24"/>
-        </w:rPr>
-      </w:pPr>
-      <w:r>
-        <w:rPr>
-          <w:rFonts w:ascii="Arial" w:hAnsi="Arial" w:cs="Arial"/>
-          <w:b/>
-          <w:bCs/>
+          <w:noProof/>
           <w:sz w:val="24"/>
           <w:szCs w:val="24"/>
         </w:rPr>
@@ -17680,7 +18918,7 @@
     </w:p>
     <w:p>
       <w:pPr>
-        <w:jc w:val="center"/>
+        <w:jc w:val="both"/>
         <w:rPr>
           <w:rFonts w:ascii="Arial" w:hAnsi="Arial" w:cs="Arial"/>
           <w:b/>
@@ -17812,37 +19050,6 @@
     </w:p>
     <w:p>
       <w:pPr>
-        <w:jc w:val="center"/>
-        <w:rPr>
-          <w:rFonts w:ascii="Arial" w:hAnsi="Arial" w:cs="Arial"/>
-          <w:sz w:val="40"/>
-          <w:szCs w:val="40"/>
-        </w:rPr>
-      </w:pPr>
-    </w:p>
-    <w:p>
-      <w:pPr>
-        <w:jc w:val="center"/>
-        <w:rPr>
-          <w:rFonts w:ascii="Arial" w:hAnsi="Arial" w:cs="Arial"/>
-          <w:sz w:val="40"/>
-          <w:szCs w:val="40"/>
-        </w:rPr>
-      </w:pPr>
-    </w:p>
-    <w:p>
-      <w:pPr>
-        <w:jc w:val="center"/>
-        <w:rPr>
-          <w:rFonts w:ascii="Arial" w:hAnsi="Arial" w:cs="Arial"/>
-          <w:sz w:val="40"/>
-          <w:szCs w:val="40"/>
-        </w:rPr>
-      </w:pPr>
-    </w:p>
-    <w:p>
-      <w:pPr>
-        <w:jc w:val="center"/>
         <w:rPr>
           <w:rFonts w:ascii="Arial" w:hAnsi="Arial" w:cs="Arial"/>
           <w:sz w:val="40"/>
@@ -17869,9 +19076,24 @@
           <w:sz w:val="48"/>
           <w:szCs w:val="48"/>
         </w:rPr>
+        <w:lastRenderedPageBreak/>
         <w:t>Justificação das principais opções tomadas no desenvolvimento da interface</w:t>
       </w:r>
       <w:bookmarkEnd w:id="52"/>
+    </w:p>
+    <w:p/>
+    <w:p>
+      <w:r>
+        <w:t xml:space="preserve">Numa fase </w:t>
+      </w:r>
+      <w:proofErr w:type="spellStart"/>
+      <w:r>
+        <w:t>incial</w:t>
+      </w:r>
+      <w:proofErr w:type="spellEnd"/>
+      <w:r>
+        <w:t xml:space="preserve"> do desenvolvimento da interface </w:t>
+      </w:r>
     </w:p>
     <w:p/>
     <w:p>
@@ -17888,7 +19110,23 @@
     </w:p>
     <w:p>
       <w:r>
-        <w:t xml:space="preserve">Na página detalhes sobre o produto foi removido a listagem de produtos, não só pela dificuldades em correção alguns erros que tinha como também pela falta de utilidade pois caso o utilizador pretendesse  consultar mais detalhadamente as características do  produto teria que fazer scrool para conseguir consultar </w:t>
+        <w:t xml:space="preserve">Na página detalhes sobre o produto foi removido a listagem de produtos, não só pela dificuldades em correção alguns erros que tinha como também pela falta de utilidade pois caso o utilizador </w:t>
+      </w:r>
+      <w:proofErr w:type="gramStart"/>
+      <w:r>
+        <w:t>pretendesse  consultar</w:t>
+      </w:r>
+      <w:proofErr w:type="gramEnd"/>
+      <w:r>
+        <w:t xml:space="preserve"> mais detalhadamente as características do  produto teria que fazer </w:t>
+      </w:r>
+      <w:proofErr w:type="spellStart"/>
+      <w:r>
+        <w:t>scrool</w:t>
+      </w:r>
+      <w:proofErr w:type="spellEnd"/>
+      <w:r>
+        <w:t xml:space="preserve"> para conseguir consultar </w:t>
       </w:r>
     </w:p>
     <w:p/>
@@ -17970,8 +19208,13 @@
       </w:hyperlink>
     </w:p>
     <w:p>
-      <w:r>
-        <w:t xml:space="preserve">Icons </w:t>
+      <w:proofErr w:type="spellStart"/>
+      <w:r>
+        <w:t>Icons</w:t>
+      </w:r>
+      <w:proofErr w:type="spellEnd"/>
+      <w:r>
+        <w:t xml:space="preserve"> </w:t>
       </w:r>
     </w:p>
     <w:p>
@@ -18118,17 +19361,44 @@
 
 <file path=word/numbering.xml><?xml version="1.0" encoding="utf-8"?>
 <w:numbering xmlns:wpc="http://schemas.microsoft.com/office/word/2010/wordprocessingCanvas" xmlns:cx="http://schemas.microsoft.com/office/drawing/2014/chartex" xmlns:cx1="http://schemas.microsoft.com/office/drawing/2015/9/8/chartex" xmlns:cx2="http://schemas.microsoft.com/office/drawing/2015/10/21/chartex" xmlns:cx3="http://schemas.microsoft.com/office/drawing/2016/5/9/chartex" xmlns:cx4="http://schemas.microsoft.com/office/drawing/2016/5/10/chartex" xmlns:cx5="http://schemas.microsoft.com/office/drawing/2016/5/11/chartex" xmlns:cx6="http://schemas.microsoft.com/office/drawing/2016/5/12/chartex" xmlns:cx7="http://schemas.microsoft.com/office/drawing/2016/5/13/chartex" xmlns:cx8="http://schemas.microsoft.com/office/drawing/2016/5/14/chartex" xmlns:mc="http://schemas.openxmlformats.org/markup-compatibility/2006" xmlns:aink="http://schemas.microsoft.com/office/drawing/2016/ink" xmlns:am3d="http://schemas.microsoft.com/office/drawing/2017/model3d" xmlns:o="urn:schemas-microsoft-com:office:office" xmlns:oel="http://schemas.microsoft.com/office/2019/extlst" xmlns:r="http://schemas.openxmlformats.org/officeDocument/2006/relationships" xmlns:m="http://schemas.openxmlformats.org/officeDocument/2006/math" xmlns:v="urn:schemas-microsoft-com:vml" xmlns:wp14="http://schemas.microsoft.com/office/word/2010/wordprocessingDrawing" xmlns:wp="http://schemas.openxmlformats.org/drawingml/2006/wordprocessingDrawing" xmlns:w10="urn:schemas-microsoft-com:office:word" xmlns:w="http://schemas.openxmlformats.org/wordprocessingml/2006/main" xmlns:w14="http://schemas.microsoft.com/office/word/2010/wordml" xmlns:w15="http://schemas.microsoft.com/office/word/2012/wordml" xmlns:w16cex="http://schemas.microsoft.com/office/word/2018/wordml/cex" xmlns:w16cid="http://schemas.microsoft.com/office/word/2016/wordml/cid" xmlns:w16="http://schemas.microsoft.com/office/word/2018/wordml" xmlns:w16sdtdh="http://schemas.microsoft.com/office/word/2020/wordml/sdtdatahash" xmlns:w16se="http://schemas.microsoft.com/office/word/2015/wordml/symex" xmlns:wpg="http://schemas.microsoft.com/office/word/2010/wordprocessingGroup" xmlns:wpi="http://schemas.microsoft.com/office/word/2010/wordprocessingInk" xmlns:wne="http://schemas.microsoft.com/office/word/2006/wordml" xmlns:wps="http://schemas.microsoft.com/office/word/2010/wordprocessingShape" mc:Ignorable="w14 w15 w16se w16cid w16 w16cex w16sdtdh wp14">
+  <w:numPicBullet w:numPicBulletId="0">
+    <w:pict>
+      <v:shapetype id="_x0000_t75" coordsize="21600,21600" o:spt="75" o:preferrelative="t" path="m@4@5l@4@11@9@11@9@5xe" filled="f" stroked="f">
+        <v:stroke joinstyle="miter"/>
+        <v:formulas>
+          <v:f eqn="if lineDrawn pixelLineWidth 0"/>
+          <v:f eqn="sum @0 1 0"/>
+          <v:f eqn="sum 0 0 @1"/>
+          <v:f eqn="prod @2 1 2"/>
+          <v:f eqn="prod @3 21600 pixelWidth"/>
+          <v:f eqn="prod @3 21600 pixelHeight"/>
+          <v:f eqn="sum @0 0 1"/>
+          <v:f eqn="prod @6 1 2"/>
+          <v:f eqn="prod @7 21600 pixelWidth"/>
+          <v:f eqn="sum @8 21600 0"/>
+          <v:f eqn="prod @7 21600 pixelHeight"/>
+          <v:f eqn="sum @10 21600 0"/>
+        </v:formulas>
+        <v:path o:extrusionok="f" gradientshapeok="t" o:connecttype="rect"/>
+        <o:lock v:ext="edit" aspectratio="t"/>
+      </v:shapetype>
+      <v:shape id="_x0000_i1062" type="#_x0000_t75" style="width:11.25pt;height:11.25pt" o:bullet="t">
+        <v:imagedata r:id="rId1" o:title="mso5D84"/>
+      </v:shape>
+    </w:pict>
+  </w:numPicBullet>
   <w:abstractNum w:abstractNumId="0" w15:restartNumberingAfterBreak="0">
-    <w:nsid w:val="24603D53"/>
+    <w:nsid w:val="11A803A3"/>
     <w:multiLevelType w:val="hybridMultilevel"/>
-    <w:tmpl w:val="D258138C"/>
-    <w:lvl w:ilvl="0" w:tplc="08160001">
+    <w:tmpl w:val="751668E4"/>
+    <w:lvl w:ilvl="0" w:tplc="08160007">
       <w:start w:val="1"/>
       <w:numFmt w:val="bullet"/>
       <w:lvlText w:val=""/>
+      <w:lvlPicBulletId w:val="0"/>
       <w:lvlJc w:val="left"/>
       <w:pPr>
-        <w:ind w:left="720" w:hanging="360"/>
+        <w:ind w:left="360" w:hanging="360"/>
       </w:pPr>
       <w:rPr>
         <w:rFonts w:ascii="Symbol" w:hAnsi="Symbol" w:hint="default"/>
@@ -18140,7 +19410,7 @@
       <w:lvlText w:val="o"/>
       <w:lvlJc w:val="left"/>
       <w:pPr>
-        <w:ind w:left="1440" w:hanging="360"/>
+        <w:ind w:left="1080" w:hanging="360"/>
       </w:pPr>
       <w:rPr>
         <w:rFonts w:ascii="Courier New" w:hAnsi="Courier New" w:cs="Courier New" w:hint="default"/>
@@ -18152,7 +19422,7 @@
       <w:lvlText w:val=""/>
       <w:lvlJc w:val="left"/>
       <w:pPr>
-        <w:ind w:left="2160" w:hanging="360"/>
+        <w:ind w:left="1800" w:hanging="360"/>
       </w:pPr>
       <w:rPr>
         <w:rFonts w:ascii="Wingdings" w:hAnsi="Wingdings" w:hint="default"/>
@@ -18164,7 +19434,7 @@
       <w:lvlText w:val=""/>
       <w:lvlJc w:val="left"/>
       <w:pPr>
-        <w:ind w:left="2880" w:hanging="360"/>
+        <w:ind w:left="2520" w:hanging="360"/>
       </w:pPr>
       <w:rPr>
         <w:rFonts w:ascii="Symbol" w:hAnsi="Symbol" w:hint="default"/>
@@ -18176,7 +19446,7 @@
       <w:lvlText w:val="o"/>
       <w:lvlJc w:val="left"/>
       <w:pPr>
-        <w:ind w:left="3600" w:hanging="360"/>
+        <w:ind w:left="3240" w:hanging="360"/>
       </w:pPr>
       <w:rPr>
         <w:rFonts w:ascii="Courier New" w:hAnsi="Courier New" w:cs="Courier New" w:hint="default"/>
@@ -18188,7 +19458,7 @@
       <w:lvlText w:val=""/>
       <w:lvlJc w:val="left"/>
       <w:pPr>
-        <w:ind w:left="4320" w:hanging="360"/>
+        <w:ind w:left="3960" w:hanging="360"/>
       </w:pPr>
       <w:rPr>
         <w:rFonts w:ascii="Wingdings" w:hAnsi="Wingdings" w:hint="default"/>
@@ -18200,7 +19470,7 @@
       <w:lvlText w:val=""/>
       <w:lvlJc w:val="left"/>
       <w:pPr>
-        <w:ind w:left="5040" w:hanging="360"/>
+        <w:ind w:left="4680" w:hanging="360"/>
       </w:pPr>
       <w:rPr>
         <w:rFonts w:ascii="Symbol" w:hAnsi="Symbol" w:hint="default"/>
@@ -18212,7 +19482,7 @@
       <w:lvlText w:val="o"/>
       <w:lvlJc w:val="left"/>
       <w:pPr>
-        <w:ind w:left="5760" w:hanging="360"/>
+        <w:ind w:left="5400" w:hanging="360"/>
       </w:pPr>
       <w:rPr>
         <w:rFonts w:ascii="Courier New" w:hAnsi="Courier New" w:cs="Courier New" w:hint="default"/>
@@ -18224,7 +19494,7 @@
       <w:lvlText w:val=""/>
       <w:lvlJc w:val="left"/>
       <w:pPr>
-        <w:ind w:left="6480" w:hanging="360"/>
+        <w:ind w:left="6120" w:hanging="360"/>
       </w:pPr>
       <w:rPr>
         <w:rFonts w:ascii="Wingdings" w:hAnsi="Wingdings" w:hint="default"/>
@@ -18232,6 +19502,345 @@
     </w:lvl>
   </w:abstractNum>
   <w:abstractNum w:abstractNumId="1" w15:restartNumberingAfterBreak="0">
+    <w:nsid w:val="171D7308"/>
+    <w:multiLevelType w:val="hybridMultilevel"/>
+    <w:tmpl w:val="E55A4C0C"/>
+    <w:lvl w:ilvl="0" w:tplc="08160001">
+      <w:start w:val="1"/>
+      <w:numFmt w:val="bullet"/>
+      <w:lvlText w:val=""/>
+      <w:lvlJc w:val="left"/>
+      <w:pPr>
+        <w:ind w:left="720" w:hanging="360"/>
+      </w:pPr>
+      <w:rPr>
+        <w:rFonts w:ascii="Symbol" w:hAnsi="Symbol" w:hint="default"/>
+      </w:rPr>
+    </w:lvl>
+    <w:lvl w:ilvl="1" w:tplc="08160003" w:tentative="1">
+      <w:start w:val="1"/>
+      <w:numFmt w:val="bullet"/>
+      <w:lvlText w:val="o"/>
+      <w:lvlJc w:val="left"/>
+      <w:pPr>
+        <w:ind w:left="1440" w:hanging="360"/>
+      </w:pPr>
+      <w:rPr>
+        <w:rFonts w:ascii="Courier New" w:hAnsi="Courier New" w:cs="Courier New" w:hint="default"/>
+      </w:rPr>
+    </w:lvl>
+    <w:lvl w:ilvl="2" w:tplc="08160005" w:tentative="1">
+      <w:start w:val="1"/>
+      <w:numFmt w:val="bullet"/>
+      <w:lvlText w:val=""/>
+      <w:lvlJc w:val="left"/>
+      <w:pPr>
+        <w:ind w:left="2160" w:hanging="360"/>
+      </w:pPr>
+      <w:rPr>
+        <w:rFonts w:ascii="Wingdings" w:hAnsi="Wingdings" w:hint="default"/>
+      </w:rPr>
+    </w:lvl>
+    <w:lvl w:ilvl="3" w:tplc="08160001" w:tentative="1">
+      <w:start w:val="1"/>
+      <w:numFmt w:val="bullet"/>
+      <w:lvlText w:val=""/>
+      <w:lvlJc w:val="left"/>
+      <w:pPr>
+        <w:ind w:left="2880" w:hanging="360"/>
+      </w:pPr>
+      <w:rPr>
+        <w:rFonts w:ascii="Symbol" w:hAnsi="Symbol" w:hint="default"/>
+      </w:rPr>
+    </w:lvl>
+    <w:lvl w:ilvl="4" w:tplc="08160003" w:tentative="1">
+      <w:start w:val="1"/>
+      <w:numFmt w:val="bullet"/>
+      <w:lvlText w:val="o"/>
+      <w:lvlJc w:val="left"/>
+      <w:pPr>
+        <w:ind w:left="3600" w:hanging="360"/>
+      </w:pPr>
+      <w:rPr>
+        <w:rFonts w:ascii="Courier New" w:hAnsi="Courier New" w:cs="Courier New" w:hint="default"/>
+      </w:rPr>
+    </w:lvl>
+    <w:lvl w:ilvl="5" w:tplc="08160005" w:tentative="1">
+      <w:start w:val="1"/>
+      <w:numFmt w:val="bullet"/>
+      <w:lvlText w:val=""/>
+      <w:lvlJc w:val="left"/>
+      <w:pPr>
+        <w:ind w:left="4320" w:hanging="360"/>
+      </w:pPr>
+      <w:rPr>
+        <w:rFonts w:ascii="Wingdings" w:hAnsi="Wingdings" w:hint="default"/>
+      </w:rPr>
+    </w:lvl>
+    <w:lvl w:ilvl="6" w:tplc="08160001" w:tentative="1">
+      <w:start w:val="1"/>
+      <w:numFmt w:val="bullet"/>
+      <w:lvlText w:val=""/>
+      <w:lvlJc w:val="left"/>
+      <w:pPr>
+        <w:ind w:left="5040" w:hanging="360"/>
+      </w:pPr>
+      <w:rPr>
+        <w:rFonts w:ascii="Symbol" w:hAnsi="Symbol" w:hint="default"/>
+      </w:rPr>
+    </w:lvl>
+    <w:lvl w:ilvl="7" w:tplc="08160003" w:tentative="1">
+      <w:start w:val="1"/>
+      <w:numFmt w:val="bullet"/>
+      <w:lvlText w:val="o"/>
+      <w:lvlJc w:val="left"/>
+      <w:pPr>
+        <w:ind w:left="5760" w:hanging="360"/>
+      </w:pPr>
+      <w:rPr>
+        <w:rFonts w:ascii="Courier New" w:hAnsi="Courier New" w:cs="Courier New" w:hint="default"/>
+      </w:rPr>
+    </w:lvl>
+    <w:lvl w:ilvl="8" w:tplc="08160005" w:tentative="1">
+      <w:start w:val="1"/>
+      <w:numFmt w:val="bullet"/>
+      <w:lvlText w:val=""/>
+      <w:lvlJc w:val="left"/>
+      <w:pPr>
+        <w:ind w:left="6480" w:hanging="360"/>
+      </w:pPr>
+      <w:rPr>
+        <w:rFonts w:ascii="Wingdings" w:hAnsi="Wingdings" w:hint="default"/>
+      </w:rPr>
+    </w:lvl>
+  </w:abstractNum>
+  <w:abstractNum w:abstractNumId="2" w15:restartNumberingAfterBreak="0">
+    <w:nsid w:val="24603D53"/>
+    <w:multiLevelType w:val="hybridMultilevel"/>
+    <w:tmpl w:val="D258138C"/>
+    <w:lvl w:ilvl="0" w:tplc="08160001">
+      <w:start w:val="1"/>
+      <w:numFmt w:val="bullet"/>
+      <w:lvlText w:val=""/>
+      <w:lvlJc w:val="left"/>
+      <w:pPr>
+        <w:ind w:left="720" w:hanging="360"/>
+      </w:pPr>
+      <w:rPr>
+        <w:rFonts w:ascii="Symbol" w:hAnsi="Symbol" w:hint="default"/>
+      </w:rPr>
+    </w:lvl>
+    <w:lvl w:ilvl="1" w:tplc="08160003" w:tentative="1">
+      <w:start w:val="1"/>
+      <w:numFmt w:val="bullet"/>
+      <w:lvlText w:val="o"/>
+      <w:lvlJc w:val="left"/>
+      <w:pPr>
+        <w:ind w:left="1440" w:hanging="360"/>
+      </w:pPr>
+      <w:rPr>
+        <w:rFonts w:ascii="Courier New" w:hAnsi="Courier New" w:cs="Courier New" w:hint="default"/>
+      </w:rPr>
+    </w:lvl>
+    <w:lvl w:ilvl="2" w:tplc="08160005" w:tentative="1">
+      <w:start w:val="1"/>
+      <w:numFmt w:val="bullet"/>
+      <w:lvlText w:val=""/>
+      <w:lvlJc w:val="left"/>
+      <w:pPr>
+        <w:ind w:left="2160" w:hanging="360"/>
+      </w:pPr>
+      <w:rPr>
+        <w:rFonts w:ascii="Wingdings" w:hAnsi="Wingdings" w:hint="default"/>
+      </w:rPr>
+    </w:lvl>
+    <w:lvl w:ilvl="3" w:tplc="08160001" w:tentative="1">
+      <w:start w:val="1"/>
+      <w:numFmt w:val="bullet"/>
+      <w:lvlText w:val=""/>
+      <w:lvlJc w:val="left"/>
+      <w:pPr>
+        <w:ind w:left="2880" w:hanging="360"/>
+      </w:pPr>
+      <w:rPr>
+        <w:rFonts w:ascii="Symbol" w:hAnsi="Symbol" w:hint="default"/>
+      </w:rPr>
+    </w:lvl>
+    <w:lvl w:ilvl="4" w:tplc="08160003" w:tentative="1">
+      <w:start w:val="1"/>
+      <w:numFmt w:val="bullet"/>
+      <w:lvlText w:val="o"/>
+      <w:lvlJc w:val="left"/>
+      <w:pPr>
+        <w:ind w:left="3600" w:hanging="360"/>
+      </w:pPr>
+      <w:rPr>
+        <w:rFonts w:ascii="Courier New" w:hAnsi="Courier New" w:cs="Courier New" w:hint="default"/>
+      </w:rPr>
+    </w:lvl>
+    <w:lvl w:ilvl="5" w:tplc="08160005" w:tentative="1">
+      <w:start w:val="1"/>
+      <w:numFmt w:val="bullet"/>
+      <w:lvlText w:val=""/>
+      <w:lvlJc w:val="left"/>
+      <w:pPr>
+        <w:ind w:left="4320" w:hanging="360"/>
+      </w:pPr>
+      <w:rPr>
+        <w:rFonts w:ascii="Wingdings" w:hAnsi="Wingdings" w:hint="default"/>
+      </w:rPr>
+    </w:lvl>
+    <w:lvl w:ilvl="6" w:tplc="08160001" w:tentative="1">
+      <w:start w:val="1"/>
+      <w:numFmt w:val="bullet"/>
+      <w:lvlText w:val=""/>
+      <w:lvlJc w:val="left"/>
+      <w:pPr>
+        <w:ind w:left="5040" w:hanging="360"/>
+      </w:pPr>
+      <w:rPr>
+        <w:rFonts w:ascii="Symbol" w:hAnsi="Symbol" w:hint="default"/>
+      </w:rPr>
+    </w:lvl>
+    <w:lvl w:ilvl="7" w:tplc="08160003" w:tentative="1">
+      <w:start w:val="1"/>
+      <w:numFmt w:val="bullet"/>
+      <w:lvlText w:val="o"/>
+      <w:lvlJc w:val="left"/>
+      <w:pPr>
+        <w:ind w:left="5760" w:hanging="360"/>
+      </w:pPr>
+      <w:rPr>
+        <w:rFonts w:ascii="Courier New" w:hAnsi="Courier New" w:cs="Courier New" w:hint="default"/>
+      </w:rPr>
+    </w:lvl>
+    <w:lvl w:ilvl="8" w:tplc="08160005" w:tentative="1">
+      <w:start w:val="1"/>
+      <w:numFmt w:val="bullet"/>
+      <w:lvlText w:val=""/>
+      <w:lvlJc w:val="left"/>
+      <w:pPr>
+        <w:ind w:left="6480" w:hanging="360"/>
+      </w:pPr>
+      <w:rPr>
+        <w:rFonts w:ascii="Wingdings" w:hAnsi="Wingdings" w:hint="default"/>
+      </w:rPr>
+    </w:lvl>
+  </w:abstractNum>
+  <w:abstractNum w:abstractNumId="3" w15:restartNumberingAfterBreak="0">
+    <w:nsid w:val="428A5975"/>
+    <w:multiLevelType w:val="hybridMultilevel"/>
+    <w:tmpl w:val="3DFC5CD0"/>
+    <w:lvl w:ilvl="0" w:tplc="0816000D">
+      <w:start w:val="1"/>
+      <w:numFmt w:val="bullet"/>
+      <w:lvlText w:val=""/>
+      <w:lvlJc w:val="left"/>
+      <w:pPr>
+        <w:ind w:left="1068" w:hanging="360"/>
+      </w:pPr>
+      <w:rPr>
+        <w:rFonts w:ascii="Wingdings" w:hAnsi="Wingdings" w:hint="default"/>
+      </w:rPr>
+    </w:lvl>
+    <w:lvl w:ilvl="1" w:tplc="08160003" w:tentative="1">
+      <w:start w:val="1"/>
+      <w:numFmt w:val="bullet"/>
+      <w:lvlText w:val="o"/>
+      <w:lvlJc w:val="left"/>
+      <w:pPr>
+        <w:ind w:left="1788" w:hanging="360"/>
+      </w:pPr>
+      <w:rPr>
+        <w:rFonts w:ascii="Courier New" w:hAnsi="Courier New" w:cs="Courier New" w:hint="default"/>
+      </w:rPr>
+    </w:lvl>
+    <w:lvl w:ilvl="2" w:tplc="08160005" w:tentative="1">
+      <w:start w:val="1"/>
+      <w:numFmt w:val="bullet"/>
+      <w:lvlText w:val=""/>
+      <w:lvlJc w:val="left"/>
+      <w:pPr>
+        <w:ind w:left="2508" w:hanging="360"/>
+      </w:pPr>
+      <w:rPr>
+        <w:rFonts w:ascii="Wingdings" w:hAnsi="Wingdings" w:hint="default"/>
+      </w:rPr>
+    </w:lvl>
+    <w:lvl w:ilvl="3" w:tplc="08160001" w:tentative="1">
+      <w:start w:val="1"/>
+      <w:numFmt w:val="bullet"/>
+      <w:lvlText w:val=""/>
+      <w:lvlJc w:val="left"/>
+      <w:pPr>
+        <w:ind w:left="3228" w:hanging="360"/>
+      </w:pPr>
+      <w:rPr>
+        <w:rFonts w:ascii="Symbol" w:hAnsi="Symbol" w:hint="default"/>
+      </w:rPr>
+    </w:lvl>
+    <w:lvl w:ilvl="4" w:tplc="08160003" w:tentative="1">
+      <w:start w:val="1"/>
+      <w:numFmt w:val="bullet"/>
+      <w:lvlText w:val="o"/>
+      <w:lvlJc w:val="left"/>
+      <w:pPr>
+        <w:ind w:left="3948" w:hanging="360"/>
+      </w:pPr>
+      <w:rPr>
+        <w:rFonts w:ascii="Courier New" w:hAnsi="Courier New" w:cs="Courier New" w:hint="default"/>
+      </w:rPr>
+    </w:lvl>
+    <w:lvl w:ilvl="5" w:tplc="08160005" w:tentative="1">
+      <w:start w:val="1"/>
+      <w:numFmt w:val="bullet"/>
+      <w:lvlText w:val=""/>
+      <w:lvlJc w:val="left"/>
+      <w:pPr>
+        <w:ind w:left="4668" w:hanging="360"/>
+      </w:pPr>
+      <w:rPr>
+        <w:rFonts w:ascii="Wingdings" w:hAnsi="Wingdings" w:hint="default"/>
+      </w:rPr>
+    </w:lvl>
+    <w:lvl w:ilvl="6" w:tplc="08160001" w:tentative="1">
+      <w:start w:val="1"/>
+      <w:numFmt w:val="bullet"/>
+      <w:lvlText w:val=""/>
+      <w:lvlJc w:val="left"/>
+      <w:pPr>
+        <w:ind w:left="5388" w:hanging="360"/>
+      </w:pPr>
+      <w:rPr>
+        <w:rFonts w:ascii="Symbol" w:hAnsi="Symbol" w:hint="default"/>
+      </w:rPr>
+    </w:lvl>
+    <w:lvl w:ilvl="7" w:tplc="08160003" w:tentative="1">
+      <w:start w:val="1"/>
+      <w:numFmt w:val="bullet"/>
+      <w:lvlText w:val="o"/>
+      <w:lvlJc w:val="left"/>
+      <w:pPr>
+        <w:ind w:left="6108" w:hanging="360"/>
+      </w:pPr>
+      <w:rPr>
+        <w:rFonts w:ascii="Courier New" w:hAnsi="Courier New" w:cs="Courier New" w:hint="default"/>
+      </w:rPr>
+    </w:lvl>
+    <w:lvl w:ilvl="8" w:tplc="08160005" w:tentative="1">
+      <w:start w:val="1"/>
+      <w:numFmt w:val="bullet"/>
+      <w:lvlText w:val=""/>
+      <w:lvlJc w:val="left"/>
+      <w:pPr>
+        <w:ind w:left="6828" w:hanging="360"/>
+      </w:pPr>
+      <w:rPr>
+        <w:rFonts w:ascii="Wingdings" w:hAnsi="Wingdings" w:hint="default"/>
+      </w:rPr>
+    </w:lvl>
+  </w:abstractNum>
+  <w:abstractNum w:abstractNumId="4" w15:restartNumberingAfterBreak="0">
     <w:nsid w:val="48800C9A"/>
     <w:multiLevelType w:val="hybridMultilevel"/>
     <w:tmpl w:val="938A8146"/>
@@ -18321,7 +19930,7 @@
       </w:pPr>
     </w:lvl>
   </w:abstractNum>
-  <w:abstractNum w:abstractNumId="2" w15:restartNumberingAfterBreak="0">
+  <w:abstractNum w:abstractNumId="5" w15:restartNumberingAfterBreak="0">
     <w:nsid w:val="54E929AC"/>
     <w:multiLevelType w:val="hybridMultilevel"/>
     <w:tmpl w:val="C0B8D212"/>
@@ -18411,7 +20020,7 @@
       </w:pPr>
     </w:lvl>
   </w:abstractNum>
-  <w:abstractNum w:abstractNumId="3" w15:restartNumberingAfterBreak="0">
+  <w:abstractNum w:abstractNumId="6" w15:restartNumberingAfterBreak="0">
     <w:nsid w:val="5CD512F0"/>
     <w:multiLevelType w:val="hybridMultilevel"/>
     <w:tmpl w:val="45B47932"/>
@@ -18500,7 +20109,7 @@
       </w:pPr>
     </w:lvl>
   </w:abstractNum>
-  <w:abstractNum w:abstractNumId="4" w15:restartNumberingAfterBreak="0">
+  <w:abstractNum w:abstractNumId="7" w15:restartNumberingAfterBreak="0">
     <w:nsid w:val="68572F5D"/>
     <w:multiLevelType w:val="hybridMultilevel"/>
     <w:tmpl w:val="A3B8526E"/>
@@ -18590,7 +20199,7 @@
       </w:pPr>
     </w:lvl>
   </w:abstractNum>
-  <w:abstractNum w:abstractNumId="5" w15:restartNumberingAfterBreak="0">
+  <w:abstractNum w:abstractNumId="8" w15:restartNumberingAfterBreak="0">
     <w:nsid w:val="6BC35588"/>
     <w:multiLevelType w:val="hybridMultilevel"/>
     <w:tmpl w:val="AFEC964C"/>
@@ -18704,22 +20313,31 @@
     </w:lvl>
   </w:abstractNum>
   <w:num w:numId="1" w16cid:durableId="17392801">
+    <w:abstractNumId w:val="4"/>
+  </w:num>
+  <w:num w:numId="2" w16cid:durableId="414668691">
+    <w:abstractNumId w:val="8"/>
+  </w:num>
+  <w:num w:numId="3" w16cid:durableId="1823887404">
+    <w:abstractNumId w:val="7"/>
+  </w:num>
+  <w:num w:numId="4" w16cid:durableId="1259363012">
+    <w:abstractNumId w:val="6"/>
+  </w:num>
+  <w:num w:numId="5" w16cid:durableId="1023703637">
+    <w:abstractNumId w:val="5"/>
+  </w:num>
+  <w:num w:numId="6" w16cid:durableId="1711760701">
+    <w:abstractNumId w:val="2"/>
+  </w:num>
+  <w:num w:numId="7" w16cid:durableId="734083152">
+    <w:abstractNumId w:val="0"/>
+  </w:num>
+  <w:num w:numId="8" w16cid:durableId="791093373">
     <w:abstractNumId w:val="1"/>
   </w:num>
-  <w:num w:numId="2" w16cid:durableId="414668691">
-    <w:abstractNumId w:val="5"/>
-  </w:num>
-  <w:num w:numId="3" w16cid:durableId="1823887404">
-    <w:abstractNumId w:val="4"/>
-  </w:num>
-  <w:num w:numId="4" w16cid:durableId="1259363012">
+  <w:num w:numId="9" w16cid:durableId="1554390132">
     <w:abstractNumId w:val="3"/>
-  </w:num>
-  <w:num w:numId="5" w16cid:durableId="1023703637">
-    <w:abstractNumId w:val="2"/>
-  </w:num>
-  <w:num w:numId="6" w16cid:durableId="1711760701">
-    <w:abstractNumId w:val="0"/>
   </w:num>
 </w:numbering>
 </file>

</xml_diff>